<commit_message>
Grooming product backlog Sprint 2 v1
</commit_message>
<xml_diff>
--- a/docs/Product backlog.docx
+++ b/docs/Product backlog.docx
@@ -3315,25 +3315,7 @@
           <w:sz w:val="28"/>
           <w:szCs w:val="28"/>
         </w:rPr>
-        <w:t xml:space="preserve">L'utente deve poter scegliere il colore della forma da aggiungere (devono essere supportati almeno </w:t>
-      </w:r>
-      <w:proofErr w:type="gramStart"/>
-      <w:r>
-        <w:rPr>
-          <w:rFonts w:ascii="Times New Roman" w:hAnsi="Times New Roman" w:cs="Times New Roman"/>
-          <w:sz w:val="28"/>
-          <w:szCs w:val="28"/>
-        </w:rPr>
-        <w:t>8</w:t>
-      </w:r>
-      <w:proofErr w:type="gramEnd"/>
-      <w:r>
-        <w:rPr>
-          <w:rFonts w:ascii="Times New Roman" w:hAnsi="Times New Roman" w:cs="Times New Roman"/>
-          <w:sz w:val="28"/>
-          <w:szCs w:val="28"/>
-        </w:rPr>
-        <w:t xml:space="preserve"> colori diversi). Inoltre, se la forma è un contorno chiuso (per esempio un rettangolo), l'utente deve poter scegliere il colore dell'interno della forma.</w:t>
+        <w:t>L'utente deve poter scegliere il colore della forma da aggiungere (devono essere supportati almeno 8 colori diversi). Inoltre, se la forma è un contorno chiuso (per esempio un rettangolo), l'utente deve poter scegliere il colore dell'interno della forma.</w:t>
       </w:r>
     </w:p>
     <w:p>
@@ -3575,25 +3557,7 @@
           <w:sz w:val="28"/>
           <w:szCs w:val="28"/>
         </w:rPr>
-        <w:t xml:space="preserve">L'utente deve poter cambiare il livello di zoom con cui il disegno viene mostrato nell'interfaccia utente. Devono essere supportati almeno </w:t>
-      </w:r>
-      <w:proofErr w:type="gramStart"/>
-      <w:r>
-        <w:rPr>
-          <w:rFonts w:ascii="Times New Roman" w:hAnsi="Times New Roman" w:cs="Times New Roman"/>
-          <w:sz w:val="28"/>
-          <w:szCs w:val="28"/>
-        </w:rPr>
-        <w:t>4</w:t>
-      </w:r>
-      <w:proofErr w:type="gramEnd"/>
-      <w:r>
-        <w:rPr>
-          <w:rFonts w:ascii="Times New Roman" w:hAnsi="Times New Roman" w:cs="Times New Roman"/>
-          <w:sz w:val="28"/>
-          <w:szCs w:val="28"/>
-        </w:rPr>
-        <w:t xml:space="preserve"> diversi livelli di zoom.</w:t>
+        <w:t>L'utente deve poter cambiare il livello di zoom con cui il disegno viene mostrato nell'interfaccia utente. Devono essere supportati almeno 4 diversi livelli di zoom.</w:t>
       </w:r>
     </w:p>
     <w:p>
@@ -4282,6 +4246,31 @@
     </w:p>
     <w:p>
       <w:pPr>
+        <w:pStyle w:val="Paragrafoelenco"/>
+        <w:numPr>
+          <w:ilvl w:val="0"/>
+          <w:numId w:val="3"/>
+        </w:numPr>
+        <w:spacing w:line="278" w:lineRule="auto"/>
+        <w:rPr>
+          <w:rFonts w:ascii="Times New Roman" w:eastAsia="Times New Roman" w:hAnsi="Times New Roman" w:cs="Times New Roman"/>
+          <w:color w:val="000000" w:themeColor="text1"/>
+          <w:sz w:val="28"/>
+          <w:szCs w:val="28"/>
+        </w:rPr>
+      </w:pPr>
+      <w:r>
+        <w:rPr>
+          <w:rFonts w:ascii="Times New Roman" w:eastAsia="Times New Roman" w:hAnsi="Times New Roman" w:cs="Times New Roman"/>
+          <w:color w:val="000000" w:themeColor="text1"/>
+          <w:sz w:val="28"/>
+          <w:szCs w:val="28"/>
+        </w:rPr>
+        <w:t>Dato che l’utente ha impostato la modalità di disegno su una delle forme a disposizione, quando effettua un clic sinistro sulla stessa forma scelta, allora la modalità di disegno viene disattivata.</w:t>
+      </w:r>
+    </w:p>
+    <w:p>
+      <w:pPr>
         <w:ind w:left="720"/>
         <w:rPr>
           <w:rFonts w:ascii="Times New Roman" w:eastAsia="Times New Roman" w:hAnsi="Times New Roman" w:cs="Times New Roman"/>
@@ -4299,6 +4288,7 @@
           <w:sz w:val="28"/>
           <w:szCs w:val="28"/>
         </w:rPr>
+        <w:lastRenderedPageBreak/>
         <w:t xml:space="preserve">Story Points: </w:t>
       </w:r>
       <w:r>
@@ -4369,7 +4359,6 @@
           <w:sz w:val="28"/>
           <w:szCs w:val="28"/>
         </w:rPr>
-        <w:lastRenderedPageBreak/>
         <w:t>Come utente, voglio cliccare con il mouse in una posizione all’interno dello spazio di lavoro per inserire la forma scelta, in modo da posizionare esattamente le forme geometriche.</w:t>
       </w:r>
     </w:p>
@@ -4450,6 +4439,17 @@
         </w:rPr>
         <w:t>3</w:t>
       </w:r>
+    </w:p>
+    <w:p>
+      <w:pPr>
+        <w:ind w:left="720"/>
+        <w:rPr>
+          <w:rFonts w:ascii="Times New Roman" w:eastAsia="Times New Roman" w:hAnsi="Times New Roman" w:cs="Times New Roman"/>
+          <w:color w:val="000000" w:themeColor="text1"/>
+          <w:sz w:val="28"/>
+          <w:szCs w:val="28"/>
+        </w:rPr>
+      </w:pPr>
     </w:p>
     <w:p>
       <w:pPr>
@@ -4509,27 +4509,7 @@
           <w:sz w:val="28"/>
           <w:szCs w:val="28"/>
         </w:rPr>
-        <w:t xml:space="preserve">Come utente, voglio selezionare il colore del bordo, tra almeno </w:t>
-      </w:r>
-      <w:proofErr w:type="gramStart"/>
-      <w:r>
-        <w:rPr>
-          <w:rFonts w:ascii="Times New Roman" w:eastAsia="Times New Roman" w:hAnsi="Times New Roman" w:cs="Times New Roman"/>
-          <w:color w:val="000000" w:themeColor="text1"/>
-          <w:sz w:val="28"/>
-          <w:szCs w:val="28"/>
-        </w:rPr>
-        <w:t>8</w:t>
-      </w:r>
-      <w:proofErr w:type="gramEnd"/>
-      <w:r>
-        <w:rPr>
-          <w:rFonts w:ascii="Times New Roman" w:eastAsia="Times New Roman" w:hAnsi="Times New Roman" w:cs="Times New Roman"/>
-          <w:color w:val="000000" w:themeColor="text1"/>
-          <w:sz w:val="28"/>
-          <w:szCs w:val="28"/>
-        </w:rPr>
-        <w:t xml:space="preserve"> colori disponibili, della forma geometrica scelta, in modo da personalizzare l’aspetto dei miei disegni.</w:t>
+        <w:t>Come utente, voglio selezionare il colore del bordo, tra almeno 8 colori disponibili, della forma geometrica scelta, in modo da personalizzare l’aspetto dei miei disegni.</w:t>
       </w:r>
     </w:p>
     <w:p>
@@ -4668,27 +4648,7 @@
           <w:sz w:val="28"/>
           <w:szCs w:val="28"/>
         </w:rPr>
-        <w:t xml:space="preserve">Come utente, voglio selezionare il colore del riempimento, tra almeno </w:t>
-      </w:r>
-      <w:proofErr w:type="gramStart"/>
-      <w:r>
-        <w:rPr>
-          <w:rFonts w:ascii="Times New Roman" w:eastAsia="Times New Roman" w:hAnsi="Times New Roman" w:cs="Times New Roman"/>
-          <w:color w:val="000000" w:themeColor="text1"/>
-          <w:sz w:val="28"/>
-          <w:szCs w:val="28"/>
-        </w:rPr>
-        <w:t>8</w:t>
-      </w:r>
-      <w:proofErr w:type="gramEnd"/>
-      <w:r>
-        <w:rPr>
-          <w:rFonts w:ascii="Times New Roman" w:eastAsia="Times New Roman" w:hAnsi="Times New Roman" w:cs="Times New Roman"/>
-          <w:color w:val="000000" w:themeColor="text1"/>
-          <w:sz w:val="28"/>
-          <w:szCs w:val="28"/>
-        </w:rPr>
-        <w:t xml:space="preserve"> colori disponibili, della forma chiusa scelta, in modo da personalizzare l’aspetto dei miei disegni.</w:t>
+        <w:t>Come utente, voglio selezionare il colore del riempimento, tra almeno 8 colori disponibili, della forma chiusa scelta, in modo da personalizzare l’aspetto dei miei disegni.</w:t>
       </w:r>
     </w:p>
     <w:p>
@@ -4870,6 +4830,7 @@
           <w:sz w:val="28"/>
           <w:szCs w:val="28"/>
         </w:rPr>
+        <w:lastRenderedPageBreak/>
         <w:t>Dato che l’utente ha aperto il menu a tendina ‘File’ nella barra dei menu, quando effettua un clic sinistro sul comando ‘Salva’, allora appare una finestra di dialogo dove specificare nome e percorso di destinazione del file.</w:t>
       </w:r>
     </w:p>
@@ -4895,7 +4856,6 @@
           <w:sz w:val="28"/>
           <w:szCs w:val="28"/>
         </w:rPr>
-        <w:lastRenderedPageBreak/>
         <w:t>Dato che l’utente ha aperto la finestra di dialogo per salvare lo spazio di lavoro, quando inserisce il nome e il percorso di destinazione del file e clicca sul pulsante ‘Conferma’ all’interno della finestra di dialogo, allora viene creato un file che mantiene lo stato dello spazio di lavoro attuale con nome e percorso indicati.</w:t>
       </w:r>
     </w:p>
@@ -5294,7 +5254,61 @@
           <w:sz w:val="28"/>
           <w:szCs w:val="28"/>
         </w:rPr>
-        <w:t>Dato che l’utente ha mosso il cursore del mouse sulla forma geometrica, quando effettua un clic sinistro, allora la forma viene evidenziata come selezionata.</w:t>
+        <w:t xml:space="preserve">Dato che </w:t>
+      </w:r>
+      <w:r>
+        <w:rPr>
+          <w:rFonts w:ascii="Times New Roman" w:eastAsia="Times New Roman" w:hAnsi="Times New Roman" w:cs="Times New Roman"/>
+          <w:color w:val="000000" w:themeColor="text1"/>
+          <w:sz w:val="28"/>
+          <w:szCs w:val="28"/>
+        </w:rPr>
+        <w:t xml:space="preserve">il sistema non è impostato sulla modalità di disegno, quando </w:t>
+      </w:r>
+      <w:r>
+        <w:rPr>
+          <w:rFonts w:ascii="Times New Roman" w:eastAsia="Times New Roman" w:hAnsi="Times New Roman" w:cs="Times New Roman"/>
+          <w:color w:val="000000" w:themeColor="text1"/>
+          <w:sz w:val="28"/>
+          <w:szCs w:val="28"/>
+        </w:rPr>
+        <w:t xml:space="preserve">l’utente </w:t>
+      </w:r>
+      <w:r>
+        <w:rPr>
+          <w:rFonts w:ascii="Times New Roman" w:eastAsia="Times New Roman" w:hAnsi="Times New Roman" w:cs="Times New Roman"/>
+          <w:color w:val="000000" w:themeColor="text1"/>
+          <w:sz w:val="28"/>
+          <w:szCs w:val="28"/>
+        </w:rPr>
+        <w:t>effettua un clic sinistro su una</w:t>
+      </w:r>
+      <w:r>
+        <w:rPr>
+          <w:rFonts w:ascii="Times New Roman" w:eastAsia="Times New Roman" w:hAnsi="Times New Roman" w:cs="Times New Roman"/>
+          <w:color w:val="000000" w:themeColor="text1"/>
+          <w:sz w:val="28"/>
+          <w:szCs w:val="28"/>
+        </w:rPr>
+        <w:t xml:space="preserve"> forma geometrica</w:t>
+      </w:r>
+      <w:r>
+        <w:rPr>
+          <w:rFonts w:ascii="Times New Roman" w:eastAsia="Times New Roman" w:hAnsi="Times New Roman" w:cs="Times New Roman"/>
+          <w:color w:val="000000" w:themeColor="text1"/>
+          <w:sz w:val="28"/>
+          <w:szCs w:val="28"/>
+        </w:rPr>
+        <w:t xml:space="preserve"> dello spazio di lavoro</w:t>
+      </w:r>
+      <w:r>
+        <w:rPr>
+          <w:rFonts w:ascii="Times New Roman" w:eastAsia="Times New Roman" w:hAnsi="Times New Roman" w:cs="Times New Roman"/>
+          <w:color w:val="000000" w:themeColor="text1"/>
+          <w:sz w:val="28"/>
+          <w:szCs w:val="28"/>
+        </w:rPr>
+        <w:t>, allora la forma viene evidenziata come selezionata.</w:t>
       </w:r>
     </w:p>
     <w:p>
@@ -5319,12 +5333,147 @@
           <w:sz w:val="28"/>
           <w:szCs w:val="28"/>
         </w:rPr>
-        <w:t>Dato che l’utente ha selezionato una forma e ha mosso il cursore del mouse in un punto vuoto dello spazio di lavoro, quando effettua un clic sinistro, allora la forma viene deselezionata.</w:t>
-      </w:r>
-    </w:p>
-    <w:p>
-      <w:pPr>
-        <w:ind w:left="720"/>
+        <w:t>Dato che l’utente ha selezionato una forma</w:t>
+      </w:r>
+      <w:r>
+        <w:rPr>
+          <w:rFonts w:ascii="Times New Roman" w:eastAsia="Times New Roman" w:hAnsi="Times New Roman" w:cs="Times New Roman"/>
+          <w:color w:val="000000" w:themeColor="text1"/>
+          <w:sz w:val="28"/>
+          <w:szCs w:val="28"/>
+        </w:rPr>
+        <w:t>, quando imposta la modalità di disegno</w:t>
+      </w:r>
+      <w:r>
+        <w:rPr>
+          <w:rFonts w:ascii="Times New Roman" w:eastAsia="Times New Roman" w:hAnsi="Times New Roman" w:cs="Times New Roman"/>
+          <w:color w:val="000000" w:themeColor="text1"/>
+          <w:sz w:val="28"/>
+          <w:szCs w:val="28"/>
+        </w:rPr>
+        <w:t xml:space="preserve">, allora la forma viene </w:t>
+      </w:r>
+      <w:r>
+        <w:rPr>
+          <w:rFonts w:ascii="Times New Roman" w:eastAsia="Times New Roman" w:hAnsi="Times New Roman" w:cs="Times New Roman"/>
+          <w:color w:val="000000" w:themeColor="text1"/>
+          <w:sz w:val="28"/>
+          <w:szCs w:val="28"/>
+        </w:rPr>
+        <w:t>deselezionata</w:t>
+      </w:r>
+      <w:r>
+        <w:rPr>
+          <w:rFonts w:ascii="Times New Roman" w:eastAsia="Times New Roman" w:hAnsi="Times New Roman" w:cs="Times New Roman"/>
+          <w:color w:val="000000" w:themeColor="text1"/>
+          <w:sz w:val="28"/>
+          <w:szCs w:val="28"/>
+        </w:rPr>
+        <w:t>.</w:t>
+      </w:r>
+    </w:p>
+    <w:p>
+      <w:pPr>
+        <w:pStyle w:val="Paragrafoelenco"/>
+        <w:numPr>
+          <w:ilvl w:val="0"/>
+          <w:numId w:val="3"/>
+        </w:numPr>
+        <w:spacing w:line="278" w:lineRule="auto"/>
+        <w:rPr>
+          <w:rFonts w:ascii="Times New Roman" w:eastAsia="Times New Roman" w:hAnsi="Times New Roman" w:cs="Times New Roman"/>
+          <w:color w:val="000000" w:themeColor="text1"/>
+          <w:sz w:val="28"/>
+          <w:szCs w:val="28"/>
+        </w:rPr>
+      </w:pPr>
+      <w:r>
+        <w:rPr>
+          <w:rFonts w:ascii="Times New Roman" w:eastAsia="Times New Roman" w:hAnsi="Times New Roman" w:cs="Times New Roman"/>
+          <w:color w:val="000000" w:themeColor="text1"/>
+          <w:sz w:val="28"/>
+          <w:szCs w:val="28"/>
+        </w:rPr>
+        <w:lastRenderedPageBreak/>
+        <w:t>Dato che l’utente ha selezionato una forma</w:t>
+      </w:r>
+      <w:r>
+        <w:rPr>
+          <w:rFonts w:ascii="Times New Roman" w:eastAsia="Times New Roman" w:hAnsi="Times New Roman" w:cs="Times New Roman"/>
+          <w:color w:val="000000" w:themeColor="text1"/>
+          <w:sz w:val="28"/>
+          <w:szCs w:val="28"/>
+        </w:rPr>
+        <w:t xml:space="preserve">, quando </w:t>
+      </w:r>
+      <w:r>
+        <w:rPr>
+          <w:rFonts w:ascii="Times New Roman" w:eastAsia="Times New Roman" w:hAnsi="Times New Roman" w:cs="Times New Roman"/>
+          <w:color w:val="000000" w:themeColor="text1"/>
+          <w:sz w:val="28"/>
+          <w:szCs w:val="28"/>
+        </w:rPr>
+        <w:t xml:space="preserve">l’utente </w:t>
+      </w:r>
+      <w:r>
+        <w:rPr>
+          <w:rFonts w:ascii="Times New Roman" w:eastAsia="Times New Roman" w:hAnsi="Times New Roman" w:cs="Times New Roman"/>
+          <w:color w:val="000000" w:themeColor="text1"/>
+          <w:sz w:val="28"/>
+          <w:szCs w:val="28"/>
+        </w:rPr>
+        <w:t xml:space="preserve">effettua un clic sinistro su un punto </w:t>
+      </w:r>
+      <w:r>
+        <w:rPr>
+          <w:rFonts w:ascii="Times New Roman" w:eastAsia="Times New Roman" w:hAnsi="Times New Roman" w:cs="Times New Roman"/>
+          <w:color w:val="000000" w:themeColor="text1"/>
+          <w:sz w:val="28"/>
+          <w:szCs w:val="28"/>
+        </w:rPr>
+        <w:t>esterno alla forma</w:t>
+      </w:r>
+      <w:r>
+        <w:rPr>
+          <w:rFonts w:ascii="Times New Roman" w:eastAsia="Times New Roman" w:hAnsi="Times New Roman" w:cs="Times New Roman"/>
+          <w:color w:val="000000" w:themeColor="text1"/>
+          <w:sz w:val="28"/>
+          <w:szCs w:val="28"/>
+        </w:rPr>
+        <w:t xml:space="preserve"> </w:t>
+      </w:r>
+      <w:r>
+        <w:rPr>
+          <w:rFonts w:ascii="Times New Roman" w:eastAsia="Times New Roman" w:hAnsi="Times New Roman" w:cs="Times New Roman"/>
+          <w:color w:val="000000" w:themeColor="text1"/>
+          <w:sz w:val="28"/>
+          <w:szCs w:val="28"/>
+        </w:rPr>
+        <w:t>n</w:t>
+      </w:r>
+      <w:r>
+        <w:rPr>
+          <w:rFonts w:ascii="Times New Roman" w:eastAsia="Times New Roman" w:hAnsi="Times New Roman" w:cs="Times New Roman"/>
+          <w:color w:val="000000" w:themeColor="text1"/>
+          <w:sz w:val="28"/>
+          <w:szCs w:val="28"/>
+        </w:rPr>
+        <w:t>ello spazio di lavoro</w:t>
+      </w:r>
+      <w:r>
+        <w:rPr>
+          <w:rFonts w:ascii="Times New Roman" w:eastAsia="Times New Roman" w:hAnsi="Times New Roman" w:cs="Times New Roman"/>
+          <w:color w:val="000000" w:themeColor="text1"/>
+          <w:sz w:val="28"/>
+          <w:szCs w:val="28"/>
+        </w:rPr>
+        <w:t>, allora la forma viene deselezionata.</w:t>
+      </w:r>
+    </w:p>
+    <w:p>
+      <w:pPr>
+        <w:spacing w:line="278" w:lineRule="auto"/>
+        <w:ind w:firstLine="624"/>
         <w:rPr>
           <w:rFonts w:ascii="Times New Roman" w:eastAsia="Times New Roman" w:hAnsi="Times New Roman" w:cs="Times New Roman"/>
           <w:color w:val="000000" w:themeColor="text1"/>
@@ -5383,7 +5532,6 @@
           <w:sz w:val="32"/>
           <w:szCs w:val="32"/>
         </w:rPr>
-        <w:lastRenderedPageBreak/>
         <w:t>Shape</w:t>
       </w:r>
       <w:proofErr w:type="spellEnd"/>
@@ -5476,22 +5624,30 @@
           <w:ilvl w:val="0"/>
           <w:numId w:val="3"/>
         </w:numPr>
-        <w:spacing w:line="278" w:lineRule="auto"/>
-        <w:rPr>
-          <w:rFonts w:ascii="Times New Roman" w:eastAsia="Times New Roman" w:hAnsi="Times New Roman" w:cs="Times New Roman"/>
-          <w:color w:val="000000" w:themeColor="text1"/>
-          <w:sz w:val="28"/>
-          <w:szCs w:val="28"/>
-        </w:rPr>
-      </w:pPr>
-      <w:r>
-        <w:rPr>
-          <w:rFonts w:ascii="Times New Roman" w:eastAsia="Times New Roman" w:hAnsi="Times New Roman" w:cs="Times New Roman"/>
-          <w:color w:val="000000" w:themeColor="text1"/>
-          <w:sz w:val="28"/>
-          <w:szCs w:val="28"/>
-        </w:rPr>
-        <w:t>Dato che l’utente ha selezionato una forma e ha effettuato un clic destro su di essa, quando effettua un clic sinistro sul comando ‘Elimina’ dal menu contestuale, allora la forma viene rimossa dallo spazio di lavoro.</w:t>
+        <w:rPr>
+          <w:rFonts w:ascii="Times New Roman" w:eastAsia="Times New Roman" w:hAnsi="Times New Roman" w:cs="Times New Roman"/>
+          <w:color w:val="000000" w:themeColor="text1"/>
+          <w:sz w:val="28"/>
+          <w:szCs w:val="28"/>
+        </w:rPr>
+      </w:pPr>
+      <w:r>
+        <w:rPr>
+          <w:rFonts w:ascii="Times New Roman" w:eastAsia="Times New Roman" w:hAnsi="Times New Roman" w:cs="Times New Roman"/>
+          <w:color w:val="000000" w:themeColor="text1"/>
+          <w:sz w:val="28"/>
+          <w:szCs w:val="28"/>
+        </w:rPr>
+        <w:t>Dato che l’utente ha effettuato un clic destro su una forma dello spazio di lavoro</w:t>
+      </w:r>
+      <w:r>
+        <w:rPr>
+          <w:rFonts w:ascii="Times New Roman" w:eastAsia="Times New Roman" w:hAnsi="Times New Roman" w:cs="Times New Roman"/>
+          <w:color w:val="000000" w:themeColor="text1"/>
+          <w:sz w:val="28"/>
+          <w:szCs w:val="28"/>
+        </w:rPr>
+        <w:t>, quando effettua un clic sinistro sul comando ‘Elimina’ dal menu contestuale, allora la forma viene rimossa dallo spazio di lavoro.</w:t>
       </w:r>
     </w:p>
     <w:p>
@@ -5527,18 +5683,6 @@
     </w:p>
     <w:p>
       <w:pPr>
-        <w:ind w:left="720"/>
-        <w:rPr>
-          <w:rFonts w:ascii="Times New Roman" w:eastAsia="Times New Roman" w:hAnsi="Times New Roman" w:cs="Times New Roman"/>
-          <w:color w:val="000000" w:themeColor="text1"/>
-          <w:sz w:val="28"/>
-          <w:szCs w:val="28"/>
-        </w:rPr>
-      </w:pPr>
-    </w:p>
-    <w:p>
-      <w:pPr>
-        <w:ind w:left="720"/>
         <w:rPr>
           <w:rFonts w:ascii="Times New Roman" w:eastAsia="Times New Roman" w:hAnsi="Times New Roman" w:cs="Times New Roman"/>
           <w:color w:val="000000" w:themeColor="text1"/>
@@ -5882,6 +6026,7 @@
           <w:sz w:val="28"/>
           <w:szCs w:val="28"/>
         </w:rPr>
+        <w:lastRenderedPageBreak/>
         <w:t>Come utente, voglio cambiare il colore del riempimento di una forma geometrica chiusa precedentemente selezionata, in modo da personalizzare una forma chiusa che è stata già inserita nel mio spazio di lavoro.</w:t>
       </w:r>
     </w:p>
@@ -5904,7 +6049,6 @@
           <w:sz w:val="28"/>
           <w:szCs w:val="28"/>
         </w:rPr>
-        <w:lastRenderedPageBreak/>
         <w:t>Criteri di accettazione:</w:t>
       </w:r>
     </w:p>
@@ -6092,22 +6236,30 @@
           <w:ilvl w:val="0"/>
           <w:numId w:val="3"/>
         </w:numPr>
-        <w:spacing w:line="278" w:lineRule="auto"/>
-        <w:rPr>
-          <w:rFonts w:ascii="Times New Roman" w:eastAsia="Times New Roman" w:hAnsi="Times New Roman" w:cs="Times New Roman"/>
-          <w:color w:val="000000" w:themeColor="text1"/>
-          <w:sz w:val="28"/>
-          <w:szCs w:val="28"/>
-        </w:rPr>
-      </w:pPr>
-      <w:r>
-        <w:rPr>
-          <w:rFonts w:ascii="Times New Roman" w:eastAsia="Times New Roman" w:hAnsi="Times New Roman" w:cs="Times New Roman"/>
-          <w:color w:val="000000" w:themeColor="text1"/>
-          <w:sz w:val="28"/>
-          <w:szCs w:val="28"/>
-        </w:rPr>
-        <w:t>Dato che l’utente ha selezionato una forma ed ha effettuato un clic destro su di essa, quando effettua un clic sinistro sul comando ‘Ridimensiona’ dal menu contestuale, allora appare una finestra di dialogo dove digitare, in pixel, la nuova altezza e la nuova larghezza della forma.</w:t>
+        <w:rPr>
+          <w:rFonts w:ascii="Times New Roman" w:eastAsia="Times New Roman" w:hAnsi="Times New Roman" w:cs="Times New Roman"/>
+          <w:color w:val="000000" w:themeColor="text1"/>
+          <w:sz w:val="28"/>
+          <w:szCs w:val="28"/>
+        </w:rPr>
+      </w:pPr>
+      <w:r>
+        <w:rPr>
+          <w:rFonts w:ascii="Times New Roman" w:eastAsia="Times New Roman" w:hAnsi="Times New Roman" w:cs="Times New Roman"/>
+          <w:color w:val="000000" w:themeColor="text1"/>
+          <w:sz w:val="28"/>
+          <w:szCs w:val="28"/>
+        </w:rPr>
+        <w:t>Dato che l’utente ha effettuato un clic destro su una forma dello spazio di lavoro</w:t>
+      </w:r>
+      <w:r>
+        <w:rPr>
+          <w:rFonts w:ascii="Times New Roman" w:eastAsia="Times New Roman" w:hAnsi="Times New Roman" w:cs="Times New Roman"/>
+          <w:color w:val="000000" w:themeColor="text1"/>
+          <w:sz w:val="28"/>
+          <w:szCs w:val="28"/>
+        </w:rPr>
+        <w:t>, quando effettua un clic sinistro sul comando ‘Ridimensiona’ dal menu contestuale, allora appare una finestra di dialogo dove digitare, in pixel, la nuova altezza e la nuova larghezza della forma.</w:t>
       </w:r>
     </w:p>
     <w:p>
@@ -7139,27 +7291,7 @@
           <w:sz w:val="28"/>
           <w:szCs w:val="28"/>
         </w:rPr>
-        <w:t xml:space="preserve">Come utente, voglio modificare il livello di zoom dello spazio di lavoro scegliendo tra almeno </w:t>
-      </w:r>
-      <w:proofErr w:type="gramStart"/>
-      <w:r>
-        <w:rPr>
-          <w:rFonts w:ascii="Times New Roman" w:eastAsia="Times New Roman" w:hAnsi="Times New Roman" w:cs="Times New Roman"/>
-          <w:color w:val="000000" w:themeColor="text1"/>
-          <w:sz w:val="28"/>
-          <w:szCs w:val="28"/>
-        </w:rPr>
-        <w:t>4</w:t>
-      </w:r>
-      <w:proofErr w:type="gramEnd"/>
-      <w:r>
-        <w:rPr>
-          <w:rFonts w:ascii="Times New Roman" w:eastAsia="Times New Roman" w:hAnsi="Times New Roman" w:cs="Times New Roman"/>
-          <w:color w:val="000000" w:themeColor="text1"/>
-          <w:sz w:val="28"/>
-          <w:szCs w:val="28"/>
-        </w:rPr>
-        <w:t xml:space="preserve"> livelli differenti, in modo da visualizzare il mio spazio di lavoro con la scala più adatta alle mie esigenze.</w:t>
+        <w:t>Come utente, voglio modificare il livello di zoom dello spazio di lavoro scegliendo tra almeno 4 livelli differenti, in modo da visualizzare il mio spazio di lavoro con la scala più adatta alle mie esigenze.</w:t>
       </w:r>
     </w:p>
     <w:p>
@@ -8005,27 +8137,7 @@
           <w:sz w:val="28"/>
           <w:szCs w:val="28"/>
         </w:rPr>
-        <w:t xml:space="preserve">Dato che l’utente ha effettuato un clic sinistro su ‘Poligono’ nella barra degli strumenti ed ha indicato almeno </w:t>
-      </w:r>
-      <w:proofErr w:type="gramStart"/>
-      <w:r>
-        <w:rPr>
-          <w:rFonts w:ascii="Times New Roman" w:eastAsia="Times New Roman" w:hAnsi="Times New Roman" w:cs="Times New Roman"/>
-          <w:color w:val="000000" w:themeColor="text1"/>
-          <w:sz w:val="28"/>
-          <w:szCs w:val="28"/>
-        </w:rPr>
-        <w:t>3</w:t>
-      </w:r>
-      <w:proofErr w:type="gramEnd"/>
-      <w:r>
-        <w:rPr>
-          <w:rFonts w:ascii="Times New Roman" w:eastAsia="Times New Roman" w:hAnsi="Times New Roman" w:cs="Times New Roman"/>
-          <w:color w:val="000000" w:themeColor="text1"/>
-          <w:sz w:val="28"/>
-          <w:szCs w:val="28"/>
-        </w:rPr>
-        <w:t xml:space="preserve"> vertici del poligono nello spazio di lavoro, quando preme il tasto invio, allora viene automaticamente chiuso il poligono collegando con un segmento l’ultimo vertice al primo.</w:t>
+        <w:t>Dato che l’utente ha effettuato un clic sinistro su ‘Poligono’ nella barra degli strumenti ed ha indicato almeno 3 vertici del poligono nello spazio di lavoro, quando preme il tasto invio, allora viene automaticamente chiuso il poligono collegando con un segmento l’ultimo vertice al primo.</w:t>
       </w:r>
     </w:p>
     <w:p>
@@ -10423,27 +10535,7 @@
           <w:sz w:val="28"/>
           <w:szCs w:val="28"/>
         </w:rPr>
-        <w:t xml:space="preserve">In questo paragrafo sono riportate le convenzioni di scrittura del codice al fine di garantire un elevato indice di consistenza e uniformità tra le porzioni di codice sviluppate dai differenti membri </w:t>
-      </w:r>
-      <w:proofErr w:type="gramStart"/>
-      <w:r>
-        <w:rPr>
-          <w:rFonts w:ascii="Times New Roman" w:eastAsia="Times New Roman" w:hAnsi="Times New Roman" w:cs="Times New Roman"/>
-          <w:color w:val="000000" w:themeColor="text1"/>
-          <w:sz w:val="28"/>
-          <w:szCs w:val="28"/>
-        </w:rPr>
-        <w:t>del team</w:t>
-      </w:r>
-      <w:proofErr w:type="gramEnd"/>
-      <w:r>
-        <w:rPr>
-          <w:rFonts w:ascii="Times New Roman" w:eastAsia="Times New Roman" w:hAnsi="Times New Roman" w:cs="Times New Roman"/>
-          <w:color w:val="000000" w:themeColor="text1"/>
-          <w:sz w:val="28"/>
-          <w:szCs w:val="28"/>
-        </w:rPr>
-        <w:t>:</w:t>
+        <w:t>In questo paragrafo sono riportate le convenzioni di scrittura del codice al fine di garantire un elevato indice di consistenza e uniformità tra le porzioni di codice sviluppate dai differenti membri del team:</w:t>
       </w:r>
     </w:p>
     <w:p>
@@ -10840,27 +10932,7 @@
           <w:sz w:val="28"/>
           <w:szCs w:val="28"/>
         </w:rPr>
-        <w:t xml:space="preserve">In questo paragrafo sono riportati un insieme di criteri che ciascun membro </w:t>
-      </w:r>
-      <w:proofErr w:type="gramStart"/>
-      <w:r>
-        <w:rPr>
-          <w:rFonts w:ascii="Times New Roman" w:eastAsia="Times New Roman" w:hAnsi="Times New Roman" w:cs="Times New Roman"/>
-          <w:color w:val="000000" w:themeColor="text1"/>
-          <w:sz w:val="28"/>
-          <w:szCs w:val="28"/>
-        </w:rPr>
-        <w:t>del team</w:t>
-      </w:r>
-      <w:proofErr w:type="gramEnd"/>
-      <w:r>
-        <w:rPr>
-          <w:rFonts w:ascii="Times New Roman" w:eastAsia="Times New Roman" w:hAnsi="Times New Roman" w:cs="Times New Roman"/>
-          <w:color w:val="000000" w:themeColor="text1"/>
-          <w:sz w:val="28"/>
-          <w:szCs w:val="28"/>
-        </w:rPr>
-        <w:t xml:space="preserve"> deve rispettare per considerare completate le proprie attività:</w:t>
+        <w:t>In questo paragrafo sono riportati un insieme di criteri che ciascun membro del team deve rispettare per considerare completate le proprie attività:</w:t>
       </w:r>
     </w:p>
     <w:p>
@@ -10960,27 +11032,7 @@
           <w:sz w:val="28"/>
           <w:szCs w:val="28"/>
         </w:rPr>
-        <w:t xml:space="preserve">Il codice prodotto segue le linee guida di codifica </w:t>
-      </w:r>
-      <w:proofErr w:type="gramStart"/>
-      <w:r>
-        <w:rPr>
-          <w:rFonts w:ascii="Times New Roman" w:eastAsia="Times New Roman" w:hAnsi="Times New Roman" w:cs="Times New Roman"/>
-          <w:color w:val="000000" w:themeColor="text1"/>
-          <w:sz w:val="28"/>
-          <w:szCs w:val="28"/>
-        </w:rPr>
-        <w:t>del team</w:t>
-      </w:r>
-      <w:proofErr w:type="gramEnd"/>
-      <w:r>
-        <w:rPr>
-          <w:rFonts w:ascii="Times New Roman" w:eastAsia="Times New Roman" w:hAnsi="Times New Roman" w:cs="Times New Roman"/>
-          <w:color w:val="000000" w:themeColor="text1"/>
-          <w:sz w:val="28"/>
-          <w:szCs w:val="28"/>
-        </w:rPr>
-        <w:t>.</w:t>
+        <w:t>Il codice prodotto segue le linee guida di codifica del team.</w:t>
       </w:r>
     </w:p>
     <w:p>
@@ -11055,27 +11107,7 @@
           <w:sz w:val="28"/>
           <w:szCs w:val="28"/>
         </w:rPr>
-        <w:t xml:space="preserve">Al completamento dei task assegnati, </w:t>
-      </w:r>
-      <w:proofErr w:type="gramStart"/>
-      <w:r>
-        <w:rPr>
-          <w:rFonts w:ascii="Times New Roman" w:eastAsia="Times New Roman" w:hAnsi="Times New Roman" w:cs="Times New Roman"/>
-          <w:color w:val="000000" w:themeColor="text1"/>
-          <w:sz w:val="28"/>
-          <w:szCs w:val="28"/>
-        </w:rPr>
-        <w:t>la board</w:t>
-      </w:r>
-      <w:proofErr w:type="gramEnd"/>
-      <w:r>
-        <w:rPr>
-          <w:rFonts w:ascii="Times New Roman" w:eastAsia="Times New Roman" w:hAnsi="Times New Roman" w:cs="Times New Roman"/>
-          <w:color w:val="000000" w:themeColor="text1"/>
-          <w:sz w:val="28"/>
-          <w:szCs w:val="28"/>
-        </w:rPr>
-        <w:t xml:space="preserve"> di </w:t>
+        <w:t xml:space="preserve">Al completamento dei task assegnati, la board di </w:t>
       </w:r>
       <w:proofErr w:type="spellStart"/>
       <w:r>
@@ -12040,6 +12072,155 @@
     </w:lvl>
   </w:abstractNum>
   <w:abstractNum w:abstractNumId="5" w15:restartNumberingAfterBreak="0">
+    <w:nsid w:val="5A46084F"/>
+    <w:multiLevelType w:val="multilevel"/>
+    <w:tmpl w:val="E24C2E28"/>
+    <w:lvl w:ilvl="0">
+      <w:start w:val="1"/>
+      <w:numFmt w:val="bullet"/>
+      <w:lvlText w:val=""/>
+      <w:lvlJc w:val="left"/>
+      <w:pPr>
+        <w:tabs>
+          <w:tab w:val="num" w:pos="720"/>
+        </w:tabs>
+        <w:ind w:left="720" w:hanging="360"/>
+      </w:pPr>
+      <w:rPr>
+        <w:rFonts w:ascii="Symbol" w:hAnsi="Symbol" w:hint="default"/>
+        <w:sz w:val="20"/>
+      </w:rPr>
+    </w:lvl>
+    <w:lvl w:ilvl="1" w:tentative="1">
+      <w:start w:val="1"/>
+      <w:numFmt w:val="bullet"/>
+      <w:lvlText w:val="o"/>
+      <w:lvlJc w:val="left"/>
+      <w:pPr>
+        <w:tabs>
+          <w:tab w:val="num" w:pos="1440"/>
+        </w:tabs>
+        <w:ind w:left="1440" w:hanging="360"/>
+      </w:pPr>
+      <w:rPr>
+        <w:rFonts w:ascii="Courier New" w:hAnsi="Courier New" w:hint="default"/>
+        <w:sz w:val="20"/>
+      </w:rPr>
+    </w:lvl>
+    <w:lvl w:ilvl="2" w:tentative="1">
+      <w:start w:val="1"/>
+      <w:numFmt w:val="bullet"/>
+      <w:lvlText w:val=""/>
+      <w:lvlJc w:val="left"/>
+      <w:pPr>
+        <w:tabs>
+          <w:tab w:val="num" w:pos="2160"/>
+        </w:tabs>
+        <w:ind w:left="2160" w:hanging="360"/>
+      </w:pPr>
+      <w:rPr>
+        <w:rFonts w:ascii="Wingdings" w:hAnsi="Wingdings" w:hint="default"/>
+        <w:sz w:val="20"/>
+      </w:rPr>
+    </w:lvl>
+    <w:lvl w:ilvl="3" w:tentative="1">
+      <w:start w:val="1"/>
+      <w:numFmt w:val="bullet"/>
+      <w:lvlText w:val=""/>
+      <w:lvlJc w:val="left"/>
+      <w:pPr>
+        <w:tabs>
+          <w:tab w:val="num" w:pos="2880"/>
+        </w:tabs>
+        <w:ind w:left="2880" w:hanging="360"/>
+      </w:pPr>
+      <w:rPr>
+        <w:rFonts w:ascii="Wingdings" w:hAnsi="Wingdings" w:hint="default"/>
+        <w:sz w:val="20"/>
+      </w:rPr>
+    </w:lvl>
+    <w:lvl w:ilvl="4" w:tentative="1">
+      <w:start w:val="1"/>
+      <w:numFmt w:val="bullet"/>
+      <w:lvlText w:val=""/>
+      <w:lvlJc w:val="left"/>
+      <w:pPr>
+        <w:tabs>
+          <w:tab w:val="num" w:pos="3600"/>
+        </w:tabs>
+        <w:ind w:left="3600" w:hanging="360"/>
+      </w:pPr>
+      <w:rPr>
+        <w:rFonts w:ascii="Wingdings" w:hAnsi="Wingdings" w:hint="default"/>
+        <w:sz w:val="20"/>
+      </w:rPr>
+    </w:lvl>
+    <w:lvl w:ilvl="5" w:tentative="1">
+      <w:start w:val="1"/>
+      <w:numFmt w:val="bullet"/>
+      <w:lvlText w:val=""/>
+      <w:lvlJc w:val="left"/>
+      <w:pPr>
+        <w:tabs>
+          <w:tab w:val="num" w:pos="4320"/>
+        </w:tabs>
+        <w:ind w:left="4320" w:hanging="360"/>
+      </w:pPr>
+      <w:rPr>
+        <w:rFonts w:ascii="Wingdings" w:hAnsi="Wingdings" w:hint="default"/>
+        <w:sz w:val="20"/>
+      </w:rPr>
+    </w:lvl>
+    <w:lvl w:ilvl="6" w:tentative="1">
+      <w:start w:val="1"/>
+      <w:numFmt w:val="bullet"/>
+      <w:lvlText w:val=""/>
+      <w:lvlJc w:val="left"/>
+      <w:pPr>
+        <w:tabs>
+          <w:tab w:val="num" w:pos="5040"/>
+        </w:tabs>
+        <w:ind w:left="5040" w:hanging="360"/>
+      </w:pPr>
+      <w:rPr>
+        <w:rFonts w:ascii="Wingdings" w:hAnsi="Wingdings" w:hint="default"/>
+        <w:sz w:val="20"/>
+      </w:rPr>
+    </w:lvl>
+    <w:lvl w:ilvl="7" w:tentative="1">
+      <w:start w:val="1"/>
+      <w:numFmt w:val="bullet"/>
+      <w:lvlText w:val=""/>
+      <w:lvlJc w:val="left"/>
+      <w:pPr>
+        <w:tabs>
+          <w:tab w:val="num" w:pos="5760"/>
+        </w:tabs>
+        <w:ind w:left="5760" w:hanging="360"/>
+      </w:pPr>
+      <w:rPr>
+        <w:rFonts w:ascii="Wingdings" w:hAnsi="Wingdings" w:hint="default"/>
+        <w:sz w:val="20"/>
+      </w:rPr>
+    </w:lvl>
+    <w:lvl w:ilvl="8" w:tentative="1">
+      <w:start w:val="1"/>
+      <w:numFmt w:val="bullet"/>
+      <w:lvlText w:val=""/>
+      <w:lvlJc w:val="left"/>
+      <w:pPr>
+        <w:tabs>
+          <w:tab w:val="num" w:pos="6480"/>
+        </w:tabs>
+        <w:ind w:left="6480" w:hanging="360"/>
+      </w:pPr>
+      <w:rPr>
+        <w:rFonts w:ascii="Wingdings" w:hAnsi="Wingdings" w:hint="default"/>
+        <w:sz w:val="20"/>
+      </w:rPr>
+    </w:lvl>
+  </w:abstractNum>
+  <w:abstractNum w:abstractNumId="6" w15:restartNumberingAfterBreak="0">
     <w:nsid w:val="62BA51B9"/>
     <w:multiLevelType w:val="multilevel"/>
     <w:tmpl w:val="D9B0B7D6"/>
@@ -12253,7 +12434,7 @@
       </w:rPr>
     </w:lvl>
   </w:abstractNum>
-  <w:abstractNum w:abstractNumId="6" w15:restartNumberingAfterBreak="0">
+  <w:abstractNum w:abstractNumId="7" w15:restartNumberingAfterBreak="0">
     <w:nsid w:val="63F7731C"/>
     <w:multiLevelType w:val="hybridMultilevel"/>
     <w:tmpl w:val="660AF092"/>
@@ -12344,7 +12525,7 @@
       </w:pPr>
     </w:lvl>
   </w:abstractNum>
-  <w:abstractNum w:abstractNumId="7" w15:restartNumberingAfterBreak="0">
+  <w:abstractNum w:abstractNumId="8" w15:restartNumberingAfterBreak="0">
     <w:nsid w:val="6DFD5004"/>
     <w:multiLevelType w:val="hybridMultilevel"/>
     <w:tmpl w:val="BDD04A76"/>
@@ -12457,7 +12638,7 @@
       </w:rPr>
     </w:lvl>
   </w:abstractNum>
-  <w:abstractNum w:abstractNumId="8" w15:restartNumberingAfterBreak="0">
+  <w:abstractNum w:abstractNumId="9" w15:restartNumberingAfterBreak="0">
     <w:nsid w:val="6ECE5D81"/>
     <w:multiLevelType w:val="hybridMultilevel"/>
     <w:tmpl w:val="ADC6F7C4"/>
@@ -12571,19 +12752,19 @@
     </w:lvl>
   </w:abstractNum>
   <w:num w:numId="1" w16cid:durableId="918636066">
-    <w:abstractNumId w:val="7"/>
+    <w:abstractNumId w:val="8"/>
   </w:num>
   <w:num w:numId="2" w16cid:durableId="1382166675">
-    <w:abstractNumId w:val="8"/>
+    <w:abstractNumId w:val="9"/>
   </w:num>
   <w:num w:numId="3" w16cid:durableId="1443958173">
     <w:abstractNumId w:val="2"/>
   </w:num>
   <w:num w:numId="4" w16cid:durableId="1152018099">
-    <w:abstractNumId w:val="6"/>
+    <w:abstractNumId w:val="7"/>
   </w:num>
   <w:num w:numId="5" w16cid:durableId="274942987">
-    <w:abstractNumId w:val="5"/>
+    <w:abstractNumId w:val="6"/>
   </w:num>
   <w:num w:numId="6" w16cid:durableId="163593977">
     <w:abstractNumId w:val="0"/>
@@ -12598,42 +12779,45 @@
     <w:abstractNumId w:val="1"/>
   </w:num>
   <w:num w:numId="10" w16cid:durableId="1618834718">
-    <w:abstractNumId w:val="5"/>
+    <w:abstractNumId w:val="6"/>
   </w:num>
   <w:num w:numId="11" w16cid:durableId="1107970652">
-    <w:abstractNumId w:val="5"/>
+    <w:abstractNumId w:val="6"/>
   </w:num>
   <w:num w:numId="12" w16cid:durableId="2050258972">
-    <w:abstractNumId w:val="5"/>
+    <w:abstractNumId w:val="6"/>
   </w:num>
   <w:num w:numId="13" w16cid:durableId="1938366625">
-    <w:abstractNumId w:val="5"/>
+    <w:abstractNumId w:val="6"/>
   </w:num>
   <w:num w:numId="14" w16cid:durableId="988169737">
-    <w:abstractNumId w:val="5"/>
+    <w:abstractNumId w:val="6"/>
   </w:num>
   <w:num w:numId="15" w16cid:durableId="1715494979">
-    <w:abstractNumId w:val="5"/>
+    <w:abstractNumId w:val="6"/>
   </w:num>
   <w:num w:numId="16" w16cid:durableId="401100239">
-    <w:abstractNumId w:val="5"/>
+    <w:abstractNumId w:val="6"/>
   </w:num>
   <w:num w:numId="17" w16cid:durableId="767963644">
-    <w:abstractNumId w:val="5"/>
+    <w:abstractNumId w:val="6"/>
   </w:num>
   <w:num w:numId="18" w16cid:durableId="1198155816">
-    <w:abstractNumId w:val="5"/>
+    <w:abstractNumId w:val="6"/>
   </w:num>
   <w:num w:numId="19" w16cid:durableId="1957176966">
-    <w:abstractNumId w:val="5"/>
+    <w:abstractNumId w:val="6"/>
   </w:num>
   <w:num w:numId="20" w16cid:durableId="792559146">
-    <w:abstractNumId w:val="5"/>
+    <w:abstractNumId w:val="6"/>
   </w:num>
   <w:num w:numId="21" w16cid:durableId="1790120702">
-    <w:abstractNumId w:val="5"/>
+    <w:abstractNumId w:val="6"/>
   </w:num>
   <w:num w:numId="22" w16cid:durableId="297996995">
+    <w:abstractNumId w:val="6"/>
+  </w:num>
+  <w:num w:numId="23" w16cid:durableId="75902575">
     <w:abstractNumId w:val="5"/>
   </w:num>
   <w:numIdMacAtCleanup w:val="9"/>
@@ -13149,7 +13333,6 @@
   <w:style w:type="character" w:default="1" w:styleId="Carpredefinitoparagrafo">
     <w:name w:val="Default Paragraph Font"/>
     <w:uiPriority w:val="1"/>
-    <w:semiHidden/>
     <w:unhideWhenUsed/>
   </w:style>
   <w:style w:type="table" w:default="1" w:styleId="Tabellanormale">

</xml_diff>

<commit_message>
Update Product backlog sprint 2 v2
</commit_message>
<xml_diff>
--- a/docs/Product backlog.docx
+++ b/docs/Product backlog.docx
@@ -5749,7 +5749,7 @@
           <w:sz w:val="28"/>
           <w:szCs w:val="28"/>
         </w:rPr>
-        <w:t>Come utente, voglio spostare all’interno del mio spazio di lavoro una forma geometrica precedentemente selezionata, in modo da poter riorganizzare liberamente il mio spazio di lavoro.</w:t>
+        <w:t>Come utente, voglio spostare all’interno del mio spazio di lavoro una forma geometrica, in modo da poter riorganizzare liberamente il mio spazio di lavoro.</w:t>
       </w:r>
     </w:p>
     <w:p>
@@ -5796,12 +5796,22 @@
           <w:sz w:val="28"/>
           <w:szCs w:val="28"/>
         </w:rPr>
-        <w:t>Dato che l’utente ha selezionato una forma, quando trascina la forma in una nuova posizione e rilascia il pulsante del mouse, allora la forma viene collocata nella posizione di rilascio all’interno dello spazio di lavoro.</w:t>
-      </w:r>
-    </w:p>
-    <w:p>
-      <w:pPr>
-        <w:ind w:left="720"/>
+        <w:t>D</w:t>
+      </w:r>
+      <w:r>
+        <w:rPr>
+          <w:rFonts w:ascii="Times New Roman" w:eastAsia="Times New Roman" w:hAnsi="Times New Roman" w:cs="Times New Roman"/>
+          <w:color w:val="000000" w:themeColor="text1"/>
+          <w:sz w:val="28"/>
+          <w:szCs w:val="28"/>
+        </w:rPr>
+        <w:t>ato che l’utente ha collocato il puntatore del mouse al di sopra di una forma, quando tiene premuto il tasto sinistro, allora la forma può essere trascinata nello spazio fintanto che il tasto non viene rilasciato.</w:t>
+      </w:r>
+    </w:p>
+    <w:p>
+      <w:pPr>
+        <w:spacing w:line="278" w:lineRule="auto"/>
+        <w:ind w:firstLine="708"/>
         <w:rPr>
           <w:rFonts w:ascii="Times New Roman" w:eastAsia="Times New Roman" w:hAnsi="Times New Roman" w:cs="Times New Roman"/>
           <w:color w:val="000000" w:themeColor="text1"/>
@@ -6191,21 +6201,8 @@
           <w:sz w:val="28"/>
           <w:szCs w:val="28"/>
         </w:rPr>
-        <w:t>Come utente, voglio poter modificare le dimensioni di una forma geometrica precedentemente selezionata, in modo da adattarne larghezza e altezza alle mie esigenze.</w:t>
-      </w:r>
-    </w:p>
-    <w:p>
-      <w:pPr>
-        <w:pStyle w:val="Paragrafoelenco"/>
-        <w:spacing w:line="278" w:lineRule="auto"/>
-        <w:ind w:left="1440"/>
-        <w:rPr>
-          <w:rFonts w:ascii="Times New Roman" w:eastAsia="Times New Roman" w:hAnsi="Times New Roman" w:cs="Times New Roman"/>
-          <w:color w:val="000000" w:themeColor="text1"/>
-          <w:sz w:val="28"/>
-          <w:szCs w:val="28"/>
-        </w:rPr>
-      </w:pPr>
+        <w:t>Come utente, voglio poter modificare le dimensioni di una forma geometrica, in modo da adattarla alle mie esigenze.</w:t>
+      </w:r>
     </w:p>
     <w:p>
       <w:pPr>
@@ -6250,7 +6247,25 @@
           <w:sz w:val="28"/>
           <w:szCs w:val="28"/>
         </w:rPr>
-        <w:t>Dato che l’utente ha effettuato un clic destro su una forma dello spazio di lavoro</w:t>
+        <w:t>Dato che l’utente ha effettuato un clic destro su una forma</w:t>
+      </w:r>
+      <w:r>
+        <w:rPr>
+          <w:rFonts w:ascii="Times New Roman" w:eastAsia="Times New Roman" w:hAnsi="Times New Roman" w:cs="Times New Roman"/>
+          <w:color w:val="000000" w:themeColor="text1"/>
+          <w:sz w:val="28"/>
+          <w:szCs w:val="28"/>
+        </w:rPr>
+        <w:t xml:space="preserve"> 2D</w:t>
+      </w:r>
+      <w:r>
+        <w:rPr>
+          <w:rFonts w:ascii="Times New Roman" w:eastAsia="Times New Roman" w:hAnsi="Times New Roman" w:cs="Times New Roman"/>
+          <w:color w:val="000000" w:themeColor="text1"/>
+          <w:sz w:val="28"/>
+          <w:szCs w:val="28"/>
+        </w:rPr>
+        <w:t xml:space="preserve"> dello spazio di lavoro</w:t>
       </w:r>
       <w:r>
         <w:rPr>
@@ -6260,6 +6275,39 @@
           <w:szCs w:val="28"/>
         </w:rPr>
         <w:t>, quando effettua un clic sinistro sul comando ‘Ridimensiona’ dal menu contestuale, allora appare una finestra di dialogo dove digitare, in pixel, la nuova altezza e la nuova larghezza della forma.</w:t>
+      </w:r>
+    </w:p>
+    <w:p>
+      <w:pPr>
+        <w:pStyle w:val="Paragrafoelenco"/>
+        <w:numPr>
+          <w:ilvl w:val="0"/>
+          <w:numId w:val="3"/>
+        </w:numPr>
+        <w:rPr>
+          <w:rFonts w:ascii="Times New Roman" w:eastAsia="Times New Roman" w:hAnsi="Times New Roman" w:cs="Times New Roman"/>
+          <w:color w:val="000000" w:themeColor="text1"/>
+          <w:sz w:val="28"/>
+          <w:szCs w:val="28"/>
+        </w:rPr>
+      </w:pPr>
+      <w:r>
+        <w:rPr>
+          <w:rFonts w:ascii="Times New Roman" w:eastAsia="Times New Roman" w:hAnsi="Times New Roman" w:cs="Times New Roman"/>
+          <w:color w:val="000000" w:themeColor="text1"/>
+          <w:sz w:val="28"/>
+          <w:szCs w:val="28"/>
+        </w:rPr>
+        <w:t>D</w:t>
+      </w:r>
+      <w:r>
+        <w:rPr>
+          <w:rFonts w:ascii="Times New Roman" w:eastAsia="Times New Roman" w:hAnsi="Times New Roman" w:cs="Times New Roman"/>
+          <w:color w:val="000000" w:themeColor="text1"/>
+          <w:sz w:val="28"/>
+          <w:szCs w:val="28"/>
+        </w:rPr>
+        <w:t>ato che l’utente ha effettuato un clic destro su una forma 1D dello spazio di lavoro, quando effettua un clic sinistro sul comando ‘Ridimensiona’ dal menu contestuale, allora appare una finestra di dialogo dove digitare, in pixel, la nuova lunghezza della forma.</w:t>
       </w:r>
     </w:p>
     <w:p>
@@ -6445,6 +6493,7 @@
           <w:sz w:val="28"/>
           <w:szCs w:val="28"/>
         </w:rPr>
+        <w:lastRenderedPageBreak/>
         <w:t xml:space="preserve">Story Points: </w:t>
       </w:r>
       <w:r>
@@ -10572,6 +10621,7 @@
         </w:rPr>
         <w:t xml:space="preserve">il nome di una variabile, metodo o classe deve essere significativo e funzionale rispetto al suo utilizzo. La convenzione adottata prevede l’utilizzo del </w:t>
       </w:r>
+      <w:proofErr w:type="spellStart"/>
       <w:proofErr w:type="gramStart"/>
       <w:r>
         <w:rPr>
@@ -10582,6 +10632,7 @@
         </w:rPr>
         <w:t>CamelCase</w:t>
       </w:r>
+      <w:proofErr w:type="spellEnd"/>
       <w:proofErr w:type="gramEnd"/>
       <w:r>
         <w:rPr>
@@ -11443,7 +11494,7 @@
             </wp:anchor>
           </w:drawing>
         </mc:Choice>
-        <mc:Fallback xmlns:a="http://schemas.openxmlformats.org/drawingml/2006/main" xmlns:arto="http://schemas.microsoft.com/office/word/2006/arto">
+        <mc:Fallback xmlns:arto="http://schemas.microsoft.com/office/word/2006/arto" xmlns:a="http://schemas.openxmlformats.org/drawingml/2006/main">
           <w:pict>
             <v:line id="Connettore 1 4" style="position:absolute;z-index:251660288;visibility:visible;mso-wrap-style:square;mso-wrap-distance-left:9pt;mso-wrap-distance-top:0;mso-wrap-distance-right:9pt;mso-wrap-distance-bottom:0;mso-position-horizontal:absolute;mso-position-horizontal-relative:text;mso-position-vertical:absolute;mso-position-vertical-relative:text" o:spid="_x0000_s1026" strokecolor="#7f7f7f [1612]" strokeweight=".5pt" from="437.3pt,-3.1pt" to="499.9pt,-3.1pt" w14:anchorId="706F9E62" o:gfxdata="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">
               <v:stroke joinstyle="miter"/>
@@ -11560,7 +11611,7 @@
             </wp:anchor>
           </w:drawing>
         </mc:Choice>
-        <mc:Fallback xmlns:a="http://schemas.openxmlformats.org/drawingml/2006/main" xmlns:arto="http://schemas.microsoft.com/office/word/2006/arto">
+        <mc:Fallback xmlns:arto="http://schemas.microsoft.com/office/word/2006/arto" xmlns:a="http://schemas.openxmlformats.org/drawingml/2006/main">
           <w:pict>
             <v:line id="Connettore 1 3" style="position:absolute;flip:x;z-index:251659264;visibility:visible;mso-wrap-style:square;mso-wrap-distance-left:9pt;mso-wrap-distance-top:0;mso-wrap-distance-right:9pt;mso-wrap-distance-bottom:0;mso-position-horizontal:absolute;mso-position-horizontal-relative:text;mso-position-vertical:absolute;mso-position-vertical-relative:text" o:spid="_x0000_s1026" strokecolor="#7f7f7f [1612]" strokeweight=".5pt" from="-5.8pt,16.45pt" to="488.2pt,16.45pt" w14:anchorId="3D472523" o:gfxdata="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">
               <v:stroke joinstyle="miter"/>
@@ -13333,6 +13384,7 @@
   <w:style w:type="character" w:default="1" w:styleId="Carpredefinitoparagrafo">
     <w:name w:val="Default Paragraph Font"/>
     <w:uiPriority w:val="1"/>
+    <w:semiHidden/>
     <w:unhideWhenUsed/>
   </w:style>
   <w:style w:type="table" w:default="1" w:styleId="Tabellanormale">
@@ -14082,6 +14134,10 @@
 </file>
 
 <file path=customXml/item1.xml><?xml version="1.0" encoding="utf-8"?>
+<b:Sources xmlns:b="http://schemas.openxmlformats.org/officeDocument/2006/bibliography" xmlns="http://schemas.openxmlformats.org/officeDocument/2006/bibliography" SelectedStyle="/IEEE2006OfficeOnline.xsl" StyleName="IEEE" Version="2006"/>
+</file>
+
+<file path=customXml/item2.xml><?xml version="1.0" encoding="utf-8"?>
 <p:properties xmlns:p="http://schemas.microsoft.com/office/2006/metadata/properties" xmlns:xsi="http://www.w3.org/2001/XMLSchema-instance" xmlns:pc="http://schemas.microsoft.com/office/infopath/2007/PartnerControls">
   <documentManagement>
     <_activity xmlns="cad3c75a-58d7-40e3-abd0-865ba3ea7957" xsi:nil="true"/>
@@ -14089,11 +14145,16 @@
 </p:properties>
 </file>
 
-<file path=customXml/item2.xml><?xml version="1.0" encoding="utf-8"?>
-<b:Sources xmlns:b="http://schemas.openxmlformats.org/officeDocument/2006/bibliography" xmlns="http://schemas.openxmlformats.org/officeDocument/2006/bibliography" SelectedStyle="/IEEE2006OfficeOnline.xsl" StyleName="IEEE" Version="2006"/>
+<file path=customXml/item3.xml><?xml version="1.0" encoding="utf-8"?>
+<?mso-contentType ?>
+<FormTemplates xmlns="http://schemas.microsoft.com/sharepoint/v3/contenttype/forms">
+  <Display>DocumentLibraryForm</Display>
+  <Edit>DocumentLibraryForm</Edit>
+  <New>DocumentLibraryForm</New>
+</FormTemplates>
 </file>
 
-<file path=customXml/item3.xml><?xml version="1.0" encoding="utf-8"?>
+<file path=customXml/item4.xml><?xml version="1.0" encoding="utf-8"?>
 <ct:contentTypeSchema xmlns:ct="http://schemas.microsoft.com/office/2006/metadata/contentType" xmlns:ma="http://schemas.microsoft.com/office/2006/metadata/properties/metaAttributes" ct:_="" ma:_="" ma:contentTypeName="Documento" ma:contentTypeID="0x0101006D06A881EF84BF4D9C2E0A241D74C9AB" ma:contentTypeVersion="14" ma:contentTypeDescription="Creare un nuovo documento." ma:contentTypeScope="" ma:versionID="92047326e74a3624b51ef7523a12bdd0">
   <xsd:schema xmlns:xsd="http://www.w3.org/2001/XMLSchema" xmlns:xs="http://www.w3.org/2001/XMLSchema" xmlns:p="http://schemas.microsoft.com/office/2006/metadata/properties" xmlns:ns3="cad3c75a-58d7-40e3-abd0-865ba3ea7957" xmlns:ns4="cff42edc-c61c-4f4e-a404-7f98bf7ffabe" targetNamespace="http://schemas.microsoft.com/office/2006/metadata/properties" ma:root="true" ma:fieldsID="ee4028d78c46b6ae4c8d2fa79b72a0eb" ns3:_="" ns4:_="">
     <xsd:import namespace="cad3c75a-58d7-40e3-abd0-865ba3ea7957"/>
@@ -14318,16 +14379,15 @@
 </ct:contentTypeSchema>
 </file>
 
-<file path=customXml/item4.xml><?xml version="1.0" encoding="utf-8"?>
-<?mso-contentType ?>
-<FormTemplates xmlns="http://schemas.microsoft.com/sharepoint/v3/contenttype/forms">
-  <Display>DocumentLibraryForm</Display>
-  <Edit>DocumentLibraryForm</Edit>
-  <New>DocumentLibraryForm</New>
-</FormTemplates>
+<file path=customXml/itemProps1.xml><?xml version="1.0" encoding="utf-8"?>
+<ds:datastoreItem xmlns:ds="http://schemas.openxmlformats.org/officeDocument/2006/customXml" ds:itemID="{FD464C3A-1EA0-FB42-B420-4981AD49055B}">
+  <ds:schemaRefs>
+    <ds:schemaRef ds:uri="http://schemas.openxmlformats.org/officeDocument/2006/bibliography"/>
+  </ds:schemaRefs>
+</ds:datastoreItem>
 </file>
 
-<file path=customXml/itemProps1.xml><?xml version="1.0" encoding="utf-8"?>
+<file path=customXml/itemProps2.xml><?xml version="1.0" encoding="utf-8"?>
 <ds:datastoreItem xmlns:ds="http://schemas.openxmlformats.org/officeDocument/2006/customXml" ds:itemID="{15465E1A-7815-4B15-BB6F-50FAE442C72B}">
   <ds:schemaRefs>
     <ds:schemaRef ds:uri="http://schemas.microsoft.com/office/2006/metadata/properties"/>
@@ -14337,15 +14397,15 @@
 </ds:datastoreItem>
 </file>
 
-<file path=customXml/itemProps2.xml><?xml version="1.0" encoding="utf-8"?>
-<ds:datastoreItem xmlns:ds="http://schemas.openxmlformats.org/officeDocument/2006/customXml" ds:itemID="{FD464C3A-1EA0-FB42-B420-4981AD49055B}">
+<file path=customXml/itemProps3.xml><?xml version="1.0" encoding="utf-8"?>
+<ds:datastoreItem xmlns:ds="http://schemas.openxmlformats.org/officeDocument/2006/customXml" ds:itemID="{F6611EA8-2AE8-4504-8051-3801E838709D}">
   <ds:schemaRefs>
-    <ds:schemaRef ds:uri="http://schemas.openxmlformats.org/officeDocument/2006/bibliography"/>
+    <ds:schemaRef ds:uri="http://schemas.microsoft.com/sharepoint/v3/contenttype/forms"/>
   </ds:schemaRefs>
 </ds:datastoreItem>
 </file>
 
-<file path=customXml/itemProps3.xml><?xml version="1.0" encoding="utf-8"?>
+<file path=customXml/itemProps4.xml><?xml version="1.0" encoding="utf-8"?>
 <ds:datastoreItem xmlns:ds="http://schemas.openxmlformats.org/officeDocument/2006/customXml" ds:itemID="{3C43F860-D7C1-4A2B-87E3-8554921ABD3B}">
   <ds:schemaRefs>
     <ds:schemaRef ds:uri="http://schemas.microsoft.com/office/2006/metadata/contentType"/>
@@ -14362,12 +14422,4 @@
     <ds:schemaRef ds:uri="http://schemas.microsoft.com/internal/obd"/>
   </ds:schemaRefs>
 </ds:datastoreItem>
-</file>
-
-<file path=customXml/itemProps4.xml><?xml version="1.0" encoding="utf-8"?>
-<ds:datastoreItem xmlns:ds="http://schemas.openxmlformats.org/officeDocument/2006/customXml" ds:itemID="{F6611EA8-2AE8-4504-8051-3801E838709D}">
-  <ds:schemaRefs>
-    <ds:schemaRef ds:uri="http://schemas.microsoft.com/sharepoint/v3/contenttype/forms"/>
-  </ds:schemaRefs>
-</ds:datastoreItem>
 </file>
</xml_diff>

<commit_message>
aggiornamento di alcuni criteri di accettazione del Product Backlog
</commit_message>
<xml_diff>
--- a/docs/Product backlog.docx
+++ b/docs/Product backlog.docx
@@ -5381,93 +5381,42 @@
         </w:numPr>
         <w:spacing w:line="278" w:lineRule="auto"/>
         <w:rPr>
-          <w:rFonts w:ascii="Times New Roman" w:eastAsia="Times New Roman" w:hAnsi="Times New Roman" w:cs="Times New Roman"/>
-          <w:color w:val="000000" w:themeColor="text1"/>
-          <w:sz w:val="28"/>
-          <w:szCs w:val="28"/>
-        </w:rPr>
-      </w:pPr>
-      <w:r>
-        <w:rPr>
-          <w:rFonts w:ascii="Times New Roman" w:eastAsia="Times New Roman" w:hAnsi="Times New Roman" w:cs="Times New Roman"/>
+          <w:rFonts w:ascii="Times New Roman" w:hAnsi="Times New Roman" w:cs="Times New Roman"/>
+          <w:color w:val="000000" w:themeColor="text1"/>
+          <w:sz w:val="28"/>
+          <w:szCs w:val="28"/>
+        </w:rPr>
+      </w:pPr>
+      <w:r>
+        <w:rPr>
+          <w:rFonts w:ascii="Times New Roman" w:hAnsi="Times New Roman" w:cs="Times New Roman"/>
           <w:color w:val="000000" w:themeColor="text1"/>
           <w:sz w:val="28"/>
           <w:szCs w:val="28"/>
         </w:rPr>
         <w:lastRenderedPageBreak/>
-        <w:t>Dato che l’utente ha selezionato una forma</w:t>
-      </w:r>
-      <w:r>
-        <w:rPr>
-          <w:rFonts w:ascii="Times New Roman" w:eastAsia="Times New Roman" w:hAnsi="Times New Roman" w:cs="Times New Roman"/>
-          <w:color w:val="000000" w:themeColor="text1"/>
-          <w:sz w:val="28"/>
-          <w:szCs w:val="28"/>
-        </w:rPr>
-        <w:t xml:space="preserve">, quando </w:t>
-      </w:r>
-      <w:r>
-        <w:rPr>
-          <w:rFonts w:ascii="Times New Roman" w:eastAsia="Times New Roman" w:hAnsi="Times New Roman" w:cs="Times New Roman"/>
-          <w:color w:val="000000" w:themeColor="text1"/>
-          <w:sz w:val="28"/>
-          <w:szCs w:val="28"/>
-        </w:rPr>
-        <w:t xml:space="preserve">l’utente </w:t>
-      </w:r>
-      <w:r>
-        <w:rPr>
-          <w:rFonts w:ascii="Times New Roman" w:eastAsia="Times New Roman" w:hAnsi="Times New Roman" w:cs="Times New Roman"/>
-          <w:color w:val="000000" w:themeColor="text1"/>
-          <w:sz w:val="28"/>
-          <w:szCs w:val="28"/>
-        </w:rPr>
-        <w:t xml:space="preserve">effettua un clic sinistro su un punto </w:t>
-      </w:r>
-      <w:r>
-        <w:rPr>
-          <w:rFonts w:ascii="Times New Roman" w:eastAsia="Times New Roman" w:hAnsi="Times New Roman" w:cs="Times New Roman"/>
-          <w:color w:val="000000" w:themeColor="text1"/>
-          <w:sz w:val="28"/>
-          <w:szCs w:val="28"/>
-        </w:rPr>
-        <w:t>esterno alla forma</w:t>
-      </w:r>
-      <w:r>
-        <w:rPr>
-          <w:rFonts w:ascii="Times New Roman" w:eastAsia="Times New Roman" w:hAnsi="Times New Roman" w:cs="Times New Roman"/>
-          <w:color w:val="000000" w:themeColor="text1"/>
-          <w:sz w:val="28"/>
-          <w:szCs w:val="28"/>
-        </w:rPr>
-        <w:t xml:space="preserve"> </w:t>
-      </w:r>
-      <w:r>
-        <w:rPr>
-          <w:rFonts w:ascii="Times New Roman" w:eastAsia="Times New Roman" w:hAnsi="Times New Roman" w:cs="Times New Roman"/>
-          <w:color w:val="000000" w:themeColor="text1"/>
-          <w:sz w:val="28"/>
-          <w:szCs w:val="28"/>
-        </w:rPr>
-        <w:t>n</w:t>
-      </w:r>
-      <w:r>
-        <w:rPr>
-          <w:rFonts w:ascii="Times New Roman" w:eastAsia="Times New Roman" w:hAnsi="Times New Roman" w:cs="Times New Roman"/>
-          <w:color w:val="000000" w:themeColor="text1"/>
-          <w:sz w:val="28"/>
-          <w:szCs w:val="28"/>
-        </w:rPr>
-        <w:t>ello spazio di lavoro</w:t>
-      </w:r>
-      <w:r>
-        <w:rPr>
-          <w:rFonts w:ascii="Times New Roman" w:eastAsia="Times New Roman" w:hAnsi="Times New Roman" w:cs="Times New Roman"/>
-          <w:color w:val="000000" w:themeColor="text1"/>
-          <w:sz w:val="28"/>
-          <w:szCs w:val="28"/>
-        </w:rPr>
-        <w:t>, allora la forma viene deselezionata.</w:t>
+        <w:t>Dato che l’utente ha selezionato una forma, quando l’utente effettua un clic sinistro o destro su un punto esterno alla forma nello spazio di lavoro, allora la forma viene deselezionata.</w:t>
+      </w:r>
+    </w:p>
+    <w:p>
+      <w:pPr>
+        <w:pStyle w:val="NormaleWeb"/>
+        <w:numPr>
+          <w:ilvl w:val="0"/>
+          <w:numId w:val="3"/>
+        </w:numPr>
+        <w:jc w:val="both"/>
+        <w:rPr>
+          <w:sz w:val="28"/>
+          <w:szCs w:val="28"/>
+        </w:rPr>
+      </w:pPr>
+      <w:r>
+        <w:rPr>
+          <w:sz w:val="28"/>
+          <w:szCs w:val="28"/>
+        </w:rPr>
+        <w:t>Dato che è presente almeno una forma geometrica nello spazio di lavoro, quando l’utente effettua un clic destro su una di esse, allora la forma viene evidenziata come selezionata.</w:t>
       </w:r>
     </w:p>
     <w:p>
@@ -5783,7 +5732,7 @@
         </w:numPr>
         <w:spacing w:line="278" w:lineRule="auto"/>
         <w:rPr>
-          <w:rFonts w:ascii="Times New Roman" w:eastAsia="Times New Roman" w:hAnsi="Times New Roman" w:cs="Times New Roman"/>
+          <w:rFonts w:ascii="Times New Roman" w:hAnsi="Times New Roman" w:cs="Times New Roman"/>
           <w:color w:val="000000" w:themeColor="text1"/>
           <w:sz w:val="28"/>
           <w:szCs w:val="28"/>
@@ -5805,8 +5754,29 @@
           <w:sz w:val="28"/>
           <w:szCs w:val="28"/>
         </w:rPr>
-        <w:t>ato che l’utente ha collocato il puntatore del mouse al di sopra di una forma, quando tiene premuto il tasto sinistro, allora la forma può essere trascinata nello spazio fintanto che il tasto non viene rilasciato.</w:t>
-      </w:r>
+        <w:t xml:space="preserve">ato </w:t>
+      </w:r>
+      <w:r>
+        <w:rPr>
+          <w:rFonts w:ascii="Times New Roman" w:hAnsi="Times New Roman" w:cs="Times New Roman"/>
+          <w:color w:val="000000" w:themeColor="text1"/>
+          <w:sz w:val="28"/>
+          <w:szCs w:val="28"/>
+        </w:rPr>
+        <w:t>che il sistema non è impostato sulla modalità di disegno e l’utente ha collocato il puntatore del mouse al di sopra di una forma, quando tiene premuto il tasto sinistro, allora la forma può essere trascinata nello spazio fintanto che il tasto non viene rilasciato.</w:t>
+      </w:r>
+    </w:p>
+    <w:p>
+      <w:pPr>
+        <w:spacing w:line="278" w:lineRule="auto"/>
+        <w:ind w:left="1080"/>
+        <w:rPr>
+          <w:rFonts w:ascii="Times New Roman" w:eastAsia="Times New Roman" w:hAnsi="Times New Roman" w:cs="Times New Roman"/>
+          <w:color w:val="000000" w:themeColor="text1"/>
+          <w:sz w:val="28"/>
+          <w:szCs w:val="28"/>
+        </w:rPr>
+      </w:pPr>
     </w:p>
     <w:p>
       <w:pPr>
@@ -5944,6 +5914,7 @@
           <w:sz w:val="28"/>
           <w:szCs w:val="28"/>
         </w:rPr>
+        <w:lastRenderedPageBreak/>
         <w:t>Dato che l’utente ha selezionato una forma, quando sceglie un colore dal selettore dei colori di bordo, allora il bordo della forma assume il nuovo colore selezionato.</w:t>
       </w:r>
     </w:p>
@@ -6036,7 +6007,6 @@
           <w:sz w:val="28"/>
           <w:szCs w:val="28"/>
         </w:rPr>
-        <w:lastRenderedPageBreak/>
         <w:t>Come utente, voglio cambiare il colore del riempimento di una forma geometrica chiusa precedentemente selezionata, in modo da personalizzare una forma chiusa che è stata già inserita nel mio spazio di lavoro.</w:t>
       </w:r>
     </w:p>
@@ -6312,28 +6282,62 @@
     </w:p>
     <w:p>
       <w:pPr>
-        <w:pStyle w:val="Paragrafoelenco"/>
+        <w:pStyle w:val="NormaleWeb"/>
         <w:numPr>
           <w:ilvl w:val="0"/>
           <w:numId w:val="3"/>
         </w:numPr>
-        <w:spacing w:line="278" w:lineRule="auto"/>
-        <w:rPr>
-          <w:rFonts w:ascii="Times New Roman" w:eastAsia="Times New Roman" w:hAnsi="Times New Roman" w:cs="Times New Roman"/>
-          <w:color w:val="000000" w:themeColor="text1"/>
-          <w:sz w:val="28"/>
-          <w:szCs w:val="28"/>
-        </w:rPr>
-      </w:pPr>
-      <w:r>
-        <w:rPr>
-          <w:rFonts w:ascii="Times New Roman" w:eastAsia="Times New Roman" w:hAnsi="Times New Roman" w:cs="Times New Roman"/>
-          <w:color w:val="000000" w:themeColor="text1"/>
-          <w:sz w:val="28"/>
-          <w:szCs w:val="28"/>
-        </w:rPr>
-        <w:t>Dato che l’utente ha aperto la finestra di dialogo per ridimensionare una forma selezionata, quando inserisce l’altezza e la larghezza e clicca sul pulsante ‘Conferma’ all’interno della finestra di dialogo, allora la forma viene ridimensionata esattamente con le dimensioni specificate in pixel.</w:t>
-      </w:r>
+        <w:spacing w:before="0" w:beforeAutospacing="0" w:after="0" w:afterAutospacing="0"/>
+        <w:jc w:val="both"/>
+        <w:rPr>
+          <w:spacing w:val="-1"/>
+          <w:sz w:val="28"/>
+          <w:szCs w:val="28"/>
+        </w:rPr>
+      </w:pPr>
+      <w:r>
+        <w:rPr>
+          <w:spacing w:val="-1"/>
+          <w:sz w:val="28"/>
+          <w:szCs w:val="28"/>
+        </w:rPr>
+        <w:t>Dato che l’utente ha aperto la finestra di dialogo per ridimensionare una forma selezionata, quando inserisce le nuove dimensioni e clicca sul pulsante ‘Conferma’ all’interno della finestra di dialogo, allora a forma viene ridimensionata esattamente con le dimensioni specificate in pixel.</w:t>
+      </w:r>
+    </w:p>
+    <w:p>
+      <w:pPr>
+        <w:pStyle w:val="NormaleWeb"/>
+        <w:numPr>
+          <w:ilvl w:val="0"/>
+          <w:numId w:val="3"/>
+        </w:numPr>
+        <w:spacing w:before="0" w:beforeAutospacing="0" w:after="0" w:afterAutospacing="0"/>
+        <w:jc w:val="both"/>
+        <w:rPr>
+          <w:spacing w:val="-1"/>
+          <w:sz w:val="28"/>
+          <w:szCs w:val="28"/>
+        </w:rPr>
+      </w:pPr>
+      <w:r>
+        <w:rPr>
+          <w:spacing w:val="-1"/>
+          <w:sz w:val="28"/>
+          <w:szCs w:val="28"/>
+        </w:rPr>
+        <w:t>Dato che l’utente ha aperto la finestra di dialogo per ridimensionare una forma selezionata, quando inserisce valori non validi per le nuove dimensioni e clicca sul pulsante ‘Conferma’ all’interno della finestra di dialogo, allora viene mostrato un messaggio di errore e l’operazione viene annullata.</w:t>
+      </w:r>
+    </w:p>
+    <w:p>
+      <w:pPr>
+        <w:ind w:left="1080"/>
+        <w:rPr>
+          <w:rFonts w:ascii="Times New Roman" w:eastAsia="Times New Roman" w:hAnsi="Times New Roman" w:cs="Times New Roman"/>
+          <w:color w:val="000000" w:themeColor="text1"/>
+          <w:sz w:val="28"/>
+          <w:szCs w:val="28"/>
+        </w:rPr>
+      </w:pPr>
     </w:p>
     <w:p>
       <w:pPr>
@@ -6493,7 +6497,6 @@
           <w:sz w:val="28"/>
           <w:szCs w:val="28"/>
         </w:rPr>
-        <w:lastRenderedPageBreak/>
         <w:t xml:space="preserve">Story Points: </w:t>
       </w:r>
       <w:r>
@@ -11158,7 +11161,27 @@
           <w:sz w:val="28"/>
           <w:szCs w:val="28"/>
         </w:rPr>
-        <w:t xml:space="preserve">Al completamento dei task assegnati, la board di </w:t>
+        <w:t xml:space="preserve">Al completamento dei task assegnati, </w:t>
+      </w:r>
+      <w:proofErr w:type="gramStart"/>
+      <w:r>
+        <w:rPr>
+          <w:rFonts w:ascii="Times New Roman" w:eastAsia="Times New Roman" w:hAnsi="Times New Roman" w:cs="Times New Roman"/>
+          <w:color w:val="000000" w:themeColor="text1"/>
+          <w:sz w:val="28"/>
+          <w:szCs w:val="28"/>
+        </w:rPr>
+        <w:t>la board</w:t>
+      </w:r>
+      <w:proofErr w:type="gramEnd"/>
+      <w:r>
+        <w:rPr>
+          <w:rFonts w:ascii="Times New Roman" w:eastAsia="Times New Roman" w:hAnsi="Times New Roman" w:cs="Times New Roman"/>
+          <w:color w:val="000000" w:themeColor="text1"/>
+          <w:sz w:val="28"/>
+          <w:szCs w:val="28"/>
+        </w:rPr>
+        <w:t xml:space="preserve"> di </w:t>
       </w:r>
       <w:proofErr w:type="spellStart"/>
       <w:r>
@@ -11494,7 +11517,7 @@
             </wp:anchor>
           </w:drawing>
         </mc:Choice>
-        <mc:Fallback xmlns:arto="http://schemas.microsoft.com/office/word/2006/arto" xmlns:a="http://schemas.openxmlformats.org/drawingml/2006/main">
+        <mc:Fallback xmlns:a="http://schemas.openxmlformats.org/drawingml/2006/main" xmlns:arto="http://schemas.microsoft.com/office/word/2006/arto">
           <w:pict>
             <v:line id="Connettore 1 4" style="position:absolute;z-index:251660288;visibility:visible;mso-wrap-style:square;mso-wrap-distance-left:9pt;mso-wrap-distance-top:0;mso-wrap-distance-right:9pt;mso-wrap-distance-bottom:0;mso-position-horizontal:absolute;mso-position-horizontal-relative:text;mso-position-vertical:absolute;mso-position-vertical-relative:text" o:spid="_x0000_s1026" strokecolor="#7f7f7f [1612]" strokeweight=".5pt" from="437.3pt,-3.1pt" to="499.9pt,-3.1pt" w14:anchorId="706F9E62" o:gfxdata="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">
               <v:stroke joinstyle="miter"/>
@@ -11611,7 +11634,7 @@
             </wp:anchor>
           </w:drawing>
         </mc:Choice>
-        <mc:Fallback xmlns:arto="http://schemas.microsoft.com/office/word/2006/arto" xmlns:a="http://schemas.openxmlformats.org/drawingml/2006/main">
+        <mc:Fallback xmlns:a="http://schemas.openxmlformats.org/drawingml/2006/main" xmlns:arto="http://schemas.microsoft.com/office/word/2006/arto">
           <w:pict>
             <v:line id="Connettore 1 3" style="position:absolute;flip:x;z-index:251659264;visibility:visible;mso-wrap-style:square;mso-wrap-distance-left:9pt;mso-wrap-distance-top:0;mso-wrap-distance-right:9pt;mso-wrap-distance-bottom:0;mso-position-horizontal:absolute;mso-position-horizontal-relative:text;mso-position-vertical:absolute;mso-position-vertical-relative:text" o:spid="_x0000_s1026" strokecolor="#7f7f7f [1612]" strokeweight=".5pt" from="-5.8pt,16.45pt" to="488.2pt,16.45pt" w14:anchorId="3D472523" o:gfxdata="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">
               <v:stroke joinstyle="miter"/>
@@ -11913,6 +11936,155 @@
     </w:lvl>
   </w:abstractNum>
   <w:abstractNum w:abstractNumId="3" w15:restartNumberingAfterBreak="0">
+    <w:nsid w:val="1201750E"/>
+    <w:multiLevelType w:val="multilevel"/>
+    <w:tmpl w:val="C75453CC"/>
+    <w:lvl w:ilvl="0">
+      <w:start w:val="1"/>
+      <w:numFmt w:val="bullet"/>
+      <w:lvlText w:val=""/>
+      <w:lvlJc w:val="left"/>
+      <w:pPr>
+        <w:tabs>
+          <w:tab w:val="num" w:pos="720"/>
+        </w:tabs>
+        <w:ind w:left="720" w:hanging="360"/>
+      </w:pPr>
+      <w:rPr>
+        <w:rFonts w:ascii="Symbol" w:hAnsi="Symbol" w:hint="default"/>
+        <w:sz w:val="20"/>
+      </w:rPr>
+    </w:lvl>
+    <w:lvl w:ilvl="1" w:tentative="1">
+      <w:start w:val="1"/>
+      <w:numFmt w:val="bullet"/>
+      <w:lvlText w:val=""/>
+      <w:lvlJc w:val="left"/>
+      <w:pPr>
+        <w:tabs>
+          <w:tab w:val="num" w:pos="1440"/>
+        </w:tabs>
+        <w:ind w:left="1440" w:hanging="360"/>
+      </w:pPr>
+      <w:rPr>
+        <w:rFonts w:ascii="Symbol" w:hAnsi="Symbol" w:hint="default"/>
+        <w:sz w:val="20"/>
+      </w:rPr>
+    </w:lvl>
+    <w:lvl w:ilvl="2" w:tentative="1">
+      <w:start w:val="1"/>
+      <w:numFmt w:val="bullet"/>
+      <w:lvlText w:val=""/>
+      <w:lvlJc w:val="left"/>
+      <w:pPr>
+        <w:tabs>
+          <w:tab w:val="num" w:pos="2160"/>
+        </w:tabs>
+        <w:ind w:left="2160" w:hanging="360"/>
+      </w:pPr>
+      <w:rPr>
+        <w:rFonts w:ascii="Symbol" w:hAnsi="Symbol" w:hint="default"/>
+        <w:sz w:val="20"/>
+      </w:rPr>
+    </w:lvl>
+    <w:lvl w:ilvl="3" w:tentative="1">
+      <w:start w:val="1"/>
+      <w:numFmt w:val="bullet"/>
+      <w:lvlText w:val=""/>
+      <w:lvlJc w:val="left"/>
+      <w:pPr>
+        <w:tabs>
+          <w:tab w:val="num" w:pos="2880"/>
+        </w:tabs>
+        <w:ind w:left="2880" w:hanging="360"/>
+      </w:pPr>
+      <w:rPr>
+        <w:rFonts w:ascii="Symbol" w:hAnsi="Symbol" w:hint="default"/>
+        <w:sz w:val="20"/>
+      </w:rPr>
+    </w:lvl>
+    <w:lvl w:ilvl="4" w:tentative="1">
+      <w:start w:val="1"/>
+      <w:numFmt w:val="bullet"/>
+      <w:lvlText w:val=""/>
+      <w:lvlJc w:val="left"/>
+      <w:pPr>
+        <w:tabs>
+          <w:tab w:val="num" w:pos="3600"/>
+        </w:tabs>
+        <w:ind w:left="3600" w:hanging="360"/>
+      </w:pPr>
+      <w:rPr>
+        <w:rFonts w:ascii="Symbol" w:hAnsi="Symbol" w:hint="default"/>
+        <w:sz w:val="20"/>
+      </w:rPr>
+    </w:lvl>
+    <w:lvl w:ilvl="5" w:tentative="1">
+      <w:start w:val="1"/>
+      <w:numFmt w:val="bullet"/>
+      <w:lvlText w:val=""/>
+      <w:lvlJc w:val="left"/>
+      <w:pPr>
+        <w:tabs>
+          <w:tab w:val="num" w:pos="4320"/>
+        </w:tabs>
+        <w:ind w:left="4320" w:hanging="360"/>
+      </w:pPr>
+      <w:rPr>
+        <w:rFonts w:ascii="Symbol" w:hAnsi="Symbol" w:hint="default"/>
+        <w:sz w:val="20"/>
+      </w:rPr>
+    </w:lvl>
+    <w:lvl w:ilvl="6" w:tentative="1">
+      <w:start w:val="1"/>
+      <w:numFmt w:val="bullet"/>
+      <w:lvlText w:val=""/>
+      <w:lvlJc w:val="left"/>
+      <w:pPr>
+        <w:tabs>
+          <w:tab w:val="num" w:pos="5040"/>
+        </w:tabs>
+        <w:ind w:left="5040" w:hanging="360"/>
+      </w:pPr>
+      <w:rPr>
+        <w:rFonts w:ascii="Symbol" w:hAnsi="Symbol" w:hint="default"/>
+        <w:sz w:val="20"/>
+      </w:rPr>
+    </w:lvl>
+    <w:lvl w:ilvl="7" w:tentative="1">
+      <w:start w:val="1"/>
+      <w:numFmt w:val="bullet"/>
+      <w:lvlText w:val=""/>
+      <w:lvlJc w:val="left"/>
+      <w:pPr>
+        <w:tabs>
+          <w:tab w:val="num" w:pos="5760"/>
+        </w:tabs>
+        <w:ind w:left="5760" w:hanging="360"/>
+      </w:pPr>
+      <w:rPr>
+        <w:rFonts w:ascii="Symbol" w:hAnsi="Symbol" w:hint="default"/>
+        <w:sz w:val="20"/>
+      </w:rPr>
+    </w:lvl>
+    <w:lvl w:ilvl="8" w:tentative="1">
+      <w:start w:val="1"/>
+      <w:numFmt w:val="bullet"/>
+      <w:lvlText w:val=""/>
+      <w:lvlJc w:val="left"/>
+      <w:pPr>
+        <w:tabs>
+          <w:tab w:val="num" w:pos="6480"/>
+        </w:tabs>
+        <w:ind w:left="6480" w:hanging="360"/>
+      </w:pPr>
+      <w:rPr>
+        <w:rFonts w:ascii="Symbol" w:hAnsi="Symbol" w:hint="default"/>
+        <w:sz w:val="20"/>
+      </w:rPr>
+    </w:lvl>
+  </w:abstractNum>
+  <w:abstractNum w:abstractNumId="4" w15:restartNumberingAfterBreak="0">
     <w:nsid w:val="137F1B10"/>
     <w:multiLevelType w:val="hybridMultilevel"/>
     <w:tmpl w:val="CC90493C"/>
@@ -12001,7 +12173,305 @@
       </w:pPr>
     </w:lvl>
   </w:abstractNum>
-  <w:abstractNum w:abstractNumId="4" w15:restartNumberingAfterBreak="0">
+  <w:abstractNum w:abstractNumId="5" w15:restartNumberingAfterBreak="0">
+    <w:nsid w:val="2FBA3318"/>
+    <w:multiLevelType w:val="multilevel"/>
+    <w:tmpl w:val="C938E320"/>
+    <w:lvl w:ilvl="0">
+      <w:start w:val="1"/>
+      <w:numFmt w:val="bullet"/>
+      <w:lvlText w:val=""/>
+      <w:lvlJc w:val="left"/>
+      <w:pPr>
+        <w:tabs>
+          <w:tab w:val="num" w:pos="720"/>
+        </w:tabs>
+        <w:ind w:left="720" w:hanging="360"/>
+      </w:pPr>
+      <w:rPr>
+        <w:rFonts w:ascii="Symbol" w:hAnsi="Symbol" w:hint="default"/>
+        <w:sz w:val="20"/>
+      </w:rPr>
+    </w:lvl>
+    <w:lvl w:ilvl="1" w:tentative="1">
+      <w:start w:val="1"/>
+      <w:numFmt w:val="bullet"/>
+      <w:lvlText w:val=""/>
+      <w:lvlJc w:val="left"/>
+      <w:pPr>
+        <w:tabs>
+          <w:tab w:val="num" w:pos="1440"/>
+        </w:tabs>
+        <w:ind w:left="1440" w:hanging="360"/>
+      </w:pPr>
+      <w:rPr>
+        <w:rFonts w:ascii="Symbol" w:hAnsi="Symbol" w:hint="default"/>
+        <w:sz w:val="20"/>
+      </w:rPr>
+    </w:lvl>
+    <w:lvl w:ilvl="2" w:tentative="1">
+      <w:start w:val="1"/>
+      <w:numFmt w:val="bullet"/>
+      <w:lvlText w:val=""/>
+      <w:lvlJc w:val="left"/>
+      <w:pPr>
+        <w:tabs>
+          <w:tab w:val="num" w:pos="2160"/>
+        </w:tabs>
+        <w:ind w:left="2160" w:hanging="360"/>
+      </w:pPr>
+      <w:rPr>
+        <w:rFonts w:ascii="Symbol" w:hAnsi="Symbol" w:hint="default"/>
+        <w:sz w:val="20"/>
+      </w:rPr>
+    </w:lvl>
+    <w:lvl w:ilvl="3" w:tentative="1">
+      <w:start w:val="1"/>
+      <w:numFmt w:val="bullet"/>
+      <w:lvlText w:val=""/>
+      <w:lvlJc w:val="left"/>
+      <w:pPr>
+        <w:tabs>
+          <w:tab w:val="num" w:pos="2880"/>
+        </w:tabs>
+        <w:ind w:left="2880" w:hanging="360"/>
+      </w:pPr>
+      <w:rPr>
+        <w:rFonts w:ascii="Symbol" w:hAnsi="Symbol" w:hint="default"/>
+        <w:sz w:val="20"/>
+      </w:rPr>
+    </w:lvl>
+    <w:lvl w:ilvl="4" w:tentative="1">
+      <w:start w:val="1"/>
+      <w:numFmt w:val="bullet"/>
+      <w:lvlText w:val=""/>
+      <w:lvlJc w:val="left"/>
+      <w:pPr>
+        <w:tabs>
+          <w:tab w:val="num" w:pos="3600"/>
+        </w:tabs>
+        <w:ind w:left="3600" w:hanging="360"/>
+      </w:pPr>
+      <w:rPr>
+        <w:rFonts w:ascii="Symbol" w:hAnsi="Symbol" w:hint="default"/>
+        <w:sz w:val="20"/>
+      </w:rPr>
+    </w:lvl>
+    <w:lvl w:ilvl="5" w:tentative="1">
+      <w:start w:val="1"/>
+      <w:numFmt w:val="bullet"/>
+      <w:lvlText w:val=""/>
+      <w:lvlJc w:val="left"/>
+      <w:pPr>
+        <w:tabs>
+          <w:tab w:val="num" w:pos="4320"/>
+        </w:tabs>
+        <w:ind w:left="4320" w:hanging="360"/>
+      </w:pPr>
+      <w:rPr>
+        <w:rFonts w:ascii="Symbol" w:hAnsi="Symbol" w:hint="default"/>
+        <w:sz w:val="20"/>
+      </w:rPr>
+    </w:lvl>
+    <w:lvl w:ilvl="6" w:tentative="1">
+      <w:start w:val="1"/>
+      <w:numFmt w:val="bullet"/>
+      <w:lvlText w:val=""/>
+      <w:lvlJc w:val="left"/>
+      <w:pPr>
+        <w:tabs>
+          <w:tab w:val="num" w:pos="5040"/>
+        </w:tabs>
+        <w:ind w:left="5040" w:hanging="360"/>
+      </w:pPr>
+      <w:rPr>
+        <w:rFonts w:ascii="Symbol" w:hAnsi="Symbol" w:hint="default"/>
+        <w:sz w:val="20"/>
+      </w:rPr>
+    </w:lvl>
+    <w:lvl w:ilvl="7" w:tentative="1">
+      <w:start w:val="1"/>
+      <w:numFmt w:val="bullet"/>
+      <w:lvlText w:val=""/>
+      <w:lvlJc w:val="left"/>
+      <w:pPr>
+        <w:tabs>
+          <w:tab w:val="num" w:pos="5760"/>
+        </w:tabs>
+        <w:ind w:left="5760" w:hanging="360"/>
+      </w:pPr>
+      <w:rPr>
+        <w:rFonts w:ascii="Symbol" w:hAnsi="Symbol" w:hint="default"/>
+        <w:sz w:val="20"/>
+      </w:rPr>
+    </w:lvl>
+    <w:lvl w:ilvl="8" w:tentative="1">
+      <w:start w:val="1"/>
+      <w:numFmt w:val="bullet"/>
+      <w:lvlText w:val=""/>
+      <w:lvlJc w:val="left"/>
+      <w:pPr>
+        <w:tabs>
+          <w:tab w:val="num" w:pos="6480"/>
+        </w:tabs>
+        <w:ind w:left="6480" w:hanging="360"/>
+      </w:pPr>
+      <w:rPr>
+        <w:rFonts w:ascii="Symbol" w:hAnsi="Symbol" w:hint="default"/>
+        <w:sz w:val="20"/>
+      </w:rPr>
+    </w:lvl>
+  </w:abstractNum>
+  <w:abstractNum w:abstractNumId="6" w15:restartNumberingAfterBreak="0">
+    <w:nsid w:val="44D72DE5"/>
+    <w:multiLevelType w:val="multilevel"/>
+    <w:tmpl w:val="CED08E5C"/>
+    <w:lvl w:ilvl="0">
+      <w:start w:val="1"/>
+      <w:numFmt w:val="bullet"/>
+      <w:lvlText w:val=""/>
+      <w:lvlJc w:val="left"/>
+      <w:pPr>
+        <w:tabs>
+          <w:tab w:val="num" w:pos="720"/>
+        </w:tabs>
+        <w:ind w:left="720" w:hanging="360"/>
+      </w:pPr>
+      <w:rPr>
+        <w:rFonts w:ascii="Symbol" w:hAnsi="Symbol" w:hint="default"/>
+        <w:sz w:val="20"/>
+      </w:rPr>
+    </w:lvl>
+    <w:lvl w:ilvl="1" w:tentative="1">
+      <w:start w:val="1"/>
+      <w:numFmt w:val="bullet"/>
+      <w:lvlText w:val=""/>
+      <w:lvlJc w:val="left"/>
+      <w:pPr>
+        <w:tabs>
+          <w:tab w:val="num" w:pos="1440"/>
+        </w:tabs>
+        <w:ind w:left="1440" w:hanging="360"/>
+      </w:pPr>
+      <w:rPr>
+        <w:rFonts w:ascii="Symbol" w:hAnsi="Symbol" w:hint="default"/>
+        <w:sz w:val="20"/>
+      </w:rPr>
+    </w:lvl>
+    <w:lvl w:ilvl="2" w:tentative="1">
+      <w:start w:val="1"/>
+      <w:numFmt w:val="bullet"/>
+      <w:lvlText w:val=""/>
+      <w:lvlJc w:val="left"/>
+      <w:pPr>
+        <w:tabs>
+          <w:tab w:val="num" w:pos="2160"/>
+        </w:tabs>
+        <w:ind w:left="2160" w:hanging="360"/>
+      </w:pPr>
+      <w:rPr>
+        <w:rFonts w:ascii="Symbol" w:hAnsi="Symbol" w:hint="default"/>
+        <w:sz w:val="20"/>
+      </w:rPr>
+    </w:lvl>
+    <w:lvl w:ilvl="3" w:tentative="1">
+      <w:start w:val="1"/>
+      <w:numFmt w:val="bullet"/>
+      <w:lvlText w:val=""/>
+      <w:lvlJc w:val="left"/>
+      <w:pPr>
+        <w:tabs>
+          <w:tab w:val="num" w:pos="2880"/>
+        </w:tabs>
+        <w:ind w:left="2880" w:hanging="360"/>
+      </w:pPr>
+      <w:rPr>
+        <w:rFonts w:ascii="Symbol" w:hAnsi="Symbol" w:hint="default"/>
+        <w:sz w:val="20"/>
+      </w:rPr>
+    </w:lvl>
+    <w:lvl w:ilvl="4" w:tentative="1">
+      <w:start w:val="1"/>
+      <w:numFmt w:val="bullet"/>
+      <w:lvlText w:val=""/>
+      <w:lvlJc w:val="left"/>
+      <w:pPr>
+        <w:tabs>
+          <w:tab w:val="num" w:pos="3600"/>
+        </w:tabs>
+        <w:ind w:left="3600" w:hanging="360"/>
+      </w:pPr>
+      <w:rPr>
+        <w:rFonts w:ascii="Symbol" w:hAnsi="Symbol" w:hint="default"/>
+        <w:sz w:val="20"/>
+      </w:rPr>
+    </w:lvl>
+    <w:lvl w:ilvl="5" w:tentative="1">
+      <w:start w:val="1"/>
+      <w:numFmt w:val="bullet"/>
+      <w:lvlText w:val=""/>
+      <w:lvlJc w:val="left"/>
+      <w:pPr>
+        <w:tabs>
+          <w:tab w:val="num" w:pos="4320"/>
+        </w:tabs>
+        <w:ind w:left="4320" w:hanging="360"/>
+      </w:pPr>
+      <w:rPr>
+        <w:rFonts w:ascii="Symbol" w:hAnsi="Symbol" w:hint="default"/>
+        <w:sz w:val="20"/>
+      </w:rPr>
+    </w:lvl>
+    <w:lvl w:ilvl="6" w:tentative="1">
+      <w:start w:val="1"/>
+      <w:numFmt w:val="bullet"/>
+      <w:lvlText w:val=""/>
+      <w:lvlJc w:val="left"/>
+      <w:pPr>
+        <w:tabs>
+          <w:tab w:val="num" w:pos="5040"/>
+        </w:tabs>
+        <w:ind w:left="5040" w:hanging="360"/>
+      </w:pPr>
+      <w:rPr>
+        <w:rFonts w:ascii="Symbol" w:hAnsi="Symbol" w:hint="default"/>
+        <w:sz w:val="20"/>
+      </w:rPr>
+    </w:lvl>
+    <w:lvl w:ilvl="7" w:tentative="1">
+      <w:start w:val="1"/>
+      <w:numFmt w:val="bullet"/>
+      <w:lvlText w:val=""/>
+      <w:lvlJc w:val="left"/>
+      <w:pPr>
+        <w:tabs>
+          <w:tab w:val="num" w:pos="5760"/>
+        </w:tabs>
+        <w:ind w:left="5760" w:hanging="360"/>
+      </w:pPr>
+      <w:rPr>
+        <w:rFonts w:ascii="Symbol" w:hAnsi="Symbol" w:hint="default"/>
+        <w:sz w:val="20"/>
+      </w:rPr>
+    </w:lvl>
+    <w:lvl w:ilvl="8" w:tentative="1">
+      <w:start w:val="1"/>
+      <w:numFmt w:val="bullet"/>
+      <w:lvlText w:val=""/>
+      <w:lvlJc w:val="left"/>
+      <w:pPr>
+        <w:tabs>
+          <w:tab w:val="num" w:pos="6480"/>
+        </w:tabs>
+        <w:ind w:left="6480" w:hanging="360"/>
+      </w:pPr>
+      <w:rPr>
+        <w:rFonts w:ascii="Symbol" w:hAnsi="Symbol" w:hint="default"/>
+        <w:sz w:val="20"/>
+      </w:rPr>
+    </w:lvl>
+  </w:abstractNum>
+  <w:abstractNum w:abstractNumId="7" w15:restartNumberingAfterBreak="0">
     <w:nsid w:val="5082636E"/>
     <w:multiLevelType w:val="multilevel"/>
     <w:tmpl w:val="DFF8B9CA"/>
@@ -12122,7 +12592,7 @@
       </w:rPr>
     </w:lvl>
   </w:abstractNum>
-  <w:abstractNum w:abstractNumId="5" w15:restartNumberingAfterBreak="0">
+  <w:abstractNum w:abstractNumId="8" w15:restartNumberingAfterBreak="0">
     <w:nsid w:val="5A46084F"/>
     <w:multiLevelType w:val="multilevel"/>
     <w:tmpl w:val="E24C2E28"/>
@@ -12271,7 +12741,7 @@
       </w:rPr>
     </w:lvl>
   </w:abstractNum>
-  <w:abstractNum w:abstractNumId="6" w15:restartNumberingAfterBreak="0">
+  <w:abstractNum w:abstractNumId="9" w15:restartNumberingAfterBreak="0">
     <w:nsid w:val="62BA51B9"/>
     <w:multiLevelType w:val="multilevel"/>
     <w:tmpl w:val="D9B0B7D6"/>
@@ -12485,7 +12955,7 @@
       </w:rPr>
     </w:lvl>
   </w:abstractNum>
-  <w:abstractNum w:abstractNumId="7" w15:restartNumberingAfterBreak="0">
+  <w:abstractNum w:abstractNumId="10" w15:restartNumberingAfterBreak="0">
     <w:nsid w:val="63F7731C"/>
     <w:multiLevelType w:val="hybridMultilevel"/>
     <w:tmpl w:val="660AF092"/>
@@ -12576,7 +13046,7 @@
       </w:pPr>
     </w:lvl>
   </w:abstractNum>
-  <w:abstractNum w:abstractNumId="8" w15:restartNumberingAfterBreak="0">
+  <w:abstractNum w:abstractNumId="11" w15:restartNumberingAfterBreak="0">
     <w:nsid w:val="6DFD5004"/>
     <w:multiLevelType w:val="hybridMultilevel"/>
     <w:tmpl w:val="BDD04A76"/>
@@ -12689,7 +13159,7 @@
       </w:rPr>
     </w:lvl>
   </w:abstractNum>
-  <w:abstractNum w:abstractNumId="9" w15:restartNumberingAfterBreak="0">
+  <w:abstractNum w:abstractNumId="12" w15:restartNumberingAfterBreak="0">
     <w:nsid w:val="6ECE5D81"/>
     <w:multiLevelType w:val="hybridMultilevel"/>
     <w:tmpl w:val="ADC6F7C4"/>
@@ -12803,73 +13273,82 @@
     </w:lvl>
   </w:abstractNum>
   <w:num w:numId="1" w16cid:durableId="918636066">
-    <w:abstractNumId w:val="8"/>
+    <w:abstractNumId w:val="11"/>
   </w:num>
   <w:num w:numId="2" w16cid:durableId="1382166675">
-    <w:abstractNumId w:val="9"/>
+    <w:abstractNumId w:val="12"/>
   </w:num>
   <w:num w:numId="3" w16cid:durableId="1443958173">
     <w:abstractNumId w:val="2"/>
   </w:num>
   <w:num w:numId="4" w16cid:durableId="1152018099">
-    <w:abstractNumId w:val="7"/>
+    <w:abstractNumId w:val="10"/>
   </w:num>
   <w:num w:numId="5" w16cid:durableId="274942987">
-    <w:abstractNumId w:val="6"/>
+    <w:abstractNumId w:val="9"/>
   </w:num>
   <w:num w:numId="6" w16cid:durableId="163593977">
     <w:abstractNumId w:val="0"/>
   </w:num>
   <w:num w:numId="7" w16cid:durableId="2142187551">
-    <w:abstractNumId w:val="4"/>
+    <w:abstractNumId w:val="7"/>
   </w:num>
   <w:num w:numId="8" w16cid:durableId="340857179">
-    <w:abstractNumId w:val="3"/>
+    <w:abstractNumId w:val="4"/>
   </w:num>
   <w:num w:numId="9" w16cid:durableId="923683197">
     <w:abstractNumId w:val="1"/>
   </w:num>
   <w:num w:numId="10" w16cid:durableId="1618834718">
-    <w:abstractNumId w:val="6"/>
+    <w:abstractNumId w:val="9"/>
   </w:num>
   <w:num w:numId="11" w16cid:durableId="1107970652">
-    <w:abstractNumId w:val="6"/>
+    <w:abstractNumId w:val="9"/>
   </w:num>
   <w:num w:numId="12" w16cid:durableId="2050258972">
-    <w:abstractNumId w:val="6"/>
+    <w:abstractNumId w:val="9"/>
   </w:num>
   <w:num w:numId="13" w16cid:durableId="1938366625">
-    <w:abstractNumId w:val="6"/>
+    <w:abstractNumId w:val="9"/>
   </w:num>
   <w:num w:numId="14" w16cid:durableId="988169737">
-    <w:abstractNumId w:val="6"/>
+    <w:abstractNumId w:val="9"/>
   </w:num>
   <w:num w:numId="15" w16cid:durableId="1715494979">
-    <w:abstractNumId w:val="6"/>
+    <w:abstractNumId w:val="9"/>
   </w:num>
   <w:num w:numId="16" w16cid:durableId="401100239">
-    <w:abstractNumId w:val="6"/>
+    <w:abstractNumId w:val="9"/>
   </w:num>
   <w:num w:numId="17" w16cid:durableId="767963644">
-    <w:abstractNumId w:val="6"/>
+    <w:abstractNumId w:val="9"/>
   </w:num>
   <w:num w:numId="18" w16cid:durableId="1198155816">
-    <w:abstractNumId w:val="6"/>
+    <w:abstractNumId w:val="9"/>
   </w:num>
   <w:num w:numId="19" w16cid:durableId="1957176966">
-    <w:abstractNumId w:val="6"/>
+    <w:abstractNumId w:val="9"/>
   </w:num>
   <w:num w:numId="20" w16cid:durableId="792559146">
-    <w:abstractNumId w:val="6"/>
+    <w:abstractNumId w:val="9"/>
   </w:num>
   <w:num w:numId="21" w16cid:durableId="1790120702">
-    <w:abstractNumId w:val="6"/>
+    <w:abstractNumId w:val="9"/>
   </w:num>
   <w:num w:numId="22" w16cid:durableId="297996995">
-    <w:abstractNumId w:val="6"/>
+    <w:abstractNumId w:val="9"/>
   </w:num>
   <w:num w:numId="23" w16cid:durableId="75902575">
+    <w:abstractNumId w:val="8"/>
+  </w:num>
+  <w:num w:numId="24" w16cid:durableId="135340945">
+    <w:abstractNumId w:val="3"/>
+  </w:num>
+  <w:num w:numId="25" w16cid:durableId="2109544909">
     <w:abstractNumId w:val="5"/>
+  </w:num>
+  <w:num w:numId="26" w16cid:durableId="60905883">
+    <w:abstractNumId w:val="6"/>
   </w:num>
   <w:numIdMacAtCleanup w:val="9"/>
 </w:numbering>
@@ -13384,7 +13863,6 @@
   <w:style w:type="character" w:default="1" w:styleId="Carpredefinitoparagrafo">
     <w:name w:val="Default Paragraph Font"/>
     <w:uiPriority w:val="1"/>
-    <w:semiHidden/>
     <w:unhideWhenUsed/>
   </w:style>
   <w:style w:type="table" w:default="1" w:styleId="Tabellanormale">
@@ -13835,6 +14313,21 @@
       <w14:ligatures w14:val="standardContextual"/>
     </w:rPr>
   </w:style>
+  <w:style w:type="paragraph" w:styleId="NormaleWeb">
+    <w:name w:val="Normal (Web)"/>
+    <w:basedOn w:val="Normale"/>
+    <w:uiPriority w:val="99"/>
+    <w:unhideWhenUsed/>
+    <w:rsid w:val="008B76E9"/>
+    <w:pPr>
+      <w:spacing w:before="100" w:beforeAutospacing="1" w:after="100" w:afterAutospacing="1"/>
+      <w:jc w:val="left"/>
+    </w:pPr>
+    <w:rPr>
+      <w:rFonts w:ascii="Times New Roman" w:eastAsia="Times New Roman" w:hAnsi="Times New Roman" w:cs="Times New Roman"/>
+      <w:lang w:eastAsia="it-IT"/>
+    </w:rPr>
+  </w:style>
 </w:styles>
 </file>
 
@@ -14134,10 +14627,6 @@
 </file>
 
 <file path=customXml/item1.xml><?xml version="1.0" encoding="utf-8"?>
-<b:Sources xmlns:b="http://schemas.openxmlformats.org/officeDocument/2006/bibliography" xmlns="http://schemas.openxmlformats.org/officeDocument/2006/bibliography" SelectedStyle="/IEEE2006OfficeOnline.xsl" StyleName="IEEE" Version="2006"/>
-</file>
-
-<file path=customXml/item2.xml><?xml version="1.0" encoding="utf-8"?>
 <p:properties xmlns:p="http://schemas.microsoft.com/office/2006/metadata/properties" xmlns:xsi="http://www.w3.org/2001/XMLSchema-instance" xmlns:pc="http://schemas.microsoft.com/office/infopath/2007/PartnerControls">
   <documentManagement>
     <_activity xmlns="cad3c75a-58d7-40e3-abd0-865ba3ea7957" xsi:nil="true"/>
@@ -14145,16 +14634,11 @@
 </p:properties>
 </file>
 
-<file path=customXml/item3.xml><?xml version="1.0" encoding="utf-8"?>
-<?mso-contentType ?>
-<FormTemplates xmlns="http://schemas.microsoft.com/sharepoint/v3/contenttype/forms">
-  <Display>DocumentLibraryForm</Display>
-  <Edit>DocumentLibraryForm</Edit>
-  <New>DocumentLibraryForm</New>
-</FormTemplates>
+<file path=customXml/item2.xml><?xml version="1.0" encoding="utf-8"?>
+<b:Sources xmlns:b="http://schemas.openxmlformats.org/officeDocument/2006/bibliography" xmlns="http://schemas.openxmlformats.org/officeDocument/2006/bibliography" SelectedStyle="/IEEE2006OfficeOnline.xsl" StyleName="IEEE" Version="2006"/>
 </file>
 
-<file path=customXml/item4.xml><?xml version="1.0" encoding="utf-8"?>
+<file path=customXml/item3.xml><?xml version="1.0" encoding="utf-8"?>
 <ct:contentTypeSchema xmlns:ct="http://schemas.microsoft.com/office/2006/metadata/contentType" xmlns:ma="http://schemas.microsoft.com/office/2006/metadata/properties/metaAttributes" ct:_="" ma:_="" ma:contentTypeName="Documento" ma:contentTypeID="0x0101006D06A881EF84BF4D9C2E0A241D74C9AB" ma:contentTypeVersion="14" ma:contentTypeDescription="Creare un nuovo documento." ma:contentTypeScope="" ma:versionID="92047326e74a3624b51ef7523a12bdd0">
   <xsd:schema xmlns:xsd="http://www.w3.org/2001/XMLSchema" xmlns:xs="http://www.w3.org/2001/XMLSchema" xmlns:p="http://schemas.microsoft.com/office/2006/metadata/properties" xmlns:ns3="cad3c75a-58d7-40e3-abd0-865ba3ea7957" xmlns:ns4="cff42edc-c61c-4f4e-a404-7f98bf7ffabe" targetNamespace="http://schemas.microsoft.com/office/2006/metadata/properties" ma:root="true" ma:fieldsID="ee4028d78c46b6ae4c8d2fa79b72a0eb" ns3:_="" ns4:_="">
     <xsd:import namespace="cad3c75a-58d7-40e3-abd0-865ba3ea7957"/>
@@ -14379,15 +14863,16 @@
 </ct:contentTypeSchema>
 </file>
 
-<file path=customXml/itemProps1.xml><?xml version="1.0" encoding="utf-8"?>
-<ds:datastoreItem xmlns:ds="http://schemas.openxmlformats.org/officeDocument/2006/customXml" ds:itemID="{FD464C3A-1EA0-FB42-B420-4981AD49055B}">
-  <ds:schemaRefs>
-    <ds:schemaRef ds:uri="http://schemas.openxmlformats.org/officeDocument/2006/bibliography"/>
-  </ds:schemaRefs>
-</ds:datastoreItem>
+<file path=customXml/item4.xml><?xml version="1.0" encoding="utf-8"?>
+<?mso-contentType ?>
+<FormTemplates xmlns="http://schemas.microsoft.com/sharepoint/v3/contenttype/forms">
+  <Display>DocumentLibraryForm</Display>
+  <Edit>DocumentLibraryForm</Edit>
+  <New>DocumentLibraryForm</New>
+</FormTemplates>
 </file>
 
-<file path=customXml/itemProps2.xml><?xml version="1.0" encoding="utf-8"?>
+<file path=customXml/itemProps1.xml><?xml version="1.0" encoding="utf-8"?>
 <ds:datastoreItem xmlns:ds="http://schemas.openxmlformats.org/officeDocument/2006/customXml" ds:itemID="{15465E1A-7815-4B15-BB6F-50FAE442C72B}">
   <ds:schemaRefs>
     <ds:schemaRef ds:uri="http://schemas.microsoft.com/office/2006/metadata/properties"/>
@@ -14397,15 +14882,15 @@
 </ds:datastoreItem>
 </file>
 
-<file path=customXml/itemProps3.xml><?xml version="1.0" encoding="utf-8"?>
-<ds:datastoreItem xmlns:ds="http://schemas.openxmlformats.org/officeDocument/2006/customXml" ds:itemID="{F6611EA8-2AE8-4504-8051-3801E838709D}">
+<file path=customXml/itemProps2.xml><?xml version="1.0" encoding="utf-8"?>
+<ds:datastoreItem xmlns:ds="http://schemas.openxmlformats.org/officeDocument/2006/customXml" ds:itemID="{FD464C3A-1EA0-FB42-B420-4981AD49055B}">
   <ds:schemaRefs>
-    <ds:schemaRef ds:uri="http://schemas.microsoft.com/sharepoint/v3/contenttype/forms"/>
+    <ds:schemaRef ds:uri="http://schemas.openxmlformats.org/officeDocument/2006/bibliography"/>
   </ds:schemaRefs>
 </ds:datastoreItem>
 </file>
 
-<file path=customXml/itemProps4.xml><?xml version="1.0" encoding="utf-8"?>
+<file path=customXml/itemProps3.xml><?xml version="1.0" encoding="utf-8"?>
 <ds:datastoreItem xmlns:ds="http://schemas.openxmlformats.org/officeDocument/2006/customXml" ds:itemID="{3C43F860-D7C1-4A2B-87E3-8554921ABD3B}">
   <ds:schemaRefs>
     <ds:schemaRef ds:uri="http://schemas.microsoft.com/office/2006/metadata/contentType"/>
@@ -14422,4 +14907,12 @@
     <ds:schemaRef ds:uri="http://schemas.microsoft.com/internal/obd"/>
   </ds:schemaRefs>
 </ds:datastoreItem>
+</file>
+
+<file path=customXml/itemProps4.xml><?xml version="1.0" encoding="utf-8"?>
+<ds:datastoreItem xmlns:ds="http://schemas.openxmlformats.org/officeDocument/2006/customXml" ds:itemID="{F6611EA8-2AE8-4504-8051-3801E838709D}">
+  <ds:schemaRefs>
+    <ds:schemaRef ds:uri="http://schemas.microsoft.com/sharepoint/v3/contenttype/forms"/>
+  </ds:schemaRefs>
+</ds:datastoreItem>
 </file>
</xml_diff>

<commit_message>
Aggiornamento US22 e 23 del Product backlog
</commit_message>
<xml_diff>
--- a/docs/Product backlog.docx
+++ b/docs/Product backlog.docx
@@ -2931,7 +2931,6 @@
           <w:lang w:eastAsia="it-IT"/>
         </w:rPr>
       </w:pPr>
-      <w:proofErr w:type="spellStart"/>
       <w:r>
         <w:rPr>
           <w:rFonts w:ascii="Times New Roman" w:hAnsi="Times New Roman" w:cs="Times New Roman"/>
@@ -2941,19 +2940,7 @@
           <w:szCs w:val="28"/>
           <w:lang w:eastAsia="it-IT"/>
         </w:rPr>
-        <w:t>Trello</w:t>
-      </w:r>
-      <w:proofErr w:type="spellEnd"/>
-      <w:r>
-        <w:rPr>
-          <w:rFonts w:ascii="Times New Roman" w:hAnsi="Times New Roman" w:cs="Times New Roman"/>
-          <w:b/>
-          <w:bCs/>
-          <w:sz w:val="28"/>
-          <w:szCs w:val="28"/>
-          <w:lang w:eastAsia="it-IT"/>
-        </w:rPr>
-        <w:t>:</w:t>
+        <w:t>Trello:</w:t>
       </w:r>
       <w:r>
         <w:rPr>
@@ -3053,7 +3040,6 @@
         </w:rPr>
         <w:t xml:space="preserve">Java / </w:t>
       </w:r>
-      <w:proofErr w:type="spellStart"/>
       <w:r>
         <w:rPr>
           <w:rFonts w:ascii="Times New Roman" w:hAnsi="Times New Roman" w:cs="Times New Roman"/>
@@ -3061,17 +3047,7 @@
           <w:szCs w:val="28"/>
           <w:lang w:eastAsia="it-IT"/>
         </w:rPr>
-        <w:t>IntelliJ</w:t>
-      </w:r>
-      <w:proofErr w:type="spellEnd"/>
-      <w:r>
-        <w:rPr>
-          <w:rFonts w:ascii="Times New Roman" w:hAnsi="Times New Roman" w:cs="Times New Roman"/>
-          <w:sz w:val="28"/>
-          <w:szCs w:val="28"/>
-          <w:lang w:eastAsia="it-IT"/>
-        </w:rPr>
-        <w:t xml:space="preserve"> IDEA</w:t>
+        <w:t>IntelliJ IDEA</w:t>
       </w:r>
     </w:p>
     <w:p>
@@ -3102,80 +3078,34 @@
           <w:sz w:val="44"/>
           <w:szCs w:val="44"/>
         </w:rPr>
-        <w:t xml:space="preserve">User </w:t>
-      </w:r>
-      <w:proofErr w:type="spellStart"/>
-      <w:r>
+        <w:t>User Epics</w:t>
+      </w:r>
+      <w:bookmarkEnd w:id="1"/>
+    </w:p>
+    <w:p>
+      <w:pPr>
+        <w:spacing w:after="360"/>
         <w:rPr>
           <w:rFonts w:ascii="Times New Roman" w:hAnsi="Times New Roman" w:cs="Times New Roman"/>
-          <w:sz w:val="44"/>
-          <w:szCs w:val="44"/>
-        </w:rPr>
-        <w:t>Epics</w:t>
-      </w:r>
-      <w:bookmarkEnd w:id="1"/>
-      <w:proofErr w:type="spellEnd"/>
-    </w:p>
-    <w:p>
-      <w:pPr>
-        <w:spacing w:after="360"/>
+          <w:sz w:val="28"/>
+          <w:szCs w:val="28"/>
+        </w:rPr>
+      </w:pPr>
+      <w:r>
         <w:rPr>
           <w:rFonts w:ascii="Times New Roman" w:hAnsi="Times New Roman" w:cs="Times New Roman"/>
           <w:sz w:val="28"/>
           <w:szCs w:val="28"/>
         </w:rPr>
-      </w:pPr>
+        <w:t xml:space="preserve">In questo paragrafo </w:t>
+      </w:r>
       <w:r>
         <w:rPr>
           <w:rFonts w:ascii="Times New Roman" w:hAnsi="Times New Roman" w:cs="Times New Roman"/>
           <w:sz w:val="28"/>
           <w:szCs w:val="28"/>
         </w:rPr>
-        <w:t xml:space="preserve">In questo paragrafo </w:t>
-      </w:r>
-      <w:r>
-        <w:rPr>
-          <w:rFonts w:ascii="Times New Roman" w:hAnsi="Times New Roman" w:cs="Times New Roman"/>
-          <w:sz w:val="28"/>
-          <w:szCs w:val="28"/>
-        </w:rPr>
-        <w:t xml:space="preserve">è riportato un elenco dettagliato delle User </w:t>
-      </w:r>
-      <w:proofErr w:type="spellStart"/>
-      <w:r>
-        <w:rPr>
-          <w:rFonts w:ascii="Times New Roman" w:hAnsi="Times New Roman" w:cs="Times New Roman"/>
-          <w:sz w:val="28"/>
-          <w:szCs w:val="28"/>
-        </w:rPr>
-        <w:t>Epics</w:t>
-      </w:r>
-      <w:proofErr w:type="spellEnd"/>
-      <w:r>
-        <w:rPr>
-          <w:rFonts w:ascii="Times New Roman" w:hAnsi="Times New Roman" w:cs="Times New Roman"/>
-          <w:sz w:val="28"/>
-          <w:szCs w:val="28"/>
-        </w:rPr>
-        <w:t xml:space="preserve"> fornite dal Product </w:t>
-      </w:r>
-      <w:proofErr w:type="spellStart"/>
-      <w:r>
-        <w:rPr>
-          <w:rFonts w:ascii="Times New Roman" w:hAnsi="Times New Roman" w:cs="Times New Roman"/>
-          <w:sz w:val="28"/>
-          <w:szCs w:val="28"/>
-        </w:rPr>
-        <w:t>Owner</w:t>
-      </w:r>
-      <w:proofErr w:type="spellEnd"/>
-      <w:r>
-        <w:rPr>
-          <w:rFonts w:ascii="Times New Roman" w:hAnsi="Times New Roman" w:cs="Times New Roman"/>
-          <w:sz w:val="28"/>
-          <w:szCs w:val="28"/>
-        </w:rPr>
-        <w:t>, in ordine discendente di priorità</w:t>
+        <w:t>è riportato un elenco dettagliato delle User Epics fornite dal Product Owner, in ordine discendente di priorità</w:t>
       </w:r>
       <w:r>
         <w:rPr>
@@ -3204,25 +3134,7 @@
           <w:sz w:val="32"/>
           <w:szCs w:val="32"/>
         </w:rPr>
-        <w:t xml:space="preserve">Basic </w:t>
-      </w:r>
-      <w:proofErr w:type="spellStart"/>
-      <w:r>
-        <w:rPr>
-          <w:rFonts w:ascii="Times New Roman" w:hAnsi="Times New Roman" w:cs="Times New Roman"/>
-          <w:sz w:val="32"/>
-          <w:szCs w:val="32"/>
-        </w:rPr>
-        <w:t>Operation</w:t>
-      </w:r>
-      <w:proofErr w:type="spellEnd"/>
-      <w:r>
-        <w:rPr>
-          <w:rFonts w:ascii="Times New Roman" w:hAnsi="Times New Roman" w:cs="Times New Roman"/>
-          <w:sz w:val="32"/>
-          <w:szCs w:val="32"/>
-        </w:rPr>
-        <w:t xml:space="preserve"> Of The Program</w:t>
+        <w:t>Basic Operation Of The Program</w:t>
       </w:r>
       <w:bookmarkEnd w:id="2"/>
     </w:p>
@@ -3368,23 +3280,13 @@
         </w:rPr>
       </w:pPr>
       <w:bookmarkStart w:id="3" w:name="_Toc198066727"/>
-      <w:proofErr w:type="spellStart"/>
       <w:r>
         <w:rPr>
           <w:rFonts w:ascii="Times New Roman" w:hAnsi="Times New Roman" w:cs="Times New Roman"/>
           <w:sz w:val="32"/>
           <w:szCs w:val="32"/>
         </w:rPr>
-        <w:t>Shape</w:t>
-      </w:r>
-      <w:proofErr w:type="spellEnd"/>
-      <w:r>
-        <w:rPr>
-          <w:rFonts w:ascii="Times New Roman" w:hAnsi="Times New Roman" w:cs="Times New Roman"/>
-          <w:sz w:val="32"/>
-          <w:szCs w:val="32"/>
-        </w:rPr>
-        <w:t xml:space="preserve"> Editing</w:t>
+        <w:t>Shape Editing</w:t>
       </w:r>
       <w:bookmarkEnd w:id="3"/>
     </w:p>
@@ -3523,19 +3425,9 @@
           <w:szCs w:val="32"/>
         </w:rPr>
         <w:lastRenderedPageBreak/>
-        <w:t xml:space="preserve">Display Of The </w:t>
-      </w:r>
-      <w:proofErr w:type="spellStart"/>
-      <w:r>
-        <w:rPr>
-          <w:rFonts w:ascii="Times New Roman" w:hAnsi="Times New Roman" w:cs="Times New Roman"/>
-          <w:sz w:val="32"/>
-          <w:szCs w:val="32"/>
-        </w:rPr>
-        <w:t>Drawing</w:t>
+        <w:t>Display Of The Drawing</w:t>
       </w:r>
       <w:bookmarkEnd w:id="4"/>
-      <w:proofErr w:type="spellEnd"/>
     </w:p>
     <w:p>
       <w:pPr>
@@ -3636,25 +3528,7 @@
           <w:sz w:val="32"/>
           <w:szCs w:val="32"/>
         </w:rPr>
-        <w:t xml:space="preserve">More </w:t>
-      </w:r>
-      <w:proofErr w:type="spellStart"/>
-      <w:r>
-        <w:rPr>
-          <w:rFonts w:ascii="Times New Roman" w:hAnsi="Times New Roman" w:cs="Times New Roman"/>
-          <w:sz w:val="32"/>
-          <w:szCs w:val="32"/>
-        </w:rPr>
-        <w:t>Shapes</w:t>
-      </w:r>
-      <w:proofErr w:type="spellEnd"/>
-      <w:r>
-        <w:rPr>
-          <w:rFonts w:ascii="Times New Roman" w:hAnsi="Times New Roman" w:cs="Times New Roman"/>
-          <w:sz w:val="32"/>
-          <w:szCs w:val="32"/>
-        </w:rPr>
-        <w:t xml:space="preserve"> and Editing Operations</w:t>
+        <w:t>More Shapes and Editing Operations</w:t>
       </w:r>
       <w:bookmarkEnd w:id="5"/>
     </w:p>
@@ -3734,25 +3608,7 @@
           <w:sz w:val="32"/>
           <w:szCs w:val="32"/>
         </w:rPr>
-        <w:t xml:space="preserve">Groups and </w:t>
-      </w:r>
-      <w:proofErr w:type="spellStart"/>
-      <w:r>
-        <w:rPr>
-          <w:rFonts w:ascii="Times New Roman" w:hAnsi="Times New Roman" w:cs="Times New Roman"/>
-          <w:sz w:val="32"/>
-          <w:szCs w:val="32"/>
-        </w:rPr>
-        <w:t>Shape</w:t>
-      </w:r>
-      <w:proofErr w:type="spellEnd"/>
-      <w:r>
-        <w:rPr>
-          <w:rFonts w:ascii="Times New Roman" w:hAnsi="Times New Roman" w:cs="Times New Roman"/>
-          <w:sz w:val="32"/>
-          <w:szCs w:val="32"/>
-        </w:rPr>
-        <w:t xml:space="preserve"> Libraries</w:t>
+        <w:t>Groups and Shape Libraries</w:t>
       </w:r>
       <w:bookmarkEnd w:id="6"/>
     </w:p>
@@ -3895,27 +3751,7 @@
           <w:sz w:val="28"/>
           <w:szCs w:val="28"/>
         </w:rPr>
-        <w:t xml:space="preserve">In questo paragrafo sono riportate le User Stories derivate dalle User </w:t>
-      </w:r>
-      <w:proofErr w:type="spellStart"/>
-      <w:r>
-        <w:rPr>
-          <w:rFonts w:ascii="Times New Roman" w:eastAsia="Times New Roman" w:hAnsi="Times New Roman" w:cs="Times New Roman"/>
-          <w:color w:val="000000" w:themeColor="text1"/>
-          <w:sz w:val="28"/>
-          <w:szCs w:val="28"/>
-        </w:rPr>
-        <w:t>Epics</w:t>
-      </w:r>
-      <w:proofErr w:type="spellEnd"/>
-      <w:r>
-        <w:rPr>
-          <w:rFonts w:ascii="Times New Roman" w:eastAsia="Times New Roman" w:hAnsi="Times New Roman" w:cs="Times New Roman"/>
-          <w:color w:val="000000" w:themeColor="text1"/>
-          <w:sz w:val="28"/>
-          <w:szCs w:val="28"/>
-        </w:rPr>
-        <w:t xml:space="preserve"> individuate nella richiesta di finalizzazione del progetto:</w:t>
+        <w:t>In questo paragrafo sono riportate le User Stories derivate dalle User Epics individuate nella richiesta di finalizzazione del progetto:</w:t>
       </w:r>
     </w:p>
     <w:p>
@@ -3936,25 +3772,7 @@
           <w:sz w:val="32"/>
           <w:szCs w:val="32"/>
         </w:rPr>
-        <w:t xml:space="preserve">Basic </w:t>
-      </w:r>
-      <w:proofErr w:type="spellStart"/>
-      <w:r>
-        <w:rPr>
-          <w:rFonts w:ascii="Times New Roman" w:hAnsi="Times New Roman" w:cs="Times New Roman"/>
-          <w:sz w:val="32"/>
-          <w:szCs w:val="32"/>
-        </w:rPr>
-        <w:t>Operation</w:t>
-      </w:r>
-      <w:proofErr w:type="spellEnd"/>
-      <w:r>
-        <w:rPr>
-          <w:rFonts w:ascii="Times New Roman" w:hAnsi="Times New Roman" w:cs="Times New Roman"/>
-          <w:sz w:val="32"/>
-          <w:szCs w:val="32"/>
-        </w:rPr>
-        <w:t xml:space="preserve"> Of The Program</w:t>
+        <w:t>Basic Operation Of The Program</w:t>
       </w:r>
       <w:bookmarkEnd w:id="8"/>
     </w:p>
@@ -5474,23 +5292,13 @@
         </w:rPr>
       </w:pPr>
       <w:bookmarkStart w:id="9" w:name="_Toc198066733"/>
-      <w:proofErr w:type="spellStart"/>
       <w:r>
         <w:rPr>
           <w:rFonts w:ascii="Times New Roman" w:hAnsi="Times New Roman" w:cs="Times New Roman"/>
           <w:sz w:val="32"/>
           <w:szCs w:val="32"/>
         </w:rPr>
-        <w:t>Shape</w:t>
-      </w:r>
-      <w:proofErr w:type="spellEnd"/>
-      <w:r>
-        <w:rPr>
-          <w:rFonts w:ascii="Times New Roman" w:hAnsi="Times New Roman" w:cs="Times New Roman"/>
-          <w:sz w:val="32"/>
-          <w:szCs w:val="32"/>
-        </w:rPr>
-        <w:t xml:space="preserve"> Editing</w:t>
+        <w:t>Shape Editing</w:t>
       </w:r>
       <w:bookmarkEnd w:id="9"/>
     </w:p>
@@ -7282,19 +7090,9 @@
           <w:sz w:val="32"/>
           <w:szCs w:val="32"/>
         </w:rPr>
-        <w:t xml:space="preserve">Display Of The </w:t>
-      </w:r>
-      <w:proofErr w:type="spellStart"/>
-      <w:r>
-        <w:rPr>
-          <w:rFonts w:ascii="Times New Roman" w:hAnsi="Times New Roman" w:cs="Times New Roman"/>
-          <w:sz w:val="32"/>
-          <w:szCs w:val="32"/>
-        </w:rPr>
-        <w:t>Drawing</w:t>
+        <w:t>Display Of The Drawing</w:t>
       </w:r>
       <w:bookmarkEnd w:id="10"/>
-      <w:proofErr w:type="spellEnd"/>
     </w:p>
     <w:p>
       <w:pPr>
@@ -7682,7 +7480,34 @@
           <w:sz w:val="28"/>
           <w:szCs w:val="28"/>
         </w:rPr>
-        <w:t>Dato che la griglia non è visualizzata, quando l’utente effettua un clic sinistro su ‘Attiva griglia’ nella barra degli strumenti, allora viene visualizzata una griglia nello spazio di lavoro.</w:t>
+        <w:t xml:space="preserve">Dato che la griglia non è visualizzata, quando l’utente effettua un clic sinistro </w:t>
+      </w:r>
+      <w:r>
+        <w:rPr>
+          <w:rFonts w:ascii="Times New Roman" w:eastAsia="Times New Roman" w:hAnsi="Times New Roman" w:cs="Times New Roman"/>
+          <w:color w:val="000000" w:themeColor="text1"/>
+          <w:sz w:val="28"/>
+          <w:szCs w:val="28"/>
+        </w:rPr>
+        <w:t>sul pulsante apposito</w:t>
+      </w:r>
+      <w:r>
+        <w:rPr>
+          <w:rFonts w:ascii="Times New Roman" w:eastAsia="Times New Roman" w:hAnsi="Times New Roman" w:cs="Times New Roman"/>
+          <w:color w:val="000000" w:themeColor="text1"/>
+          <w:sz w:val="28"/>
+          <w:szCs w:val="28"/>
+        </w:rPr>
+        <w:t xml:space="preserve"> </w:t>
+      </w:r>
+      <w:r>
+        <w:rPr>
+          <w:rFonts w:ascii="Times New Roman" w:eastAsia="Times New Roman" w:hAnsi="Times New Roman" w:cs="Times New Roman"/>
+          <w:color w:val="000000" w:themeColor="text1"/>
+          <w:sz w:val="28"/>
+          <w:szCs w:val="28"/>
+        </w:rPr>
+        <w:t>nella barra degli strumenti, allora viene visualizzata una griglia nello spazio di lavoro.</w:t>
       </w:r>
     </w:p>
     <w:p>
@@ -7820,7 +7645,34 @@
           <w:sz w:val="28"/>
           <w:szCs w:val="28"/>
         </w:rPr>
-        <w:t>Dato che la griglia è visualizzata, quando l’utente effettua un clic sinistro su ‘Disattiva griglia’ nella barra degli strumenti, allora la griglia smette di essere visualizzata.</w:t>
+        <w:t xml:space="preserve">Dato che la griglia è visualizzata, quando l’utente effettua un clic sinistro </w:t>
+      </w:r>
+      <w:r>
+        <w:rPr>
+          <w:rFonts w:ascii="Times New Roman" w:eastAsia="Times New Roman" w:hAnsi="Times New Roman" w:cs="Times New Roman"/>
+          <w:color w:val="000000" w:themeColor="text1"/>
+          <w:sz w:val="28"/>
+          <w:szCs w:val="28"/>
+        </w:rPr>
+        <w:t>sul pulsante apposito</w:t>
+      </w:r>
+      <w:r>
+        <w:rPr>
+          <w:rFonts w:ascii="Times New Roman" w:eastAsia="Times New Roman" w:hAnsi="Times New Roman" w:cs="Times New Roman"/>
+          <w:color w:val="000000" w:themeColor="text1"/>
+          <w:sz w:val="28"/>
+          <w:szCs w:val="28"/>
+        </w:rPr>
+        <w:t xml:space="preserve"> </w:t>
+      </w:r>
+      <w:r>
+        <w:rPr>
+          <w:rFonts w:ascii="Times New Roman" w:eastAsia="Times New Roman" w:hAnsi="Times New Roman" w:cs="Times New Roman"/>
+          <w:color w:val="000000" w:themeColor="text1"/>
+          <w:sz w:val="28"/>
+          <w:szCs w:val="28"/>
+        </w:rPr>
+        <w:t>nella barra degli strumenti, allora la griglia smette di essere visualizzata.</w:t>
       </w:r>
     </w:p>
     <w:p>
@@ -8048,25 +7900,7 @@
           <w:szCs w:val="32"/>
         </w:rPr>
         <w:lastRenderedPageBreak/>
-        <w:t xml:space="preserve">More </w:t>
-      </w:r>
-      <w:proofErr w:type="spellStart"/>
-      <w:r>
-        <w:rPr>
-          <w:rFonts w:ascii="Times New Roman" w:hAnsi="Times New Roman" w:cs="Times New Roman"/>
-          <w:sz w:val="32"/>
-          <w:szCs w:val="32"/>
-        </w:rPr>
-        <w:t>Shapes</w:t>
-      </w:r>
-      <w:proofErr w:type="spellEnd"/>
-      <w:r>
-        <w:rPr>
-          <w:rFonts w:ascii="Times New Roman" w:hAnsi="Times New Roman" w:cs="Times New Roman"/>
-          <w:sz w:val="32"/>
-          <w:szCs w:val="32"/>
-        </w:rPr>
-        <w:t xml:space="preserve"> and Editing Operations</w:t>
+        <w:t>More Shapes and Editing Operations</w:t>
       </w:r>
       <w:bookmarkEnd w:id="11"/>
     </w:p>
@@ -9146,25 +8980,7 @@
           <w:sz w:val="32"/>
           <w:szCs w:val="32"/>
         </w:rPr>
-        <w:t xml:space="preserve">Operations Group and </w:t>
-      </w:r>
-      <w:proofErr w:type="spellStart"/>
-      <w:r>
-        <w:rPr>
-          <w:rFonts w:ascii="Times New Roman" w:hAnsi="Times New Roman" w:cs="Times New Roman"/>
-          <w:sz w:val="32"/>
-          <w:szCs w:val="32"/>
-        </w:rPr>
-        <w:t>Shape</w:t>
-      </w:r>
-      <w:proofErr w:type="spellEnd"/>
-      <w:r>
-        <w:rPr>
-          <w:rFonts w:ascii="Times New Roman" w:hAnsi="Times New Roman" w:cs="Times New Roman"/>
-          <w:sz w:val="32"/>
-          <w:szCs w:val="32"/>
-        </w:rPr>
-        <w:t xml:space="preserve"> Libraries</w:t>
+        <w:t>Operations Group and Shape Libraries</w:t>
       </w:r>
       <w:bookmarkEnd w:id="12"/>
     </w:p>
@@ -9263,47 +9079,7 @@
           <w:sz w:val="28"/>
           <w:szCs w:val="28"/>
         </w:rPr>
-        <w:t xml:space="preserve">Dato che ci sono più forme presenti nello spazio di lavoro, quando l’utente tiene premuto il tasto Ctrl (o </w:t>
-      </w:r>
-      <w:proofErr w:type="spellStart"/>
-      <w:r>
-        <w:rPr>
-          <w:rFonts w:ascii="Times New Roman" w:eastAsia="Times New Roman" w:hAnsi="Times New Roman" w:cs="Times New Roman"/>
-          <w:color w:val="000000" w:themeColor="text1"/>
-          <w:sz w:val="28"/>
-          <w:szCs w:val="28"/>
-        </w:rPr>
-        <w:t>Cmd</w:t>
-      </w:r>
-      <w:proofErr w:type="spellEnd"/>
-      <w:r>
-        <w:rPr>
-          <w:rFonts w:ascii="Times New Roman" w:eastAsia="Times New Roman" w:hAnsi="Times New Roman" w:cs="Times New Roman"/>
-          <w:color w:val="000000" w:themeColor="text1"/>
-          <w:sz w:val="28"/>
-          <w:szCs w:val="28"/>
-        </w:rPr>
-        <w:t xml:space="preserve"> su </w:t>
-      </w:r>
-      <w:proofErr w:type="spellStart"/>
-      <w:r>
-        <w:rPr>
-          <w:rFonts w:ascii="Times New Roman" w:eastAsia="Times New Roman" w:hAnsi="Times New Roman" w:cs="Times New Roman"/>
-          <w:color w:val="000000" w:themeColor="text1"/>
-          <w:sz w:val="28"/>
-          <w:szCs w:val="28"/>
-        </w:rPr>
-        <w:t>macOS</w:t>
-      </w:r>
-      <w:proofErr w:type="spellEnd"/>
-      <w:r>
-        <w:rPr>
-          <w:rFonts w:ascii="Times New Roman" w:eastAsia="Times New Roman" w:hAnsi="Times New Roman" w:cs="Times New Roman"/>
-          <w:color w:val="000000" w:themeColor="text1"/>
-          <w:sz w:val="28"/>
-          <w:szCs w:val="28"/>
-        </w:rPr>
-        <w:t>) e clicca con il tasto sinistro su più forme, allora tutte le forme selezionate vengono evidenziate contemporaneamente.</w:t>
+        <w:t>Dato che ci sono più forme presenti nello spazio di lavoro, quando l’utente tiene premuto il tasto Ctrl (o Cmd su macOS) e clicca con il tasto sinistro su più forme, allora tutte le forme selezionate vengono evidenziate contemporaneamente.</w:t>
       </w:r>
     </w:p>
     <w:p>
@@ -10622,51 +10398,7 @@
           <w:sz w:val="28"/>
           <w:szCs w:val="28"/>
         </w:rPr>
-        <w:t xml:space="preserve">il nome di una variabile, metodo o classe deve essere significativo e funzionale rispetto al suo utilizzo. La convenzione adottata prevede l’utilizzo del </w:t>
-      </w:r>
-      <w:proofErr w:type="spellStart"/>
-      <w:proofErr w:type="gramStart"/>
-      <w:r>
-        <w:rPr>
-          <w:rFonts w:ascii="Times New Roman" w:eastAsia="Times New Roman" w:hAnsi="Times New Roman" w:cs="Times New Roman"/>
-          <w:color w:val="000000" w:themeColor="text1"/>
-          <w:sz w:val="28"/>
-          <w:szCs w:val="28"/>
-        </w:rPr>
-        <w:t>CamelCase</w:t>
-      </w:r>
-      <w:proofErr w:type="spellEnd"/>
-      <w:proofErr w:type="gramEnd"/>
-      <w:r>
-        <w:rPr>
-          <w:rFonts w:ascii="Times New Roman" w:eastAsia="Times New Roman" w:hAnsi="Times New Roman" w:cs="Times New Roman"/>
-          <w:color w:val="000000" w:themeColor="text1"/>
-          <w:sz w:val="28"/>
-          <w:szCs w:val="28"/>
-        </w:rPr>
-        <w:t xml:space="preserve"> per le variabili e i metodi, mentre del </w:t>
-      </w:r>
-      <w:proofErr w:type="spellStart"/>
-      <w:proofErr w:type="gramStart"/>
-      <w:r>
-        <w:rPr>
-          <w:rFonts w:ascii="Times New Roman" w:eastAsia="Times New Roman" w:hAnsi="Times New Roman" w:cs="Times New Roman"/>
-          <w:color w:val="000000" w:themeColor="text1"/>
-          <w:sz w:val="28"/>
-          <w:szCs w:val="28"/>
-        </w:rPr>
-        <w:t>PascalCase</w:t>
-      </w:r>
-      <w:proofErr w:type="spellEnd"/>
-      <w:proofErr w:type="gramEnd"/>
-      <w:r>
-        <w:rPr>
-          <w:rFonts w:ascii="Times New Roman" w:eastAsia="Times New Roman" w:hAnsi="Times New Roman" w:cs="Times New Roman"/>
-          <w:color w:val="000000" w:themeColor="text1"/>
-          <w:sz w:val="28"/>
-          <w:szCs w:val="28"/>
-        </w:rPr>
-        <w:t xml:space="preserve"> per le classi.</w:t>
+        <w:t>il nome di una variabile, metodo o classe deve essere significativo e funzionale rispetto al suo utilizzo. La convenzione adottata prevede l’utilizzo del CamelCase per le variabili e i metodi, mentre del PascalCase per le classi.</w:t>
       </w:r>
     </w:p>
     <w:p>
@@ -10712,21 +10444,8 @@
           <w:sz w:val="28"/>
           <w:szCs w:val="28"/>
         </w:rPr>
-        <w:t>hard-</w:t>
-      </w:r>
-      <w:proofErr w:type="spellStart"/>
-      <w:r>
-        <w:rPr>
-          <w:rFonts w:ascii="Times New Roman" w:eastAsia="Times New Roman" w:hAnsi="Times New Roman" w:cs="Times New Roman"/>
-          <w:i/>
-          <w:iCs/>
-          <w:color w:val="000000" w:themeColor="text1"/>
-          <w:sz w:val="28"/>
-          <w:szCs w:val="28"/>
-        </w:rPr>
-        <w:t>coded</w:t>
-      </w:r>
-      <w:proofErr w:type="spellEnd"/>
+        <w:t>hard-coded</w:t>
+      </w:r>
       <w:r>
         <w:rPr>
           <w:rFonts w:ascii="Times New Roman" w:eastAsia="Times New Roman" w:hAnsi="Times New Roman" w:cs="Times New Roman"/>
@@ -10769,27 +10488,7 @@
           <w:sz w:val="28"/>
           <w:szCs w:val="28"/>
         </w:rPr>
-        <w:t xml:space="preserve"> ciascun metodo e classe dovrà presentare una documentazione </w:t>
-      </w:r>
-      <w:proofErr w:type="spellStart"/>
-      <w:r>
-        <w:rPr>
-          <w:rFonts w:ascii="Times New Roman" w:eastAsia="Times New Roman" w:hAnsi="Times New Roman" w:cs="Times New Roman"/>
-          <w:color w:val="000000" w:themeColor="text1"/>
-          <w:sz w:val="28"/>
-          <w:szCs w:val="28"/>
-        </w:rPr>
-        <w:t>Javadoc</w:t>
-      </w:r>
-      <w:proofErr w:type="spellEnd"/>
-      <w:r>
-        <w:rPr>
-          <w:rFonts w:ascii="Times New Roman" w:eastAsia="Times New Roman" w:hAnsi="Times New Roman" w:cs="Times New Roman"/>
-          <w:color w:val="000000" w:themeColor="text1"/>
-          <w:sz w:val="28"/>
-          <w:szCs w:val="28"/>
-        </w:rPr>
-        <w:t xml:space="preserve"> appropriata. Per i metodi è necessario riportare: </w:t>
+        <w:t xml:space="preserve"> ciascun metodo e classe dovrà presentare una documentazione Javadoc appropriata. Per i metodi è necessario riportare: </w:t>
       </w:r>
     </w:p>
     <w:p>
@@ -10956,19 +10655,9 @@
           <w:szCs w:val="44"/>
         </w:rPr>
         <w:lastRenderedPageBreak/>
-        <w:t xml:space="preserve">Definition of </w:t>
-      </w:r>
-      <w:proofErr w:type="spellStart"/>
-      <w:r>
-        <w:rPr>
-          <w:rFonts w:ascii="Times New Roman" w:hAnsi="Times New Roman" w:cs="Times New Roman"/>
-          <w:sz w:val="44"/>
-          <w:szCs w:val="44"/>
-        </w:rPr>
-        <w:t>Done</w:t>
+        <w:t>Definition of Done</w:t>
       </w:r>
       <w:bookmarkEnd w:id="14"/>
-      <w:proofErr w:type="spellEnd"/>
     </w:p>
     <w:p>
       <w:pPr>
@@ -11161,67 +10850,7 @@
           <w:sz w:val="28"/>
           <w:szCs w:val="28"/>
         </w:rPr>
-        <w:t xml:space="preserve">Al completamento dei task assegnati, </w:t>
-      </w:r>
-      <w:proofErr w:type="gramStart"/>
-      <w:r>
-        <w:rPr>
-          <w:rFonts w:ascii="Times New Roman" w:eastAsia="Times New Roman" w:hAnsi="Times New Roman" w:cs="Times New Roman"/>
-          <w:color w:val="000000" w:themeColor="text1"/>
-          <w:sz w:val="28"/>
-          <w:szCs w:val="28"/>
-        </w:rPr>
-        <w:t>la board</w:t>
-      </w:r>
-      <w:proofErr w:type="gramEnd"/>
-      <w:r>
-        <w:rPr>
-          <w:rFonts w:ascii="Times New Roman" w:eastAsia="Times New Roman" w:hAnsi="Times New Roman" w:cs="Times New Roman"/>
-          <w:color w:val="000000" w:themeColor="text1"/>
-          <w:sz w:val="28"/>
-          <w:szCs w:val="28"/>
-        </w:rPr>
-        <w:t xml:space="preserve"> di </w:t>
-      </w:r>
-      <w:proofErr w:type="spellStart"/>
-      <w:r>
-        <w:rPr>
-          <w:rFonts w:ascii="Times New Roman" w:eastAsia="Times New Roman" w:hAnsi="Times New Roman" w:cs="Times New Roman"/>
-          <w:color w:val="000000" w:themeColor="text1"/>
-          <w:sz w:val="28"/>
-          <w:szCs w:val="28"/>
-        </w:rPr>
-        <w:t>Trello</w:t>
-      </w:r>
-      <w:proofErr w:type="spellEnd"/>
-      <w:r>
-        <w:rPr>
-          <w:rFonts w:ascii="Times New Roman" w:eastAsia="Times New Roman" w:hAnsi="Times New Roman" w:cs="Times New Roman"/>
-          <w:color w:val="000000" w:themeColor="text1"/>
-          <w:sz w:val="28"/>
-          <w:szCs w:val="28"/>
-        </w:rPr>
-        <w:t xml:space="preserve"> </w:t>
-      </w:r>
-      <w:proofErr w:type="gramStart"/>
-      <w:r>
-        <w:rPr>
-          <w:rFonts w:ascii="Times New Roman" w:eastAsia="Times New Roman" w:hAnsi="Times New Roman" w:cs="Times New Roman"/>
-          <w:color w:val="000000" w:themeColor="text1"/>
-          <w:sz w:val="28"/>
-          <w:szCs w:val="28"/>
-        </w:rPr>
-        <w:t>deve essere aggiornata</w:t>
-      </w:r>
-      <w:proofErr w:type="gramEnd"/>
-      <w:r>
-        <w:rPr>
-          <w:rFonts w:ascii="Times New Roman" w:eastAsia="Times New Roman" w:hAnsi="Times New Roman" w:cs="Times New Roman"/>
-          <w:color w:val="000000" w:themeColor="text1"/>
-          <w:sz w:val="28"/>
-          <w:szCs w:val="28"/>
-        </w:rPr>
-        <w:t>.</w:t>
+        <w:t>Al completamento dei task assegnati, la board di Trello deve essere aggiornata.</w:t>
       </w:r>
     </w:p>
     <w:p>
@@ -11246,27 +10875,7 @@
           <w:sz w:val="28"/>
           <w:szCs w:val="28"/>
         </w:rPr>
-        <w:t xml:space="preserve">Al completamento dei task assegnati, il </w:t>
-      </w:r>
-      <w:proofErr w:type="spellStart"/>
-      <w:r>
-        <w:rPr>
-          <w:rFonts w:ascii="Times New Roman" w:eastAsia="Times New Roman" w:hAnsi="Times New Roman" w:cs="Times New Roman"/>
-          <w:color w:val="000000" w:themeColor="text1"/>
-          <w:sz w:val="28"/>
-          <w:szCs w:val="28"/>
-        </w:rPr>
-        <w:t>Burndown</w:t>
-      </w:r>
-      <w:proofErr w:type="spellEnd"/>
-      <w:r>
-        <w:rPr>
-          <w:rFonts w:ascii="Times New Roman" w:eastAsia="Times New Roman" w:hAnsi="Times New Roman" w:cs="Times New Roman"/>
-          <w:color w:val="000000" w:themeColor="text1"/>
-          <w:sz w:val="28"/>
-          <w:szCs w:val="28"/>
-        </w:rPr>
-        <w:t xml:space="preserve"> Chart deve essere aggiornato.</w:t>
+        <w:t>Al completamento dei task assegnati, il Burndown Chart deve essere aggiornato.</w:t>
       </w:r>
     </w:p>
     <w:p>
@@ -11517,7 +11126,7 @@
             </wp:anchor>
           </w:drawing>
         </mc:Choice>
-        <mc:Fallback xmlns:a="http://schemas.openxmlformats.org/drawingml/2006/main" xmlns:arto="http://schemas.microsoft.com/office/word/2006/arto">
+        <mc:Fallback xmlns:arto="http://schemas.microsoft.com/office/word/2006/arto" xmlns:a="http://schemas.openxmlformats.org/drawingml/2006/main">
           <w:pict>
             <v:line id="Connettore 1 4" style="position:absolute;z-index:251660288;visibility:visible;mso-wrap-style:square;mso-wrap-distance-left:9pt;mso-wrap-distance-top:0;mso-wrap-distance-right:9pt;mso-wrap-distance-bottom:0;mso-position-horizontal:absolute;mso-position-horizontal-relative:text;mso-position-vertical:absolute;mso-position-vertical-relative:text" o:spid="_x0000_s1026" strokecolor="#7f7f7f [1612]" strokeweight=".5pt" from="437.3pt,-3.1pt" to="499.9pt,-3.1pt" w14:anchorId="706F9E62" o:gfxdata="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">
               <v:stroke joinstyle="miter"/>
@@ -11634,7 +11243,7 @@
             </wp:anchor>
           </w:drawing>
         </mc:Choice>
-        <mc:Fallback xmlns:a="http://schemas.openxmlformats.org/drawingml/2006/main" xmlns:arto="http://schemas.microsoft.com/office/word/2006/arto">
+        <mc:Fallback xmlns:arto="http://schemas.microsoft.com/office/word/2006/arto" xmlns:a="http://schemas.openxmlformats.org/drawingml/2006/main">
           <w:pict>
             <v:line id="Connettore 1 3" style="position:absolute;flip:x;z-index:251659264;visibility:visible;mso-wrap-style:square;mso-wrap-distance-left:9pt;mso-wrap-distance-top:0;mso-wrap-distance-right:9pt;mso-wrap-distance-bottom:0;mso-position-horizontal:absolute;mso-position-horizontal-relative:text;mso-position-vertical:absolute;mso-position-vertical-relative:text" o:spid="_x0000_s1026" strokecolor="#7f7f7f [1612]" strokeweight=".5pt" from="-5.8pt,16.45pt" to="488.2pt,16.45pt" w14:anchorId="3D472523" o:gfxdata="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">
               <v:stroke joinstyle="miter"/>
@@ -14635,7 +14244,12 @@
 </file>
 
 <file path=customXml/item2.xml><?xml version="1.0" encoding="utf-8"?>
-<b:Sources xmlns:b="http://schemas.openxmlformats.org/officeDocument/2006/bibliography" xmlns="http://schemas.openxmlformats.org/officeDocument/2006/bibliography" SelectedStyle="/IEEE2006OfficeOnline.xsl" StyleName="IEEE" Version="2006"/>
+<?mso-contentType ?>
+<FormTemplates xmlns="http://schemas.microsoft.com/sharepoint/v3/contenttype/forms">
+  <Display>DocumentLibraryForm</Display>
+  <Edit>DocumentLibraryForm</Edit>
+  <New>DocumentLibraryForm</New>
+</FormTemplates>
 </file>
 
 <file path=customXml/item3.xml><?xml version="1.0" encoding="utf-8"?>
@@ -14864,12 +14478,7 @@
 </file>
 
 <file path=customXml/item4.xml><?xml version="1.0" encoding="utf-8"?>
-<?mso-contentType ?>
-<FormTemplates xmlns="http://schemas.microsoft.com/sharepoint/v3/contenttype/forms">
-  <Display>DocumentLibraryForm</Display>
-  <Edit>DocumentLibraryForm</Edit>
-  <New>DocumentLibraryForm</New>
-</FormTemplates>
+<b:Sources xmlns:b="http://schemas.openxmlformats.org/officeDocument/2006/bibliography" xmlns="http://schemas.openxmlformats.org/officeDocument/2006/bibliography" SelectedStyle="/IEEE2006OfficeOnline.xsl" StyleName="IEEE" Version="2006"/>
 </file>
 
 <file path=customXml/itemProps1.xml><?xml version="1.0" encoding="utf-8"?>
@@ -14883,9 +14492,9 @@
 </file>
 
 <file path=customXml/itemProps2.xml><?xml version="1.0" encoding="utf-8"?>
-<ds:datastoreItem xmlns:ds="http://schemas.openxmlformats.org/officeDocument/2006/customXml" ds:itemID="{FD464C3A-1EA0-FB42-B420-4981AD49055B}">
+<ds:datastoreItem xmlns:ds="http://schemas.openxmlformats.org/officeDocument/2006/customXml" ds:itemID="{F6611EA8-2AE8-4504-8051-3801E838709D}">
   <ds:schemaRefs>
-    <ds:schemaRef ds:uri="http://schemas.openxmlformats.org/officeDocument/2006/bibliography"/>
+    <ds:schemaRef ds:uri="http://schemas.microsoft.com/sharepoint/v3/contenttype/forms"/>
   </ds:schemaRefs>
 </ds:datastoreItem>
 </file>
@@ -14910,9 +14519,9 @@
 </file>
 
 <file path=customXml/itemProps4.xml><?xml version="1.0" encoding="utf-8"?>
-<ds:datastoreItem xmlns:ds="http://schemas.openxmlformats.org/officeDocument/2006/customXml" ds:itemID="{F6611EA8-2AE8-4504-8051-3801E838709D}">
+<ds:datastoreItem xmlns:ds="http://schemas.openxmlformats.org/officeDocument/2006/customXml" ds:itemID="{FD464C3A-1EA0-FB42-B420-4981AD49055B}">
   <ds:schemaRefs>
-    <ds:schemaRef ds:uri="http://schemas.microsoft.com/sharepoint/v3/contenttype/forms"/>
+    <ds:schemaRef ds:uri="http://schemas.openxmlformats.org/officeDocument/2006/bibliography"/>
   </ds:schemaRefs>
 </ds:datastoreItem>
 </file>
</xml_diff>

<commit_message>
Aggiornamento US18 e 19 del Product backlog
</commit_message>
<xml_diff>
--- a/docs/Product backlog.docx
+++ b/docs/Product backlog.docx
@@ -2931,6 +2931,7 @@
           <w:lang w:eastAsia="it-IT"/>
         </w:rPr>
       </w:pPr>
+      <w:proofErr w:type="spellStart"/>
       <w:r>
         <w:rPr>
           <w:rFonts w:ascii="Times New Roman" w:hAnsi="Times New Roman" w:cs="Times New Roman"/>
@@ -2940,7 +2941,19 @@
           <w:szCs w:val="28"/>
           <w:lang w:eastAsia="it-IT"/>
         </w:rPr>
-        <w:t>Trello:</w:t>
+        <w:t>Trello</w:t>
+      </w:r>
+      <w:proofErr w:type="spellEnd"/>
+      <w:r>
+        <w:rPr>
+          <w:rFonts w:ascii="Times New Roman" w:hAnsi="Times New Roman" w:cs="Times New Roman"/>
+          <w:b/>
+          <w:bCs/>
+          <w:sz w:val="28"/>
+          <w:szCs w:val="28"/>
+          <w:lang w:eastAsia="it-IT"/>
+        </w:rPr>
+        <w:t>:</w:t>
       </w:r>
       <w:r>
         <w:rPr>
@@ -3040,6 +3053,7 @@
         </w:rPr>
         <w:t xml:space="preserve">Java / </w:t>
       </w:r>
+      <w:proofErr w:type="spellStart"/>
       <w:r>
         <w:rPr>
           <w:rFonts w:ascii="Times New Roman" w:hAnsi="Times New Roman" w:cs="Times New Roman"/>
@@ -3047,7 +3061,17 @@
           <w:szCs w:val="28"/>
           <w:lang w:eastAsia="it-IT"/>
         </w:rPr>
-        <w:t>IntelliJ IDEA</w:t>
+        <w:t>IntelliJ</w:t>
+      </w:r>
+      <w:proofErr w:type="spellEnd"/>
+      <w:r>
+        <w:rPr>
+          <w:rFonts w:ascii="Times New Roman" w:hAnsi="Times New Roman" w:cs="Times New Roman"/>
+          <w:sz w:val="28"/>
+          <w:szCs w:val="28"/>
+          <w:lang w:eastAsia="it-IT"/>
+        </w:rPr>
+        <w:t xml:space="preserve"> IDEA</w:t>
       </w:r>
     </w:p>
     <w:p>
@@ -3078,9 +3102,19 @@
           <w:sz w:val="44"/>
           <w:szCs w:val="44"/>
         </w:rPr>
-        <w:t>User Epics</w:t>
+        <w:t xml:space="preserve">User </w:t>
+      </w:r>
+      <w:proofErr w:type="spellStart"/>
+      <w:r>
+        <w:rPr>
+          <w:rFonts w:ascii="Times New Roman" w:hAnsi="Times New Roman" w:cs="Times New Roman"/>
+          <w:sz w:val="44"/>
+          <w:szCs w:val="44"/>
+        </w:rPr>
+        <w:t>Epics</w:t>
       </w:r>
       <w:bookmarkEnd w:id="1"/>
+      <w:proofErr w:type="spellEnd"/>
     </w:p>
     <w:p>
       <w:pPr>
@@ -3105,7 +3139,43 @@
           <w:sz w:val="28"/>
           <w:szCs w:val="28"/>
         </w:rPr>
-        <w:t>è riportato un elenco dettagliato delle User Epics fornite dal Product Owner, in ordine discendente di priorità</w:t>
+        <w:t xml:space="preserve">è riportato un elenco dettagliato delle User </w:t>
+      </w:r>
+      <w:proofErr w:type="spellStart"/>
+      <w:r>
+        <w:rPr>
+          <w:rFonts w:ascii="Times New Roman" w:hAnsi="Times New Roman" w:cs="Times New Roman"/>
+          <w:sz w:val="28"/>
+          <w:szCs w:val="28"/>
+        </w:rPr>
+        <w:t>Epics</w:t>
+      </w:r>
+      <w:proofErr w:type="spellEnd"/>
+      <w:r>
+        <w:rPr>
+          <w:rFonts w:ascii="Times New Roman" w:hAnsi="Times New Roman" w:cs="Times New Roman"/>
+          <w:sz w:val="28"/>
+          <w:szCs w:val="28"/>
+        </w:rPr>
+        <w:t xml:space="preserve"> fornite dal Product </w:t>
+      </w:r>
+      <w:proofErr w:type="spellStart"/>
+      <w:r>
+        <w:rPr>
+          <w:rFonts w:ascii="Times New Roman" w:hAnsi="Times New Roman" w:cs="Times New Roman"/>
+          <w:sz w:val="28"/>
+          <w:szCs w:val="28"/>
+        </w:rPr>
+        <w:t>Owner</w:t>
+      </w:r>
+      <w:proofErr w:type="spellEnd"/>
+      <w:r>
+        <w:rPr>
+          <w:rFonts w:ascii="Times New Roman" w:hAnsi="Times New Roman" w:cs="Times New Roman"/>
+          <w:sz w:val="28"/>
+          <w:szCs w:val="28"/>
+        </w:rPr>
+        <w:t>, in ordine discendente di priorità</w:t>
       </w:r>
       <w:r>
         <w:rPr>
@@ -3134,7 +3204,25 @@
           <w:sz w:val="32"/>
           <w:szCs w:val="32"/>
         </w:rPr>
-        <w:t>Basic Operation Of The Program</w:t>
+        <w:t xml:space="preserve">Basic </w:t>
+      </w:r>
+      <w:proofErr w:type="spellStart"/>
+      <w:r>
+        <w:rPr>
+          <w:rFonts w:ascii="Times New Roman" w:hAnsi="Times New Roman" w:cs="Times New Roman"/>
+          <w:sz w:val="32"/>
+          <w:szCs w:val="32"/>
+        </w:rPr>
+        <w:t>Operation</w:t>
+      </w:r>
+      <w:proofErr w:type="spellEnd"/>
+      <w:r>
+        <w:rPr>
+          <w:rFonts w:ascii="Times New Roman" w:hAnsi="Times New Roman" w:cs="Times New Roman"/>
+          <w:sz w:val="32"/>
+          <w:szCs w:val="32"/>
+        </w:rPr>
+        <w:t xml:space="preserve"> Of The Program</w:t>
       </w:r>
       <w:bookmarkEnd w:id="2"/>
     </w:p>
@@ -3280,13 +3368,23 @@
         </w:rPr>
       </w:pPr>
       <w:bookmarkStart w:id="3" w:name="_Toc198066727"/>
+      <w:proofErr w:type="spellStart"/>
       <w:r>
         <w:rPr>
           <w:rFonts w:ascii="Times New Roman" w:hAnsi="Times New Roman" w:cs="Times New Roman"/>
           <w:sz w:val="32"/>
           <w:szCs w:val="32"/>
         </w:rPr>
-        <w:t>Shape Editing</w:t>
+        <w:t>Shape</w:t>
+      </w:r>
+      <w:proofErr w:type="spellEnd"/>
+      <w:r>
+        <w:rPr>
+          <w:rFonts w:ascii="Times New Roman" w:hAnsi="Times New Roman" w:cs="Times New Roman"/>
+          <w:sz w:val="32"/>
+          <w:szCs w:val="32"/>
+        </w:rPr>
+        <w:t xml:space="preserve"> Editing</w:t>
       </w:r>
       <w:bookmarkEnd w:id="3"/>
     </w:p>
@@ -3425,9 +3523,19 @@
           <w:szCs w:val="32"/>
         </w:rPr>
         <w:lastRenderedPageBreak/>
-        <w:t>Display Of The Drawing</w:t>
+        <w:t xml:space="preserve">Display Of The </w:t>
+      </w:r>
+      <w:proofErr w:type="spellStart"/>
+      <w:r>
+        <w:rPr>
+          <w:rFonts w:ascii="Times New Roman" w:hAnsi="Times New Roman" w:cs="Times New Roman"/>
+          <w:sz w:val="32"/>
+          <w:szCs w:val="32"/>
+        </w:rPr>
+        <w:t>Drawing</w:t>
       </w:r>
       <w:bookmarkEnd w:id="4"/>
+      <w:proofErr w:type="spellEnd"/>
     </w:p>
     <w:p>
       <w:pPr>
@@ -3528,7 +3636,25 @@
           <w:sz w:val="32"/>
           <w:szCs w:val="32"/>
         </w:rPr>
-        <w:t>More Shapes and Editing Operations</w:t>
+        <w:t xml:space="preserve">More </w:t>
+      </w:r>
+      <w:proofErr w:type="spellStart"/>
+      <w:r>
+        <w:rPr>
+          <w:rFonts w:ascii="Times New Roman" w:hAnsi="Times New Roman" w:cs="Times New Roman"/>
+          <w:sz w:val="32"/>
+          <w:szCs w:val="32"/>
+        </w:rPr>
+        <w:t>Shapes</w:t>
+      </w:r>
+      <w:proofErr w:type="spellEnd"/>
+      <w:r>
+        <w:rPr>
+          <w:rFonts w:ascii="Times New Roman" w:hAnsi="Times New Roman" w:cs="Times New Roman"/>
+          <w:sz w:val="32"/>
+          <w:szCs w:val="32"/>
+        </w:rPr>
+        <w:t xml:space="preserve"> and Editing Operations</w:t>
       </w:r>
       <w:bookmarkEnd w:id="5"/>
     </w:p>
@@ -3608,7 +3734,25 @@
           <w:sz w:val="32"/>
           <w:szCs w:val="32"/>
         </w:rPr>
-        <w:t>Groups and Shape Libraries</w:t>
+        <w:t xml:space="preserve">Groups and </w:t>
+      </w:r>
+      <w:proofErr w:type="spellStart"/>
+      <w:r>
+        <w:rPr>
+          <w:rFonts w:ascii="Times New Roman" w:hAnsi="Times New Roman" w:cs="Times New Roman"/>
+          <w:sz w:val="32"/>
+          <w:szCs w:val="32"/>
+        </w:rPr>
+        <w:t>Shape</w:t>
+      </w:r>
+      <w:proofErr w:type="spellEnd"/>
+      <w:r>
+        <w:rPr>
+          <w:rFonts w:ascii="Times New Roman" w:hAnsi="Times New Roman" w:cs="Times New Roman"/>
+          <w:sz w:val="32"/>
+          <w:szCs w:val="32"/>
+        </w:rPr>
+        <w:t xml:space="preserve"> Libraries</w:t>
       </w:r>
       <w:bookmarkEnd w:id="6"/>
     </w:p>
@@ -3751,7 +3895,27 @@
           <w:sz w:val="28"/>
           <w:szCs w:val="28"/>
         </w:rPr>
-        <w:t>In questo paragrafo sono riportate le User Stories derivate dalle User Epics individuate nella richiesta di finalizzazione del progetto:</w:t>
+        <w:t xml:space="preserve">In questo paragrafo sono riportate le User Stories derivate dalle User </w:t>
+      </w:r>
+      <w:proofErr w:type="spellStart"/>
+      <w:r>
+        <w:rPr>
+          <w:rFonts w:ascii="Times New Roman" w:eastAsia="Times New Roman" w:hAnsi="Times New Roman" w:cs="Times New Roman"/>
+          <w:color w:val="000000" w:themeColor="text1"/>
+          <w:sz w:val="28"/>
+          <w:szCs w:val="28"/>
+        </w:rPr>
+        <w:t>Epics</w:t>
+      </w:r>
+      <w:proofErr w:type="spellEnd"/>
+      <w:r>
+        <w:rPr>
+          <w:rFonts w:ascii="Times New Roman" w:eastAsia="Times New Roman" w:hAnsi="Times New Roman" w:cs="Times New Roman"/>
+          <w:color w:val="000000" w:themeColor="text1"/>
+          <w:sz w:val="28"/>
+          <w:szCs w:val="28"/>
+        </w:rPr>
+        <w:t xml:space="preserve"> individuate nella richiesta di finalizzazione del progetto:</w:t>
       </w:r>
     </w:p>
     <w:p>
@@ -3772,7 +3936,25 @@
           <w:sz w:val="32"/>
           <w:szCs w:val="32"/>
         </w:rPr>
-        <w:t>Basic Operation Of The Program</w:t>
+        <w:t xml:space="preserve">Basic </w:t>
+      </w:r>
+      <w:proofErr w:type="spellStart"/>
+      <w:r>
+        <w:rPr>
+          <w:rFonts w:ascii="Times New Roman" w:hAnsi="Times New Roman" w:cs="Times New Roman"/>
+          <w:sz w:val="32"/>
+          <w:szCs w:val="32"/>
+        </w:rPr>
+        <w:t>Operation</w:t>
+      </w:r>
+      <w:proofErr w:type="spellEnd"/>
+      <w:r>
+        <w:rPr>
+          <w:rFonts w:ascii="Times New Roman" w:hAnsi="Times New Roman" w:cs="Times New Roman"/>
+          <w:sz w:val="32"/>
+          <w:szCs w:val="32"/>
+        </w:rPr>
+        <w:t xml:space="preserve"> Of The Program</w:t>
       </w:r>
       <w:bookmarkEnd w:id="8"/>
     </w:p>
@@ -5292,13 +5474,23 @@
         </w:rPr>
       </w:pPr>
       <w:bookmarkStart w:id="9" w:name="_Toc198066733"/>
+      <w:proofErr w:type="spellStart"/>
       <w:r>
         <w:rPr>
           <w:rFonts w:ascii="Times New Roman" w:hAnsi="Times New Roman" w:cs="Times New Roman"/>
           <w:sz w:val="32"/>
           <w:szCs w:val="32"/>
         </w:rPr>
-        <w:t>Shape Editing</w:t>
+        <w:t>Shape</w:t>
+      </w:r>
+      <w:proofErr w:type="spellEnd"/>
+      <w:r>
+        <w:rPr>
+          <w:rFonts w:ascii="Times New Roman" w:hAnsi="Times New Roman" w:cs="Times New Roman"/>
+          <w:sz w:val="32"/>
+          <w:szCs w:val="32"/>
+        </w:rPr>
+        <w:t xml:space="preserve"> Editing</w:t>
       </w:r>
       <w:bookmarkEnd w:id="9"/>
     </w:p>
@@ -6842,7 +7034,52 @@
           <w:sz w:val="28"/>
           <w:szCs w:val="28"/>
         </w:rPr>
-        <w:t>Come utente, voglio aumentare la precedenza visiva di una forma selezionata, in modo da visualizzarla al di sopra di altre forme che hanno una precedenza inferiore.</w:t>
+        <w:t xml:space="preserve">Come utente, voglio </w:t>
+      </w:r>
+      <w:r>
+        <w:rPr>
+          <w:rFonts w:ascii="Times New Roman" w:eastAsia="Times New Roman" w:hAnsi="Times New Roman" w:cs="Times New Roman"/>
+          <w:color w:val="000000" w:themeColor="text1"/>
+          <w:sz w:val="28"/>
+          <w:szCs w:val="28"/>
+        </w:rPr>
+        <w:t>rendere massima</w:t>
+      </w:r>
+      <w:r>
+        <w:rPr>
+          <w:rFonts w:ascii="Times New Roman" w:eastAsia="Times New Roman" w:hAnsi="Times New Roman" w:cs="Times New Roman"/>
+          <w:color w:val="000000" w:themeColor="text1"/>
+          <w:sz w:val="28"/>
+          <w:szCs w:val="28"/>
+        </w:rPr>
+        <w:t xml:space="preserve"> la precedenza visiva di una forma selezionata, in modo da visualizzarla al di sopra d</w:t>
+      </w:r>
+      <w:r>
+        <w:rPr>
+          <w:rFonts w:ascii="Times New Roman" w:eastAsia="Times New Roman" w:hAnsi="Times New Roman" w:cs="Times New Roman"/>
+          <w:color w:val="000000" w:themeColor="text1"/>
+          <w:sz w:val="28"/>
+          <w:szCs w:val="28"/>
+        </w:rPr>
+        <w:t>elle</w:t>
+      </w:r>
+      <w:r>
+        <w:rPr>
+          <w:rFonts w:ascii="Times New Roman" w:eastAsia="Times New Roman" w:hAnsi="Times New Roman" w:cs="Times New Roman"/>
+          <w:color w:val="000000" w:themeColor="text1"/>
+          <w:sz w:val="28"/>
+          <w:szCs w:val="28"/>
+        </w:rPr>
+        <w:t xml:space="preserve"> altre forme</w:t>
+      </w:r>
+      <w:r>
+        <w:rPr>
+          <w:rFonts w:ascii="Times New Roman" w:eastAsia="Times New Roman" w:hAnsi="Times New Roman" w:cs="Times New Roman"/>
+          <w:color w:val="000000" w:themeColor="text1"/>
+          <w:sz w:val="28"/>
+          <w:szCs w:val="28"/>
+        </w:rPr>
+        <w:t xml:space="preserve"> dello spazio di lavoro.</w:t>
       </w:r>
     </w:p>
     <w:p>
@@ -6889,7 +7126,16 @@
           <w:sz w:val="28"/>
           <w:szCs w:val="28"/>
         </w:rPr>
-        <w:t>Dato che l’utente ha selezionato una forma ed ha effettuato un clic destro su di essa, quando effettua un clic sinistro sul comando ‘Porta avanti’ dal menu contestuale, allora viene aumentata la sua precedenza visiva.</w:t>
+        <w:t xml:space="preserve">Dato che l’utente ha selezionato una forma ed ha effettuato un clic destro su di essa, quando effettua un clic sinistro sul comando ‘Porta avanti’ dal menu contestuale, </w:t>
+      </w:r>
+      <w:r>
+        <w:rPr>
+          <w:rFonts w:ascii="Times New Roman" w:eastAsia="Times New Roman" w:hAnsi="Times New Roman" w:cs="Times New Roman"/>
+          <w:color w:val="000000" w:themeColor="text1"/>
+          <w:sz w:val="28"/>
+          <w:szCs w:val="28"/>
+        </w:rPr>
+        <w:t>allora la sua precedenza visiva viene resa massima.</w:t>
       </w:r>
     </w:p>
     <w:p>
@@ -6981,7 +7227,7 @@
           <w:sz w:val="28"/>
           <w:szCs w:val="28"/>
         </w:rPr>
-        <w:t>Come utente, voglio diminuire la precedenza visiva di una forma selezionata, in modo da visualizzarla al di sotto di altre forme che hanno una precedenza superiore.</w:t>
+        <w:t>Come utente, voglio rendere minima la precedenza visiva di una forma selezionata, in modo da visualizzala al di sotto delle altre forme dello spazio di lavoro.</w:t>
       </w:r>
     </w:p>
     <w:p>
@@ -7028,7 +7274,7 @@
           <w:sz w:val="28"/>
           <w:szCs w:val="28"/>
         </w:rPr>
-        <w:t>Dato che l’utente ha selezionato una forma ed ha effettuato un clic destro su di essa, quando effettua un clic sinistro sul comando ‘Porta dietro’ dal menu contestuale, allora viene diminuita la sua precedenza visiva.</w:t>
+        <w:t>Dato che l’utente ha selezionato una forma ed ha effettuato un clic destro su di essa, quando effettua un clic sinistro sul comando ‘Porta dietro’ dal menu contestuale, allora la sua precedenza visiva viene resa minima.</w:t>
       </w:r>
     </w:p>
     <w:p>
@@ -7090,9 +7336,19 @@
           <w:sz w:val="32"/>
           <w:szCs w:val="32"/>
         </w:rPr>
-        <w:t>Display Of The Drawing</w:t>
+        <w:t xml:space="preserve">Display Of The </w:t>
+      </w:r>
+      <w:proofErr w:type="spellStart"/>
+      <w:r>
+        <w:rPr>
+          <w:rFonts w:ascii="Times New Roman" w:hAnsi="Times New Roman" w:cs="Times New Roman"/>
+          <w:sz w:val="32"/>
+          <w:szCs w:val="32"/>
+        </w:rPr>
+        <w:t>Drawing</w:t>
       </w:r>
       <w:bookmarkEnd w:id="10"/>
+      <w:proofErr w:type="spellEnd"/>
     </w:p>
     <w:p>
       <w:pPr>
@@ -7900,7 +8156,25 @@
           <w:szCs w:val="32"/>
         </w:rPr>
         <w:lastRenderedPageBreak/>
-        <w:t>More Shapes and Editing Operations</w:t>
+        <w:t xml:space="preserve">More </w:t>
+      </w:r>
+      <w:proofErr w:type="spellStart"/>
+      <w:r>
+        <w:rPr>
+          <w:rFonts w:ascii="Times New Roman" w:hAnsi="Times New Roman" w:cs="Times New Roman"/>
+          <w:sz w:val="32"/>
+          <w:szCs w:val="32"/>
+        </w:rPr>
+        <w:t>Shapes</w:t>
+      </w:r>
+      <w:proofErr w:type="spellEnd"/>
+      <w:r>
+        <w:rPr>
+          <w:rFonts w:ascii="Times New Roman" w:hAnsi="Times New Roman" w:cs="Times New Roman"/>
+          <w:sz w:val="32"/>
+          <w:szCs w:val="32"/>
+        </w:rPr>
+        <w:t xml:space="preserve"> and Editing Operations</w:t>
       </w:r>
       <w:bookmarkEnd w:id="11"/>
     </w:p>
@@ -8980,7 +9254,25 @@
           <w:sz w:val="32"/>
           <w:szCs w:val="32"/>
         </w:rPr>
-        <w:t>Operations Group and Shape Libraries</w:t>
+        <w:t xml:space="preserve">Operations Group and </w:t>
+      </w:r>
+      <w:proofErr w:type="spellStart"/>
+      <w:r>
+        <w:rPr>
+          <w:rFonts w:ascii="Times New Roman" w:hAnsi="Times New Roman" w:cs="Times New Roman"/>
+          <w:sz w:val="32"/>
+          <w:szCs w:val="32"/>
+        </w:rPr>
+        <w:t>Shape</w:t>
+      </w:r>
+      <w:proofErr w:type="spellEnd"/>
+      <w:r>
+        <w:rPr>
+          <w:rFonts w:ascii="Times New Roman" w:hAnsi="Times New Roman" w:cs="Times New Roman"/>
+          <w:sz w:val="32"/>
+          <w:szCs w:val="32"/>
+        </w:rPr>
+        <w:t xml:space="preserve"> Libraries</w:t>
       </w:r>
       <w:bookmarkEnd w:id="12"/>
     </w:p>
@@ -9079,7 +9371,47 @@
           <w:sz w:val="28"/>
           <w:szCs w:val="28"/>
         </w:rPr>
-        <w:t>Dato che ci sono più forme presenti nello spazio di lavoro, quando l’utente tiene premuto il tasto Ctrl (o Cmd su macOS) e clicca con il tasto sinistro su più forme, allora tutte le forme selezionate vengono evidenziate contemporaneamente.</w:t>
+        <w:t xml:space="preserve">Dato che ci sono più forme presenti nello spazio di lavoro, quando l’utente tiene premuto il tasto Ctrl (o </w:t>
+      </w:r>
+      <w:proofErr w:type="spellStart"/>
+      <w:r>
+        <w:rPr>
+          <w:rFonts w:ascii="Times New Roman" w:eastAsia="Times New Roman" w:hAnsi="Times New Roman" w:cs="Times New Roman"/>
+          <w:color w:val="000000" w:themeColor="text1"/>
+          <w:sz w:val="28"/>
+          <w:szCs w:val="28"/>
+        </w:rPr>
+        <w:t>Cmd</w:t>
+      </w:r>
+      <w:proofErr w:type="spellEnd"/>
+      <w:r>
+        <w:rPr>
+          <w:rFonts w:ascii="Times New Roman" w:eastAsia="Times New Roman" w:hAnsi="Times New Roman" w:cs="Times New Roman"/>
+          <w:color w:val="000000" w:themeColor="text1"/>
+          <w:sz w:val="28"/>
+          <w:szCs w:val="28"/>
+        </w:rPr>
+        <w:t xml:space="preserve"> su </w:t>
+      </w:r>
+      <w:proofErr w:type="spellStart"/>
+      <w:r>
+        <w:rPr>
+          <w:rFonts w:ascii="Times New Roman" w:eastAsia="Times New Roman" w:hAnsi="Times New Roman" w:cs="Times New Roman"/>
+          <w:color w:val="000000" w:themeColor="text1"/>
+          <w:sz w:val="28"/>
+          <w:szCs w:val="28"/>
+        </w:rPr>
+        <w:t>macOS</w:t>
+      </w:r>
+      <w:proofErr w:type="spellEnd"/>
+      <w:r>
+        <w:rPr>
+          <w:rFonts w:ascii="Times New Roman" w:eastAsia="Times New Roman" w:hAnsi="Times New Roman" w:cs="Times New Roman"/>
+          <w:color w:val="000000" w:themeColor="text1"/>
+          <w:sz w:val="28"/>
+          <w:szCs w:val="28"/>
+        </w:rPr>
+        <w:t>) e clicca con il tasto sinistro su più forme, allora tutte le forme selezionate vengono evidenziate contemporaneamente.</w:t>
       </w:r>
     </w:p>
     <w:p>
@@ -10398,7 +10730,51 @@
           <w:sz w:val="28"/>
           <w:szCs w:val="28"/>
         </w:rPr>
-        <w:t>il nome di una variabile, metodo o classe deve essere significativo e funzionale rispetto al suo utilizzo. La convenzione adottata prevede l’utilizzo del CamelCase per le variabili e i metodi, mentre del PascalCase per le classi.</w:t>
+        <w:t xml:space="preserve">il nome di una variabile, metodo o classe deve essere significativo e funzionale rispetto al suo utilizzo. La convenzione adottata prevede l’utilizzo del </w:t>
+      </w:r>
+      <w:proofErr w:type="spellStart"/>
+      <w:proofErr w:type="gramStart"/>
+      <w:r>
+        <w:rPr>
+          <w:rFonts w:ascii="Times New Roman" w:eastAsia="Times New Roman" w:hAnsi="Times New Roman" w:cs="Times New Roman"/>
+          <w:color w:val="000000" w:themeColor="text1"/>
+          <w:sz w:val="28"/>
+          <w:szCs w:val="28"/>
+        </w:rPr>
+        <w:t>CamelCase</w:t>
+      </w:r>
+      <w:proofErr w:type="spellEnd"/>
+      <w:proofErr w:type="gramEnd"/>
+      <w:r>
+        <w:rPr>
+          <w:rFonts w:ascii="Times New Roman" w:eastAsia="Times New Roman" w:hAnsi="Times New Roman" w:cs="Times New Roman"/>
+          <w:color w:val="000000" w:themeColor="text1"/>
+          <w:sz w:val="28"/>
+          <w:szCs w:val="28"/>
+        </w:rPr>
+        <w:t xml:space="preserve"> per le variabili e i metodi, mentre del </w:t>
+      </w:r>
+      <w:proofErr w:type="spellStart"/>
+      <w:proofErr w:type="gramStart"/>
+      <w:r>
+        <w:rPr>
+          <w:rFonts w:ascii="Times New Roman" w:eastAsia="Times New Roman" w:hAnsi="Times New Roman" w:cs="Times New Roman"/>
+          <w:color w:val="000000" w:themeColor="text1"/>
+          <w:sz w:val="28"/>
+          <w:szCs w:val="28"/>
+        </w:rPr>
+        <w:t>PascalCase</w:t>
+      </w:r>
+      <w:proofErr w:type="spellEnd"/>
+      <w:proofErr w:type="gramEnd"/>
+      <w:r>
+        <w:rPr>
+          <w:rFonts w:ascii="Times New Roman" w:eastAsia="Times New Roman" w:hAnsi="Times New Roman" w:cs="Times New Roman"/>
+          <w:color w:val="000000" w:themeColor="text1"/>
+          <w:sz w:val="28"/>
+          <w:szCs w:val="28"/>
+        </w:rPr>
+        <w:t xml:space="preserve"> per le classi.</w:t>
       </w:r>
     </w:p>
     <w:p>
@@ -10444,8 +10820,21 @@
           <w:sz w:val="28"/>
           <w:szCs w:val="28"/>
         </w:rPr>
-        <w:t>hard-coded</w:t>
-      </w:r>
+        <w:t>hard-</w:t>
+      </w:r>
+      <w:proofErr w:type="spellStart"/>
+      <w:r>
+        <w:rPr>
+          <w:rFonts w:ascii="Times New Roman" w:eastAsia="Times New Roman" w:hAnsi="Times New Roman" w:cs="Times New Roman"/>
+          <w:i/>
+          <w:iCs/>
+          <w:color w:val="000000" w:themeColor="text1"/>
+          <w:sz w:val="28"/>
+          <w:szCs w:val="28"/>
+        </w:rPr>
+        <w:t>coded</w:t>
+      </w:r>
+      <w:proofErr w:type="spellEnd"/>
       <w:r>
         <w:rPr>
           <w:rFonts w:ascii="Times New Roman" w:eastAsia="Times New Roman" w:hAnsi="Times New Roman" w:cs="Times New Roman"/>
@@ -10488,7 +10877,27 @@
           <w:sz w:val="28"/>
           <w:szCs w:val="28"/>
         </w:rPr>
-        <w:t xml:space="preserve"> ciascun metodo e classe dovrà presentare una documentazione Javadoc appropriata. Per i metodi è necessario riportare: </w:t>
+        <w:t xml:space="preserve"> ciascun metodo e classe dovrà presentare una documentazione </w:t>
+      </w:r>
+      <w:proofErr w:type="spellStart"/>
+      <w:r>
+        <w:rPr>
+          <w:rFonts w:ascii="Times New Roman" w:eastAsia="Times New Roman" w:hAnsi="Times New Roman" w:cs="Times New Roman"/>
+          <w:color w:val="000000" w:themeColor="text1"/>
+          <w:sz w:val="28"/>
+          <w:szCs w:val="28"/>
+        </w:rPr>
+        <w:t>Javadoc</w:t>
+      </w:r>
+      <w:proofErr w:type="spellEnd"/>
+      <w:r>
+        <w:rPr>
+          <w:rFonts w:ascii="Times New Roman" w:eastAsia="Times New Roman" w:hAnsi="Times New Roman" w:cs="Times New Roman"/>
+          <w:color w:val="000000" w:themeColor="text1"/>
+          <w:sz w:val="28"/>
+          <w:szCs w:val="28"/>
+        </w:rPr>
+        <w:t xml:space="preserve"> appropriata. Per i metodi è necessario riportare: </w:t>
       </w:r>
     </w:p>
     <w:p>
@@ -10655,9 +11064,19 @@
           <w:szCs w:val="44"/>
         </w:rPr>
         <w:lastRenderedPageBreak/>
-        <w:t>Definition of Done</w:t>
+        <w:t xml:space="preserve">Definition of </w:t>
+      </w:r>
+      <w:proofErr w:type="spellStart"/>
+      <w:r>
+        <w:rPr>
+          <w:rFonts w:ascii="Times New Roman" w:hAnsi="Times New Roman" w:cs="Times New Roman"/>
+          <w:sz w:val="44"/>
+          <w:szCs w:val="44"/>
+        </w:rPr>
+        <w:t>Done</w:t>
       </w:r>
       <w:bookmarkEnd w:id="14"/>
+      <w:proofErr w:type="spellEnd"/>
     </w:p>
     <w:p>
       <w:pPr>
@@ -10850,7 +11269,47 @@
           <w:sz w:val="28"/>
           <w:szCs w:val="28"/>
         </w:rPr>
-        <w:t>Al completamento dei task assegnati, la board di Trello deve essere aggiornata.</w:t>
+        <w:t xml:space="preserve">Al completamento dei task assegnati, la board di </w:t>
+      </w:r>
+      <w:proofErr w:type="spellStart"/>
+      <w:r>
+        <w:rPr>
+          <w:rFonts w:ascii="Times New Roman" w:eastAsia="Times New Roman" w:hAnsi="Times New Roman" w:cs="Times New Roman"/>
+          <w:color w:val="000000" w:themeColor="text1"/>
+          <w:sz w:val="28"/>
+          <w:szCs w:val="28"/>
+        </w:rPr>
+        <w:t>Trello</w:t>
+      </w:r>
+      <w:proofErr w:type="spellEnd"/>
+      <w:r>
+        <w:rPr>
+          <w:rFonts w:ascii="Times New Roman" w:eastAsia="Times New Roman" w:hAnsi="Times New Roman" w:cs="Times New Roman"/>
+          <w:color w:val="000000" w:themeColor="text1"/>
+          <w:sz w:val="28"/>
+          <w:szCs w:val="28"/>
+        </w:rPr>
+        <w:t xml:space="preserve"> </w:t>
+      </w:r>
+      <w:proofErr w:type="gramStart"/>
+      <w:r>
+        <w:rPr>
+          <w:rFonts w:ascii="Times New Roman" w:eastAsia="Times New Roman" w:hAnsi="Times New Roman" w:cs="Times New Roman"/>
+          <w:color w:val="000000" w:themeColor="text1"/>
+          <w:sz w:val="28"/>
+          <w:szCs w:val="28"/>
+        </w:rPr>
+        <w:t>deve essere aggiornata</w:t>
+      </w:r>
+      <w:proofErr w:type="gramEnd"/>
+      <w:r>
+        <w:rPr>
+          <w:rFonts w:ascii="Times New Roman" w:eastAsia="Times New Roman" w:hAnsi="Times New Roman" w:cs="Times New Roman"/>
+          <w:color w:val="000000" w:themeColor="text1"/>
+          <w:sz w:val="28"/>
+          <w:szCs w:val="28"/>
+        </w:rPr>
+        <w:t>.</w:t>
       </w:r>
     </w:p>
     <w:p>
@@ -10875,7 +11334,27 @@
           <w:sz w:val="28"/>
           <w:szCs w:val="28"/>
         </w:rPr>
-        <w:t>Al completamento dei task assegnati, il Burndown Chart deve essere aggiornato.</w:t>
+        <w:t xml:space="preserve">Al completamento dei task assegnati, il </w:t>
+      </w:r>
+      <w:proofErr w:type="spellStart"/>
+      <w:r>
+        <w:rPr>
+          <w:rFonts w:ascii="Times New Roman" w:eastAsia="Times New Roman" w:hAnsi="Times New Roman" w:cs="Times New Roman"/>
+          <w:color w:val="000000" w:themeColor="text1"/>
+          <w:sz w:val="28"/>
+          <w:szCs w:val="28"/>
+        </w:rPr>
+        <w:t>Burndown</w:t>
+      </w:r>
+      <w:proofErr w:type="spellEnd"/>
+      <w:r>
+        <w:rPr>
+          <w:rFonts w:ascii="Times New Roman" w:eastAsia="Times New Roman" w:hAnsi="Times New Roman" w:cs="Times New Roman"/>
+          <w:color w:val="000000" w:themeColor="text1"/>
+          <w:sz w:val="28"/>
+          <w:szCs w:val="28"/>
+        </w:rPr>
+        <w:t xml:space="preserve"> Chart deve essere aggiornato.</w:t>
       </w:r>
     </w:p>
     <w:p>
@@ -11126,7 +11605,7 @@
             </wp:anchor>
           </w:drawing>
         </mc:Choice>
-        <mc:Fallback xmlns:arto="http://schemas.microsoft.com/office/word/2006/arto" xmlns:a="http://schemas.openxmlformats.org/drawingml/2006/main">
+        <mc:Fallback xmlns:a="http://schemas.openxmlformats.org/drawingml/2006/main" xmlns:arto="http://schemas.microsoft.com/office/word/2006/arto">
           <w:pict>
             <v:line id="Connettore 1 4" style="position:absolute;z-index:251660288;visibility:visible;mso-wrap-style:square;mso-wrap-distance-left:9pt;mso-wrap-distance-top:0;mso-wrap-distance-right:9pt;mso-wrap-distance-bottom:0;mso-position-horizontal:absolute;mso-position-horizontal-relative:text;mso-position-vertical:absolute;mso-position-vertical-relative:text" o:spid="_x0000_s1026" strokecolor="#7f7f7f [1612]" strokeweight=".5pt" from="437.3pt,-3.1pt" to="499.9pt,-3.1pt" w14:anchorId="706F9E62" o:gfxdata="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">
               <v:stroke joinstyle="miter"/>
@@ -11243,7 +11722,7 @@
             </wp:anchor>
           </w:drawing>
         </mc:Choice>
-        <mc:Fallback xmlns:arto="http://schemas.microsoft.com/office/word/2006/arto" xmlns:a="http://schemas.openxmlformats.org/drawingml/2006/main">
+        <mc:Fallback xmlns:a="http://schemas.openxmlformats.org/drawingml/2006/main" xmlns:arto="http://schemas.microsoft.com/office/word/2006/arto">
           <w:pict>
             <v:line id="Connettore 1 3" style="position:absolute;flip:x;z-index:251659264;visibility:visible;mso-wrap-style:square;mso-wrap-distance-left:9pt;mso-wrap-distance-top:0;mso-wrap-distance-right:9pt;mso-wrap-distance-bottom:0;mso-position-horizontal:absolute;mso-position-horizontal-relative:text;mso-position-vertical:absolute;mso-position-vertical-relative:text" o:spid="_x0000_s1026" strokecolor="#7f7f7f [1612]" strokeweight=".5pt" from="-5.8pt,16.45pt" to="488.2pt,16.45pt" w14:anchorId="3D472523" o:gfxdata="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">
               <v:stroke joinstyle="miter"/>
@@ -13472,6 +13951,7 @@
   <w:style w:type="character" w:default="1" w:styleId="Carpredefinitoparagrafo">
     <w:name w:val="Default Paragraph Font"/>
     <w:uiPriority w:val="1"/>
+    <w:semiHidden/>
     <w:unhideWhenUsed/>
   </w:style>
   <w:style w:type="table" w:default="1" w:styleId="Tabellanormale">
@@ -14244,12 +14724,7 @@
 </file>
 
 <file path=customXml/item2.xml><?xml version="1.0" encoding="utf-8"?>
-<?mso-contentType ?>
-<FormTemplates xmlns="http://schemas.microsoft.com/sharepoint/v3/contenttype/forms">
-  <Display>DocumentLibraryForm</Display>
-  <Edit>DocumentLibraryForm</Edit>
-  <New>DocumentLibraryForm</New>
-</FormTemplates>
+<b:Sources xmlns:b="http://schemas.openxmlformats.org/officeDocument/2006/bibliography" xmlns="http://schemas.openxmlformats.org/officeDocument/2006/bibliography" SelectedStyle="/IEEE2006OfficeOnline.xsl" StyleName="IEEE" Version="2006"/>
 </file>
 
 <file path=customXml/item3.xml><?xml version="1.0" encoding="utf-8"?>
@@ -14478,7 +14953,12 @@
 </file>
 
 <file path=customXml/item4.xml><?xml version="1.0" encoding="utf-8"?>
-<b:Sources xmlns:b="http://schemas.openxmlformats.org/officeDocument/2006/bibliography" xmlns="http://schemas.openxmlformats.org/officeDocument/2006/bibliography" SelectedStyle="/IEEE2006OfficeOnline.xsl" StyleName="IEEE" Version="2006"/>
+<?mso-contentType ?>
+<FormTemplates xmlns="http://schemas.microsoft.com/sharepoint/v3/contenttype/forms">
+  <Display>DocumentLibraryForm</Display>
+  <Edit>DocumentLibraryForm</Edit>
+  <New>DocumentLibraryForm</New>
+</FormTemplates>
 </file>
 
 <file path=customXml/itemProps1.xml><?xml version="1.0" encoding="utf-8"?>
@@ -14492,9 +14972,9 @@
 </file>
 
 <file path=customXml/itemProps2.xml><?xml version="1.0" encoding="utf-8"?>
-<ds:datastoreItem xmlns:ds="http://schemas.openxmlformats.org/officeDocument/2006/customXml" ds:itemID="{F6611EA8-2AE8-4504-8051-3801E838709D}">
+<ds:datastoreItem xmlns:ds="http://schemas.openxmlformats.org/officeDocument/2006/customXml" ds:itemID="{FD464C3A-1EA0-FB42-B420-4981AD49055B}">
   <ds:schemaRefs>
-    <ds:schemaRef ds:uri="http://schemas.microsoft.com/sharepoint/v3/contenttype/forms"/>
+    <ds:schemaRef ds:uri="http://schemas.openxmlformats.org/officeDocument/2006/bibliography"/>
   </ds:schemaRefs>
 </ds:datastoreItem>
 </file>
@@ -14519,9 +14999,9 @@
 </file>
 
 <file path=customXml/itemProps4.xml><?xml version="1.0" encoding="utf-8"?>
-<ds:datastoreItem xmlns:ds="http://schemas.openxmlformats.org/officeDocument/2006/customXml" ds:itemID="{FD464C3A-1EA0-FB42-B420-4981AD49055B}">
+<ds:datastoreItem xmlns:ds="http://schemas.openxmlformats.org/officeDocument/2006/customXml" ds:itemID="{F6611EA8-2AE8-4504-8051-3801E838709D}">
   <ds:schemaRefs>
-    <ds:schemaRef ds:uri="http://schemas.openxmlformats.org/officeDocument/2006/bibliography"/>
+    <ds:schemaRef ds:uri="http://schemas.microsoft.com/sharepoint/v3/contenttype/forms"/>
   </ds:schemaRefs>
 </ds:datastoreItem>
 </file>
</xml_diff>

<commit_message>
Implementata la logica di disattivazione dell'undo button quando la history si svuota. Aggiornato il product backlog.
</commit_message>
<xml_diff>
--- a/docs/Product backlog.docx
+++ b/docs/Product backlog.docx
@@ -6952,12 +6952,13 @@
           <w:sz w:val="28"/>
           <w:szCs w:val="28"/>
         </w:rPr>
-        <w:t>Dato che l’utente non ha effettuato nessuna modifica allo spazio di lavoro, quando effettua un clic sinistro su ‘Annulla’ nella barra degli strumenti, allora lo spazio di lavoro rimane allo stato corrente.</w:t>
-      </w:r>
-    </w:p>
-    <w:p>
-      <w:pPr>
-        <w:ind w:left="720"/>
+        <w:t>Dato che l’utente ha avviato il programma, quando non ci sono modifiche annullabili nello spazio di lavoro, allora il pulsante ‘Annulla’ risulta disabilitato.</w:t>
+      </w:r>
+    </w:p>
+    <w:p>
+      <w:pPr>
+        <w:spacing w:line="278" w:lineRule="auto"/>
+        <w:ind w:firstLine="708"/>
         <w:rPr>
           <w:rFonts w:ascii="Times New Roman" w:eastAsia="Times New Roman" w:hAnsi="Times New Roman" w:cs="Times New Roman"/>
           <w:color w:val="000000" w:themeColor="text1"/>
@@ -10765,27 +10766,7 @@
           <w:sz w:val="28"/>
           <w:szCs w:val="28"/>
         </w:rPr>
-        <w:t xml:space="preserve">il nome di una variabile, metodo o classe deve essere significativo e funzionale rispetto al suo utilizzo. La convenzione adottata prevede l’utilizzo del </w:t>
-      </w:r>
-      <w:proofErr w:type="spellStart"/>
-      <w:r>
-        <w:rPr>
-          <w:rFonts w:ascii="Times New Roman" w:eastAsia="Times New Roman" w:hAnsi="Times New Roman" w:cs="Times New Roman"/>
-          <w:color w:val="000000" w:themeColor="text1"/>
-          <w:sz w:val="28"/>
-          <w:szCs w:val="28"/>
-        </w:rPr>
-        <w:t>CamelCase</w:t>
-      </w:r>
-      <w:proofErr w:type="spellEnd"/>
-      <w:r>
-        <w:rPr>
-          <w:rFonts w:ascii="Times New Roman" w:eastAsia="Times New Roman" w:hAnsi="Times New Roman" w:cs="Times New Roman"/>
-          <w:color w:val="000000" w:themeColor="text1"/>
-          <w:sz w:val="28"/>
-          <w:szCs w:val="28"/>
-        </w:rPr>
-        <w:t xml:space="preserve"> per le variabili e i metodi, mentre del </w:t>
+        <w:t xml:space="preserve">il nome di una variabile, metodo o classe deve essere significativo e funzionale rispetto al suo utilizzo. La convenzione adottata prevede l’utilizzo del CamelCase per le variabili e i metodi, mentre del </w:t>
       </w:r>
       <w:proofErr w:type="spellStart"/>
       <w:r>
@@ -11616,7 +11597,7 @@
             </wp:anchor>
           </w:drawing>
         </mc:Choice>
-        <mc:Fallback xmlns:arto="http://schemas.microsoft.com/office/word/2006/arto" xmlns:a="http://schemas.openxmlformats.org/drawingml/2006/main">
+        <mc:Fallback xmlns:a="http://schemas.openxmlformats.org/drawingml/2006/main" xmlns:arto="http://schemas.microsoft.com/office/word/2006/arto">
           <w:pict>
             <v:line id="Connettore 1 4" style="position:absolute;z-index:251660288;visibility:visible;mso-wrap-style:square;mso-wrap-distance-left:9pt;mso-wrap-distance-top:0;mso-wrap-distance-right:9pt;mso-wrap-distance-bottom:0;mso-position-horizontal:absolute;mso-position-horizontal-relative:text;mso-position-vertical:absolute;mso-position-vertical-relative:text" o:spid="_x0000_s1026" strokecolor="#7f7f7f [1612]" strokeweight=".5pt" from="437.3pt,-3.1pt" to="499.9pt,-3.1pt" w14:anchorId="706F9E62" o:gfxdata="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">
               <v:stroke joinstyle="miter"/>
@@ -11733,7 +11714,7 @@
             </wp:anchor>
           </w:drawing>
         </mc:Choice>
-        <mc:Fallback xmlns:arto="http://schemas.microsoft.com/office/word/2006/arto" xmlns:a="http://schemas.openxmlformats.org/drawingml/2006/main">
+        <mc:Fallback xmlns:a="http://schemas.openxmlformats.org/drawingml/2006/main" xmlns:arto="http://schemas.microsoft.com/office/word/2006/arto">
           <w:pict>
             <v:line id="Connettore 1 3" style="position:absolute;flip:x;z-index:251659264;visibility:visible;mso-wrap-style:square;mso-wrap-distance-left:9pt;mso-wrap-distance-top:0;mso-wrap-distance-right:9pt;mso-wrap-distance-bottom:0;mso-position-horizontal:absolute;mso-position-horizontal-relative:text;mso-position-vertical:absolute;mso-position-vertical-relative:text" o:spid="_x0000_s1026" strokecolor="#7f7f7f [1612]" strokeweight=".5pt" from="-5.8pt,16.45pt" to="488.2pt,16.45pt" w14:anchorId="3D472523" o:gfxdata="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">
               <v:stroke joinstyle="miter"/>
@@ -14727,14 +14708,6 @@
 </file>
 
 <file path=customXml/item1.xml><?xml version="1.0" encoding="utf-8"?>
-<p:properties xmlns:p="http://schemas.microsoft.com/office/2006/metadata/properties" xmlns:xsi="http://www.w3.org/2001/XMLSchema-instance" xmlns:pc="http://schemas.microsoft.com/office/infopath/2007/PartnerControls">
-  <documentManagement>
-    <_activity xmlns="cad3c75a-58d7-40e3-abd0-865ba3ea7957" xsi:nil="true"/>
-  </documentManagement>
-</p:properties>
-</file>
-
-<file path=customXml/item2.xml><?xml version="1.0" encoding="utf-8"?>
 <?mso-contentType ?>
 <FormTemplates xmlns="http://schemas.microsoft.com/sharepoint/v3/contenttype/forms">
   <Display>DocumentLibraryForm</Display>
@@ -14743,7 +14716,19 @@
 </FormTemplates>
 </file>
 
+<file path=customXml/item2.xml><?xml version="1.0" encoding="utf-8"?>
+<p:properties xmlns:p="http://schemas.microsoft.com/office/2006/metadata/properties" xmlns:xsi="http://www.w3.org/2001/XMLSchema-instance" xmlns:pc="http://schemas.microsoft.com/office/infopath/2007/PartnerControls">
+  <documentManagement>
+    <_activity xmlns="cad3c75a-58d7-40e3-abd0-865ba3ea7957" xsi:nil="true"/>
+  </documentManagement>
+</p:properties>
+</file>
+
 <file path=customXml/item3.xml><?xml version="1.0" encoding="utf-8"?>
+<b:Sources xmlns:b="http://schemas.openxmlformats.org/officeDocument/2006/bibliography" xmlns="http://schemas.openxmlformats.org/officeDocument/2006/bibliography" SelectedStyle="/IEEE2006OfficeOnline.xsl" StyleName="IEEE" Version="2006"/>
+</file>
+
+<file path=customXml/item4.xml><?xml version="1.0" encoding="utf-8"?>
 <ct:contentTypeSchema xmlns:ct="http://schemas.microsoft.com/office/2006/metadata/contentType" xmlns:ma="http://schemas.microsoft.com/office/2006/metadata/properties/metaAttributes" ct:_="" ma:_="" ma:contentTypeName="Documento" ma:contentTypeID="0x0101006D06A881EF84BF4D9C2E0A241D74C9AB" ma:contentTypeVersion="14" ma:contentTypeDescription="Creare un nuovo documento." ma:contentTypeScope="" ma:versionID="92047326e74a3624b51ef7523a12bdd0">
   <xsd:schema xmlns:xsd="http://www.w3.org/2001/XMLSchema" xmlns:xs="http://www.w3.org/2001/XMLSchema" xmlns:p="http://schemas.microsoft.com/office/2006/metadata/properties" xmlns:ns3="cad3c75a-58d7-40e3-abd0-865ba3ea7957" xmlns:ns4="cff42edc-c61c-4f4e-a404-7f98bf7ffabe" targetNamespace="http://schemas.microsoft.com/office/2006/metadata/properties" ma:root="true" ma:fieldsID="ee4028d78c46b6ae4c8d2fa79b72a0eb" ns3:_="" ns4:_="">
     <xsd:import namespace="cad3c75a-58d7-40e3-abd0-865ba3ea7957"/>
@@ -14968,11 +14953,15 @@
 </ct:contentTypeSchema>
 </file>
 
-<file path=customXml/item4.xml><?xml version="1.0" encoding="utf-8"?>
-<b:Sources xmlns:b="http://schemas.openxmlformats.org/officeDocument/2006/bibliography" xmlns="http://schemas.openxmlformats.org/officeDocument/2006/bibliography" SelectedStyle="/IEEE2006OfficeOnline.xsl" StyleName="IEEE" Version="2006"/>
+<file path=customXml/itemProps1.xml><?xml version="1.0" encoding="utf-8"?>
+<ds:datastoreItem xmlns:ds="http://schemas.openxmlformats.org/officeDocument/2006/customXml" ds:itemID="{F6611EA8-2AE8-4504-8051-3801E838709D}">
+  <ds:schemaRefs>
+    <ds:schemaRef ds:uri="http://schemas.microsoft.com/sharepoint/v3/contenttype/forms"/>
+  </ds:schemaRefs>
+</ds:datastoreItem>
 </file>
 
-<file path=customXml/itemProps1.xml><?xml version="1.0" encoding="utf-8"?>
+<file path=customXml/itemProps2.xml><?xml version="1.0" encoding="utf-8"?>
 <ds:datastoreItem xmlns:ds="http://schemas.openxmlformats.org/officeDocument/2006/customXml" ds:itemID="{15465E1A-7815-4B15-BB6F-50FAE442C72B}">
   <ds:schemaRefs>
     <ds:schemaRef ds:uri="http://schemas.microsoft.com/office/2006/metadata/properties"/>
@@ -14982,15 +14971,15 @@
 </ds:datastoreItem>
 </file>
 
-<file path=customXml/itemProps2.xml><?xml version="1.0" encoding="utf-8"?>
-<ds:datastoreItem xmlns:ds="http://schemas.openxmlformats.org/officeDocument/2006/customXml" ds:itemID="{F6611EA8-2AE8-4504-8051-3801E838709D}">
+<file path=customXml/itemProps3.xml><?xml version="1.0" encoding="utf-8"?>
+<ds:datastoreItem xmlns:ds="http://schemas.openxmlformats.org/officeDocument/2006/customXml" ds:itemID="{FD464C3A-1EA0-FB42-B420-4981AD49055B}">
   <ds:schemaRefs>
-    <ds:schemaRef ds:uri="http://schemas.microsoft.com/sharepoint/v3/contenttype/forms"/>
+    <ds:schemaRef ds:uri="http://schemas.openxmlformats.org/officeDocument/2006/bibliography"/>
   </ds:schemaRefs>
 </ds:datastoreItem>
 </file>
 
-<file path=customXml/itemProps3.xml><?xml version="1.0" encoding="utf-8"?>
+<file path=customXml/itemProps4.xml><?xml version="1.0" encoding="utf-8"?>
 <ds:datastoreItem xmlns:ds="http://schemas.openxmlformats.org/officeDocument/2006/customXml" ds:itemID="{3C43F860-D7C1-4A2B-87E3-8554921ABD3B}">
   <ds:schemaRefs>
     <ds:schemaRef ds:uri="http://schemas.microsoft.com/office/2006/metadata/contentType"/>
@@ -15007,12 +14996,4 @@
     <ds:schemaRef ds:uri="http://schemas.microsoft.com/internal/obd"/>
   </ds:schemaRefs>
 </ds:datastoreItem>
-</file>
-
-<file path=customXml/itemProps4.xml><?xml version="1.0" encoding="utf-8"?>
-<ds:datastoreItem xmlns:ds="http://schemas.openxmlformats.org/officeDocument/2006/customXml" ds:itemID="{FD464C3A-1EA0-FB42-B420-4981AD49055B}">
-  <ds:schemaRefs>
-    <ds:schemaRef ds:uri="http://schemas.openxmlformats.org/officeDocument/2006/bibliography"/>
-  </ds:schemaRefs>
-</ds:datastoreItem>
 </file>
</xml_diff>

<commit_message>
Aggiornamento Burndown chart, Product backlog e Review Report dello Srint 3, relativo alla task 40.
</commit_message>
<xml_diff>
--- a/docs/Product backlog.docx
+++ b/docs/Product backlog.docx
@@ -7603,6 +7603,31 @@
     </w:p>
     <w:p>
       <w:pPr>
+        <w:pStyle w:val="Paragrafoelenco"/>
+        <w:numPr>
+          <w:ilvl w:val="0"/>
+          <w:numId w:val="3"/>
+        </w:numPr>
+        <w:spacing w:line="278" w:lineRule="auto"/>
+        <w:rPr>
+          <w:rFonts w:ascii="Times New Roman" w:eastAsia="Times New Roman" w:hAnsi="Times New Roman" w:cs="Times New Roman"/>
+          <w:color w:val="000000" w:themeColor="text1"/>
+          <w:sz w:val="28"/>
+          <w:szCs w:val="28"/>
+        </w:rPr>
+      </w:pPr>
+      <w:r>
+        <w:rPr>
+          <w:rFonts w:ascii="Times New Roman" w:eastAsia="Times New Roman" w:hAnsi="Times New Roman" w:cs="Times New Roman"/>
+          <w:color w:val="000000" w:themeColor="text1"/>
+          <w:sz w:val="28"/>
+          <w:szCs w:val="28"/>
+        </w:rPr>
+        <w:t>Dato che l’utente sta trascinando una forma all’interno dello spazio di lavoro, quando il cursore raggiunge o supera i bordi visibili dello spazio di lavoro, allora lo spazio di lavoro si espande automaticamente in quella direzione.</w:t>
+      </w:r>
+    </w:p>
+    <w:p>
+      <w:pPr>
         <w:ind w:left="720"/>
         <w:rPr>
           <w:rFonts w:ascii="Times New Roman" w:eastAsia="Times New Roman" w:hAnsi="Times New Roman" w:cs="Times New Roman"/>
@@ -8093,7 +8118,17 @@
           <w:sz w:val="28"/>
           <w:szCs w:val="28"/>
         </w:rPr>
-        <w:t>Dato che la griglia non è visualizzata e l’utente digita una dimensione in pixel nel campo ‘Dimensione griglia’ nella barra degli strumenti e preme invio, quando attiva la visualizzazione della griglia, allora la distanza tra le linee adiacenti della griglia è quella indicata dal campo.</w:t>
+        <w:t xml:space="preserve">Dato che la griglia non è visualizzata e l’utente digita una dimensione in pixel nel campo ‘Dimensione griglia’ nella barra degli strumenti e preme </w:t>
+      </w:r>
+      <w:r>
+        <w:rPr>
+          <w:rFonts w:ascii="Times New Roman" w:eastAsia="Times New Roman" w:hAnsi="Times New Roman" w:cs="Times New Roman"/>
+          <w:color w:val="000000" w:themeColor="text1"/>
+          <w:sz w:val="28"/>
+          <w:szCs w:val="28"/>
+        </w:rPr>
+        <w:lastRenderedPageBreak/>
+        <w:t>invio, quando attiva la visualizzazione della griglia, allora la distanza tra le linee adiacenti della griglia è quella indicata dal campo.</w:t>
       </w:r>
     </w:p>
     <w:p>
@@ -8118,17 +8153,7 @@
           <w:sz w:val="28"/>
           <w:szCs w:val="28"/>
         </w:rPr>
-        <w:t xml:space="preserve">Dato che l’utente ha modificato il campo 'Dimensione griglia' con un valore che non sia decimale positivo, quando conferma la sua scelta, allora </w:t>
-      </w:r>
-      <w:r>
-        <w:rPr>
-          <w:rFonts w:ascii="Times New Roman" w:eastAsia="Times New Roman" w:hAnsi="Times New Roman" w:cs="Times New Roman"/>
-          <w:color w:val="000000" w:themeColor="text1"/>
-          <w:sz w:val="28"/>
-          <w:szCs w:val="28"/>
-        </w:rPr>
-        <w:lastRenderedPageBreak/>
-        <w:t>la dimensione della griglia non viene aggiornata e il campo viene ripristinato con il valore precedente.</w:t>
+        <w:t>Dato che l’utente ha modificato il campo 'Dimensione griglia' con un valore che non sia decimale positivo, quando conferma la sua scelta, allora la dimensione della griglia non viene aggiornata e il campo viene ripristinato con il valore precedente.</w:t>
       </w:r>
     </w:p>
     <w:p>
@@ -8577,6 +8602,7 @@
           <w:sz w:val="28"/>
           <w:szCs w:val="28"/>
         </w:rPr>
+        <w:lastRenderedPageBreak/>
         <w:t>Dimensione testo:</w:t>
       </w:r>
     </w:p>
@@ -8646,7 +8672,6 @@
           <w:sz w:val="28"/>
           <w:szCs w:val="28"/>
         </w:rPr>
-        <w:lastRenderedPageBreak/>
         <w:t>Dato che l’utente ha digitato un valore in pixel nel campo “Dimensione testo” dalla barra degli strumenti, quando inserisce un testo nello spazio di lavoro, allora il font corrispondente ha la dimensione indicata nel campo.</w:t>
       </w:r>
     </w:p>
@@ -9077,6 +9102,7 @@
           <w:sz w:val="28"/>
           <w:szCs w:val="28"/>
         </w:rPr>
+        <w:lastRenderedPageBreak/>
         <w:t>Dato che l’utente ha selezionato una forma ed ha effettuato un clic destro su di essa, quando effettua un clic sinistro sul comando ‘Rifletti verticalmente’ dal menu contestuale, allora viene specchiata rispetto al suo asse verticale.</w:t>
       </w:r>
     </w:p>
@@ -9099,7 +9125,6 @@
           <w:sz w:val="28"/>
           <w:szCs w:val="28"/>
         </w:rPr>
-        <w:lastRenderedPageBreak/>
         <w:t xml:space="preserve">Story Points: </w:t>
       </w:r>
       <w:r>
@@ -11597,7 +11622,7 @@
             </wp:anchor>
           </w:drawing>
         </mc:Choice>
-        <mc:Fallback xmlns:a="http://schemas.openxmlformats.org/drawingml/2006/main" xmlns:arto="http://schemas.microsoft.com/office/word/2006/arto">
+        <mc:Fallback xmlns:arto="http://schemas.microsoft.com/office/word/2006/arto" xmlns:a="http://schemas.openxmlformats.org/drawingml/2006/main">
           <w:pict>
             <v:line id="Connettore 1 4" style="position:absolute;z-index:251660288;visibility:visible;mso-wrap-style:square;mso-wrap-distance-left:9pt;mso-wrap-distance-top:0;mso-wrap-distance-right:9pt;mso-wrap-distance-bottom:0;mso-position-horizontal:absolute;mso-position-horizontal-relative:text;mso-position-vertical:absolute;mso-position-vertical-relative:text" o:spid="_x0000_s1026" strokecolor="#7f7f7f [1612]" strokeweight=".5pt" from="437.3pt,-3.1pt" to="499.9pt,-3.1pt" w14:anchorId="706F9E62" o:gfxdata="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">
               <v:stroke joinstyle="miter"/>
@@ -11714,7 +11739,7 @@
             </wp:anchor>
           </w:drawing>
         </mc:Choice>
-        <mc:Fallback xmlns:a="http://schemas.openxmlformats.org/drawingml/2006/main" xmlns:arto="http://schemas.microsoft.com/office/word/2006/arto">
+        <mc:Fallback xmlns:arto="http://schemas.microsoft.com/office/word/2006/arto" xmlns:a="http://schemas.openxmlformats.org/drawingml/2006/main">
           <w:pict>
             <v:line id="Connettore 1 3" style="position:absolute;flip:x;z-index:251659264;visibility:visible;mso-wrap-style:square;mso-wrap-distance-left:9pt;mso-wrap-distance-top:0;mso-wrap-distance-right:9pt;mso-wrap-distance-bottom:0;mso-position-horizontal:absolute;mso-position-horizontal-relative:text;mso-position-vertical:absolute;mso-position-vertical-relative:text" o:spid="_x0000_s1026" strokecolor="#7f7f7f [1612]" strokeweight=".5pt" from="-5.8pt,16.45pt" to="488.2pt,16.45pt" w14:anchorId="3D472523" o:gfxdata="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">
               <v:stroke joinstyle="miter"/>
@@ -14717,18 +14742,6 @@
 </file>
 
 <file path=customXml/item2.xml><?xml version="1.0" encoding="utf-8"?>
-<p:properties xmlns:p="http://schemas.microsoft.com/office/2006/metadata/properties" xmlns:xsi="http://www.w3.org/2001/XMLSchema-instance" xmlns:pc="http://schemas.microsoft.com/office/infopath/2007/PartnerControls">
-  <documentManagement>
-    <_activity xmlns="cad3c75a-58d7-40e3-abd0-865ba3ea7957" xsi:nil="true"/>
-  </documentManagement>
-</p:properties>
-</file>
-
-<file path=customXml/item3.xml><?xml version="1.0" encoding="utf-8"?>
-<b:Sources xmlns:b="http://schemas.openxmlformats.org/officeDocument/2006/bibliography" xmlns="http://schemas.openxmlformats.org/officeDocument/2006/bibliography" SelectedStyle="/IEEE2006OfficeOnline.xsl" StyleName="IEEE" Version="2006"/>
-</file>
-
-<file path=customXml/item4.xml><?xml version="1.0" encoding="utf-8"?>
 <ct:contentTypeSchema xmlns:ct="http://schemas.microsoft.com/office/2006/metadata/contentType" xmlns:ma="http://schemas.microsoft.com/office/2006/metadata/properties/metaAttributes" ct:_="" ma:_="" ma:contentTypeName="Documento" ma:contentTypeID="0x0101006D06A881EF84BF4D9C2E0A241D74C9AB" ma:contentTypeVersion="14" ma:contentTypeDescription="Creare un nuovo documento." ma:contentTypeScope="" ma:versionID="92047326e74a3624b51ef7523a12bdd0">
   <xsd:schema xmlns:xsd="http://www.w3.org/2001/XMLSchema" xmlns:xs="http://www.w3.org/2001/XMLSchema" xmlns:p="http://schemas.microsoft.com/office/2006/metadata/properties" xmlns:ns3="cad3c75a-58d7-40e3-abd0-865ba3ea7957" xmlns:ns4="cff42edc-c61c-4f4e-a404-7f98bf7ffabe" targetNamespace="http://schemas.microsoft.com/office/2006/metadata/properties" ma:root="true" ma:fieldsID="ee4028d78c46b6ae4c8d2fa79b72a0eb" ns3:_="" ns4:_="">
     <xsd:import namespace="cad3c75a-58d7-40e3-abd0-865ba3ea7957"/>
@@ -14953,6 +14966,18 @@
 </ct:contentTypeSchema>
 </file>
 
+<file path=customXml/item3.xml><?xml version="1.0" encoding="utf-8"?>
+<b:Sources xmlns:b="http://schemas.openxmlformats.org/officeDocument/2006/bibliography" xmlns="http://schemas.openxmlformats.org/officeDocument/2006/bibliography" SelectedStyle="/IEEE2006OfficeOnline.xsl" StyleName="IEEE" Version="2006"/>
+</file>
+
+<file path=customXml/item4.xml><?xml version="1.0" encoding="utf-8"?>
+<p:properties xmlns:p="http://schemas.microsoft.com/office/2006/metadata/properties" xmlns:xsi="http://www.w3.org/2001/XMLSchema-instance" xmlns:pc="http://schemas.microsoft.com/office/infopath/2007/PartnerControls">
+  <documentManagement>
+    <_activity xmlns="cad3c75a-58d7-40e3-abd0-865ba3ea7957" xsi:nil="true"/>
+  </documentManagement>
+</p:properties>
+</file>
+
 <file path=customXml/itemProps1.xml><?xml version="1.0" encoding="utf-8"?>
 <ds:datastoreItem xmlns:ds="http://schemas.openxmlformats.org/officeDocument/2006/customXml" ds:itemID="{F6611EA8-2AE8-4504-8051-3801E838709D}">
   <ds:schemaRefs>
@@ -14962,24 +14987,6 @@
 </file>
 
 <file path=customXml/itemProps2.xml><?xml version="1.0" encoding="utf-8"?>
-<ds:datastoreItem xmlns:ds="http://schemas.openxmlformats.org/officeDocument/2006/customXml" ds:itemID="{15465E1A-7815-4B15-BB6F-50FAE442C72B}">
-  <ds:schemaRefs>
-    <ds:schemaRef ds:uri="http://schemas.microsoft.com/office/2006/metadata/properties"/>
-    <ds:schemaRef ds:uri="http://schemas.microsoft.com/office/infopath/2007/PartnerControls"/>
-    <ds:schemaRef ds:uri="cad3c75a-58d7-40e3-abd0-865ba3ea7957"/>
-  </ds:schemaRefs>
-</ds:datastoreItem>
-</file>
-
-<file path=customXml/itemProps3.xml><?xml version="1.0" encoding="utf-8"?>
-<ds:datastoreItem xmlns:ds="http://schemas.openxmlformats.org/officeDocument/2006/customXml" ds:itemID="{FD464C3A-1EA0-FB42-B420-4981AD49055B}">
-  <ds:schemaRefs>
-    <ds:schemaRef ds:uri="http://schemas.openxmlformats.org/officeDocument/2006/bibliography"/>
-  </ds:schemaRefs>
-</ds:datastoreItem>
-</file>
-
-<file path=customXml/itemProps4.xml><?xml version="1.0" encoding="utf-8"?>
 <ds:datastoreItem xmlns:ds="http://schemas.openxmlformats.org/officeDocument/2006/customXml" ds:itemID="{3C43F860-D7C1-4A2B-87E3-8554921ABD3B}">
   <ds:schemaRefs>
     <ds:schemaRef ds:uri="http://schemas.microsoft.com/office/2006/metadata/contentType"/>
@@ -14996,4 +15003,22 @@
     <ds:schemaRef ds:uri="http://schemas.microsoft.com/internal/obd"/>
   </ds:schemaRefs>
 </ds:datastoreItem>
+</file>
+
+<file path=customXml/itemProps3.xml><?xml version="1.0" encoding="utf-8"?>
+<ds:datastoreItem xmlns:ds="http://schemas.openxmlformats.org/officeDocument/2006/customXml" ds:itemID="{FD464C3A-1EA0-FB42-B420-4981AD49055B}">
+  <ds:schemaRefs>
+    <ds:schemaRef ds:uri="http://schemas.openxmlformats.org/officeDocument/2006/bibliography"/>
+  </ds:schemaRefs>
+</ds:datastoreItem>
+</file>
+
+<file path=customXml/itemProps4.xml><?xml version="1.0" encoding="utf-8"?>
+<ds:datastoreItem xmlns:ds="http://schemas.openxmlformats.org/officeDocument/2006/customXml" ds:itemID="{15465E1A-7815-4B15-BB6F-50FAE442C72B}">
+  <ds:schemaRefs>
+    <ds:schemaRef ds:uri="http://schemas.microsoft.com/office/2006/metadata/properties"/>
+    <ds:schemaRef ds:uri="http://schemas.microsoft.com/office/infopath/2007/PartnerControls"/>
+    <ds:schemaRef ds:uri="cad3c75a-58d7-40e3-abd0-865ba3ea7957"/>
+  </ds:schemaRefs>
+</ds:datastoreItem>
 </file>
</xml_diff>